<commit_message>
Corrigiendo tablas de 9 - 14
</commit_message>
<xml_diff>
--- a/Desarrollo/BF/Diseño/BF-DEBD.docx
+++ b/Desarrollo/BF/Diseño/BF-DEBD.docx
@@ -17532,7 +17532,7 @@
                 <w:sz w:val="24"/>
                 <w:szCs w:val="24"/>
               </w:rPr>
-              <w:t>Sí</w:t>
+              <w:t>No</w:t>
             </w:r>
           </w:p>
         </w:tc>
@@ -17721,7 +17721,7 @@
                 <w:sz w:val="24"/>
                 <w:szCs w:val="24"/>
               </w:rPr>
-              <w:t>Sí</w:t>
+              <w:t>No</w:t>
             </w:r>
           </w:p>
         </w:tc>
@@ -17912,7 +17912,7 @@
                 <w:sz w:val="24"/>
                 <w:szCs w:val="24"/>
               </w:rPr>
-              <w:t>Sí</w:t>
+              <w:t>No</w:t>
             </w:r>
           </w:p>
         </w:tc>
@@ -18837,7 +18837,7 @@
                 <w:sz w:val="24"/>
                 <w:szCs w:val="24"/>
               </w:rPr>
-              <w:t>Sí</w:t>
+              <w:t>No</w:t>
             </w:r>
           </w:p>
         </w:tc>
@@ -19028,7 +19028,7 @@
                 <w:sz w:val="24"/>
                 <w:szCs w:val="24"/>
               </w:rPr>
-              <w:t>Sí</w:t>
+              <w:t>No</w:t>
             </w:r>
           </w:p>
         </w:tc>
@@ -19219,7 +19219,7 @@
                 <w:sz w:val="24"/>
                 <w:szCs w:val="24"/>
               </w:rPr>
-              <w:t>Sí</w:t>
+              <w:t>No</w:t>
             </w:r>
           </w:p>
         </w:tc>
@@ -19973,37 +19973,16 @@
                 <w:sz w:val="24"/>
                 <w:szCs w:val="24"/>
               </w:rPr>
-              <w:t>Sí (si ‘</w:t>
-            </w:r>
-            <w:proofErr w:type="spellStart"/>
-            <w:r>
-              <w:rPr>
-                <w:rFonts w:ascii="Times New Roman" w:eastAsia="Times New Roman" w:hAnsi="Times New Roman" w:cs="Times New Roman"/>
-                <w:sz w:val="24"/>
-                <w:szCs w:val="24"/>
-              </w:rPr>
-              <w:t>cod_alumno</w:t>
-            </w:r>
-            <w:proofErr w:type="spellEnd"/>
-            <w:r>
-              <w:rPr>
-                <w:rFonts w:ascii="Times New Roman" w:eastAsia="Times New Roman" w:hAnsi="Times New Roman" w:cs="Times New Roman"/>
-                <w:sz w:val="24"/>
-                <w:szCs w:val="24"/>
-              </w:rPr>
-              <w:t>’ es NULL)</w:t>
-            </w:r>
-          </w:p>
-          <w:p>
-            <w:pPr>
-              <w:widowControl w:val="0"/>
-              <w:spacing w:line="240" w:lineRule="auto"/>
-              <w:rPr>
-                <w:rFonts w:ascii="Times New Roman" w:eastAsia="Times New Roman" w:hAnsi="Times New Roman" w:cs="Times New Roman"/>
-                <w:sz w:val="24"/>
-                <w:szCs w:val="24"/>
-              </w:rPr>
-            </w:pPr>
+              <w:t>No</w:t>
+            </w:r>
+            <w:r>
+              <w:rPr>
+                <w:rFonts w:ascii="Times New Roman" w:eastAsia="Times New Roman" w:hAnsi="Times New Roman" w:cs="Times New Roman"/>
+                <w:sz w:val="24"/>
+                <w:szCs w:val="24"/>
+              </w:rPr>
+              <w:t xml:space="preserve"> </w:t>
+            </w:r>
           </w:p>
         </w:tc>
       </w:tr>
@@ -20193,37 +20172,16 @@
                 <w:sz w:val="24"/>
                 <w:szCs w:val="24"/>
               </w:rPr>
-              <w:t>Sí (si ‘</w:t>
-            </w:r>
-            <w:proofErr w:type="spellStart"/>
-            <w:r>
-              <w:rPr>
-                <w:rFonts w:ascii="Times New Roman" w:eastAsia="Times New Roman" w:hAnsi="Times New Roman" w:cs="Times New Roman"/>
-                <w:sz w:val="24"/>
-                <w:szCs w:val="24"/>
-              </w:rPr>
-              <w:t>cod_admin</w:t>
-            </w:r>
-            <w:proofErr w:type="spellEnd"/>
-            <w:r>
-              <w:rPr>
-                <w:rFonts w:ascii="Times New Roman" w:eastAsia="Times New Roman" w:hAnsi="Times New Roman" w:cs="Times New Roman"/>
-                <w:sz w:val="24"/>
-                <w:szCs w:val="24"/>
-              </w:rPr>
-              <w:t>’ es NULL)</w:t>
-            </w:r>
-          </w:p>
-          <w:p>
-            <w:pPr>
-              <w:widowControl w:val="0"/>
-              <w:spacing w:line="240" w:lineRule="auto"/>
-              <w:rPr>
-                <w:rFonts w:ascii="Times New Roman" w:eastAsia="Times New Roman" w:hAnsi="Times New Roman" w:cs="Times New Roman"/>
-                <w:sz w:val="24"/>
-                <w:szCs w:val="24"/>
-              </w:rPr>
-            </w:pPr>
+              <w:t>No</w:t>
+            </w:r>
+            <w:r>
+              <w:rPr>
+                <w:rFonts w:ascii="Times New Roman" w:eastAsia="Times New Roman" w:hAnsi="Times New Roman" w:cs="Times New Roman"/>
+                <w:sz w:val="24"/>
+                <w:szCs w:val="24"/>
+              </w:rPr>
+              <w:t xml:space="preserve"> </w:t>
+            </w:r>
           </w:p>
         </w:tc>
       </w:tr>
@@ -20413,7 +20371,7 @@
                 <w:sz w:val="24"/>
                 <w:szCs w:val="24"/>
               </w:rPr>
-              <w:t>Sí</w:t>
+              <w:t>No</w:t>
             </w:r>
           </w:p>
         </w:tc>
@@ -20614,7 +20572,7 @@
                 <w:sz w:val="24"/>
                 <w:szCs w:val="24"/>
               </w:rPr>
-              <w:t>Sí</w:t>
+              <w:t>No</w:t>
             </w:r>
           </w:p>
         </w:tc>
@@ -20823,7 +20781,7 @@
                 <w:sz w:val="24"/>
                 <w:szCs w:val="24"/>
               </w:rPr>
-              <w:t>Sí</w:t>
+              <w:t>No</w:t>
             </w:r>
           </w:p>
         </w:tc>

</xml_diff>

<commit_message>
Revert "Corrección del BF-DEBD"
This reverts commit 2effd492f5ed38c203e0ae894d07360315fe7970.
</commit_message>
<xml_diff>
--- a/Desarrollo/BF/Diseño/BF-DEBD.docx
+++ b/Desarrollo/BF/Diseño/BF-DEBD.docx
@@ -101,8 +101,19 @@
           <w:sz w:val="48"/>
           <w:szCs w:val="48"/>
         </w:rPr>
-        <w:t>Proyecto Biblio F-easy</w:t>
+        <w:t>Proyecto Biblio F-</w:t>
       </w:r>
+      <w:proofErr w:type="spellStart"/>
+      <w:r>
+        <w:rPr>
+          <w:rFonts w:ascii="Times New Roman" w:eastAsia="Times New Roman" w:hAnsi="Times New Roman" w:cs="Times New Roman"/>
+          <w:b/>
+          <w:sz w:val="48"/>
+          <w:szCs w:val="48"/>
+        </w:rPr>
+        <w:t>easy</w:t>
+      </w:r>
+      <w:proofErr w:type="spellEnd"/>
     </w:p>
     <w:p>
       <w:pPr>
@@ -476,7 +487,61 @@
                 <w:sz w:val="24"/>
                 <w:szCs w:val="24"/>
               </w:rPr>
-              <w:t>Abraham Carbajal, Jean Lavaud, Sebastian Ayala, Denilson Morales</w:t>
+              <w:t xml:space="preserve">Abraham Carbajal, Jean </w:t>
+            </w:r>
+            <w:proofErr w:type="spellStart"/>
+            <w:r>
+              <w:rPr>
+                <w:rFonts w:ascii="Times New Roman" w:eastAsia="Times New Roman" w:hAnsi="Times New Roman" w:cs="Times New Roman"/>
+                <w:sz w:val="24"/>
+                <w:szCs w:val="24"/>
+              </w:rPr>
+              <w:t>Lavaud</w:t>
+            </w:r>
+            <w:proofErr w:type="spellEnd"/>
+            <w:r>
+              <w:rPr>
+                <w:rFonts w:ascii="Times New Roman" w:eastAsia="Times New Roman" w:hAnsi="Times New Roman" w:cs="Times New Roman"/>
+                <w:sz w:val="24"/>
+                <w:szCs w:val="24"/>
+              </w:rPr>
+              <w:t xml:space="preserve">, </w:t>
+            </w:r>
+            <w:proofErr w:type="spellStart"/>
+            <w:r>
+              <w:rPr>
+                <w:rFonts w:ascii="Times New Roman" w:eastAsia="Times New Roman" w:hAnsi="Times New Roman" w:cs="Times New Roman"/>
+                <w:sz w:val="24"/>
+                <w:szCs w:val="24"/>
+              </w:rPr>
+              <w:t>Sebastian</w:t>
+            </w:r>
+            <w:proofErr w:type="spellEnd"/>
+            <w:r>
+              <w:rPr>
+                <w:rFonts w:ascii="Times New Roman" w:eastAsia="Times New Roman" w:hAnsi="Times New Roman" w:cs="Times New Roman"/>
+                <w:sz w:val="24"/>
+                <w:szCs w:val="24"/>
+              </w:rPr>
+              <w:t xml:space="preserve"> Ayala, </w:t>
+            </w:r>
+            <w:proofErr w:type="spellStart"/>
+            <w:r>
+              <w:rPr>
+                <w:rFonts w:ascii="Times New Roman" w:eastAsia="Times New Roman" w:hAnsi="Times New Roman" w:cs="Times New Roman"/>
+                <w:sz w:val="24"/>
+                <w:szCs w:val="24"/>
+              </w:rPr>
+              <w:t>Denilson</w:t>
+            </w:r>
+            <w:proofErr w:type="spellEnd"/>
+            <w:r>
+              <w:rPr>
+                <w:rFonts w:ascii="Times New Roman" w:eastAsia="Times New Roman" w:hAnsi="Times New Roman" w:cs="Times New Roman"/>
+                <w:sz w:val="24"/>
+                <w:szCs w:val="24"/>
+              </w:rPr>
+              <w:t xml:space="preserve"> Morales</w:t>
             </w:r>
           </w:p>
         </w:tc>
@@ -602,8 +667,18 @@
                 <w:sz w:val="24"/>
                 <w:szCs w:val="24"/>
               </w:rPr>
-              <w:t>Jean Lavaud</w:t>
-            </w:r>
+              <w:t xml:space="preserve">Jean </w:t>
+            </w:r>
+            <w:proofErr w:type="spellStart"/>
+            <w:r>
+              <w:rPr>
+                <w:rFonts w:ascii="Times New Roman" w:eastAsia="Times New Roman" w:hAnsi="Times New Roman" w:cs="Times New Roman"/>
+                <w:sz w:val="24"/>
+                <w:szCs w:val="24"/>
+              </w:rPr>
+              <w:t>Lavaud</w:t>
+            </w:r>
+            <w:proofErr w:type="spellEnd"/>
           </w:p>
         </w:tc>
       </w:tr>
@@ -635,15 +710,7 @@
                 <w:sz w:val="24"/>
                 <w:szCs w:val="24"/>
               </w:rPr>
-              <w:t>30</w:t>
-            </w:r>
-            <w:r>
-              <w:rPr>
-                <w:rFonts w:ascii="Times New Roman" w:eastAsia="Times New Roman" w:hAnsi="Times New Roman" w:cs="Times New Roman"/>
-                <w:sz w:val="24"/>
-                <w:szCs w:val="24"/>
-              </w:rPr>
-              <w:t>/06/2024</w:t>
+              <w:t>30/06/2024</w:t>
             </w:r>
           </w:p>
         </w:tc>
@@ -674,15 +741,7 @@
                 <w:sz w:val="24"/>
                 <w:szCs w:val="24"/>
               </w:rPr>
-              <w:t>1.</w:t>
-            </w:r>
-            <w:r>
-              <w:rPr>
-                <w:rFonts w:ascii="Times New Roman" w:eastAsia="Times New Roman" w:hAnsi="Times New Roman" w:cs="Times New Roman"/>
-                <w:sz w:val="24"/>
-                <w:szCs w:val="24"/>
-              </w:rPr>
-              <w:t>2</w:t>
+              <w:t>1.2</w:t>
             </w:r>
           </w:p>
         </w:tc>
@@ -713,23 +772,7 @@
                 <w:sz w:val="24"/>
                 <w:szCs w:val="24"/>
               </w:rPr>
-              <w:t xml:space="preserve">Verificación </w:t>
-            </w:r>
-            <w:r>
-              <w:rPr>
-                <w:rFonts w:ascii="Times New Roman" w:eastAsia="Times New Roman" w:hAnsi="Times New Roman" w:cs="Times New Roman"/>
-                <w:sz w:val="24"/>
-                <w:szCs w:val="24"/>
-              </w:rPr>
-              <w:t xml:space="preserve">y finalización </w:t>
-            </w:r>
-            <w:r>
-              <w:rPr>
-                <w:rFonts w:ascii="Times New Roman" w:eastAsia="Times New Roman" w:hAnsi="Times New Roman" w:cs="Times New Roman"/>
-                <w:sz w:val="24"/>
-                <w:szCs w:val="24"/>
-              </w:rPr>
-              <w:t>del documento</w:t>
+              <w:t>Verificación y finalización del documento.</w:t>
             </w:r>
           </w:p>
         </w:tc>
@@ -760,7 +803,7 @@
                 <w:sz w:val="24"/>
                 <w:szCs w:val="24"/>
               </w:rPr>
-              <w:t>Sebastian Ayala</w:t>
+              <w:t>Jean Lavaud</w:t>
             </w:r>
           </w:p>
         </w:tc>
@@ -1191,7 +1234,7 @@
     </w:p>
     <w:sdt>
       <w:sdtPr>
-        <w:id w:val="1859770914"/>
+        <w:id w:val="-48688043"/>
         <w:docPartObj>
           <w:docPartGallery w:val="Table of Contents"/>
           <w:docPartUnique/>
@@ -1664,7 +1707,61 @@
           <w:sz w:val="24"/>
           <w:szCs w:val="24"/>
         </w:rPr>
-        <w:t>Este documento detalla la base de datos utilizada en Biblio F-easy, un sistema implementado para modernizar y agilizar la gestión bibliotecaria de nuestra facultad. En línea con los principios de la Ley Nº 27658, Marco de Modernización de la Gestión del Estado, el sistema busca mejorar la búsqueda y reserva de recursos bibliográficos, así como la gestión de pupitres y carnets de biblioteca, asegurando eficiencia y transparencia. Se describe el modelo de la base de datos y el estándar utilizado, facilitando su implementación y mantenimiento efectivos.</w:t>
+        <w:t>Este documento detalla la base de datos utilizada en Biblio F-</w:t>
+      </w:r>
+      <w:proofErr w:type="spellStart"/>
+      <w:r>
+        <w:rPr>
+          <w:rFonts w:ascii="Times New Roman" w:eastAsia="Times New Roman" w:hAnsi="Times New Roman" w:cs="Times New Roman"/>
+          <w:sz w:val="24"/>
+          <w:szCs w:val="24"/>
+        </w:rPr>
+        <w:t>easy</w:t>
+      </w:r>
+      <w:proofErr w:type="spellEnd"/>
+      <w:r>
+        <w:rPr>
+          <w:rFonts w:ascii="Times New Roman" w:eastAsia="Times New Roman" w:hAnsi="Times New Roman" w:cs="Times New Roman"/>
+          <w:sz w:val="24"/>
+          <w:szCs w:val="24"/>
+        </w:rPr>
+        <w:t xml:space="preserve">, un sistema implementado para modernizar y agilizar la gestión bibliotecaria de nuestra facultad. En línea con los principios de la Ley </w:t>
+      </w:r>
+      <w:proofErr w:type="spellStart"/>
+      <w:r>
+        <w:rPr>
+          <w:rFonts w:ascii="Times New Roman" w:eastAsia="Times New Roman" w:hAnsi="Times New Roman" w:cs="Times New Roman"/>
+          <w:sz w:val="24"/>
+          <w:szCs w:val="24"/>
+        </w:rPr>
+        <w:t>Nº</w:t>
+      </w:r>
+      <w:proofErr w:type="spellEnd"/>
+      <w:r>
+        <w:rPr>
+          <w:rFonts w:ascii="Times New Roman" w:eastAsia="Times New Roman" w:hAnsi="Times New Roman" w:cs="Times New Roman"/>
+          <w:sz w:val="24"/>
+          <w:szCs w:val="24"/>
+        </w:rPr>
+        <w:t xml:space="preserve"> 27658, Marco de Modernización de la Gestión del Estado, el sistema busca mejorar la búsqueda y reserva de recursos bibliográficos, así como la gestión de pupitres y </w:t>
+      </w:r>
+      <w:proofErr w:type="gramStart"/>
+      <w:r>
+        <w:rPr>
+          <w:rFonts w:ascii="Times New Roman" w:eastAsia="Times New Roman" w:hAnsi="Times New Roman" w:cs="Times New Roman"/>
+          <w:sz w:val="24"/>
+          <w:szCs w:val="24"/>
+        </w:rPr>
+        <w:t>carnets</w:t>
+      </w:r>
+      <w:proofErr w:type="gramEnd"/>
+      <w:r>
+        <w:rPr>
+          <w:rFonts w:ascii="Times New Roman" w:eastAsia="Times New Roman" w:hAnsi="Times New Roman" w:cs="Times New Roman"/>
+          <w:sz w:val="24"/>
+          <w:szCs w:val="24"/>
+        </w:rPr>
+        <w:t xml:space="preserve"> de biblioteca, asegurando eficiencia y transparencia. Se describe el modelo de la base de datos y el estándar utilizado, facilitando su implementación y mantenimiento efectivos.</w:t>
       </w:r>
     </w:p>
     <w:p>
@@ -1800,7 +1897,25 @@
           <w:sz w:val="24"/>
           <w:szCs w:val="24"/>
         </w:rPr>
-        <w:t xml:space="preserve">Para la administración de la base de datos se utilizó MySQL Workbench versión 8.1. Esta herramienta facilita la manipulación y gestión de datos de manera intuitiva y organizada, permitiendo a los desarrolladores trabajar de forma eficiente y clara. </w:t>
+        <w:t xml:space="preserve">Para la administración de la base de datos se utilizó MySQL </w:t>
+      </w:r>
+      <w:proofErr w:type="spellStart"/>
+      <w:r>
+        <w:rPr>
+          <w:rFonts w:ascii="Times New Roman" w:eastAsia="Times New Roman" w:hAnsi="Times New Roman" w:cs="Times New Roman"/>
+          <w:sz w:val="24"/>
+          <w:szCs w:val="24"/>
+        </w:rPr>
+        <w:t>Workbench</w:t>
+      </w:r>
+      <w:proofErr w:type="spellEnd"/>
+      <w:r>
+        <w:rPr>
+          <w:rFonts w:ascii="Times New Roman" w:eastAsia="Times New Roman" w:hAnsi="Times New Roman" w:cs="Times New Roman"/>
+          <w:sz w:val="24"/>
+          <w:szCs w:val="24"/>
+        </w:rPr>
+        <w:t xml:space="preserve"> versión 8.1. Esta herramienta facilita la manipulación y gestión de datos de manera intuitiva y organizada, permitiendo a los desarrolladores trabajar de forma eficiente y clara. </w:t>
       </w:r>
     </w:p>
     <w:p>
@@ -1820,7 +1935,25 @@
           <w:sz w:val="24"/>
           <w:szCs w:val="24"/>
         </w:rPr>
-        <w:t>MySQL Workbench ofrece una interfaz gráfica que simplifica tareas complejas como el diseño de esquemas, la ejecución de consultas y la administración de usuarios, lo que la convierte en una opción ideal para el desarrollo y mantenimiento de bases de datos.</w:t>
+        <w:t xml:space="preserve">MySQL </w:t>
+      </w:r>
+      <w:proofErr w:type="spellStart"/>
+      <w:r>
+        <w:rPr>
+          <w:rFonts w:ascii="Times New Roman" w:eastAsia="Times New Roman" w:hAnsi="Times New Roman" w:cs="Times New Roman"/>
+          <w:sz w:val="24"/>
+          <w:szCs w:val="24"/>
+        </w:rPr>
+        <w:t>Workbench</w:t>
+      </w:r>
+      <w:proofErr w:type="spellEnd"/>
+      <w:r>
+        <w:rPr>
+          <w:rFonts w:ascii="Times New Roman" w:eastAsia="Times New Roman" w:hAnsi="Times New Roman" w:cs="Times New Roman"/>
+          <w:sz w:val="24"/>
+          <w:szCs w:val="24"/>
+        </w:rPr>
+        <w:t xml:space="preserve"> ofrece una interfaz gráfica que simplifica tareas complejas como el diseño de esquemas, la ejecución de consultas y la administración de usuarios, lo que la convierte en una opción ideal para el desarrollo y mantenimiento de bases de datos.</w:t>
       </w:r>
     </w:p>
     <w:p>
@@ -2463,7 +2596,7 @@
         </w:rPr>
         <w:lastRenderedPageBreak/>
         <w:drawing>
-          <wp:inline distT="114300" distB="114300" distL="114300" distR="114300" wp14:anchorId="05244AEE" wp14:editId="5C5B385E">
+          <wp:inline distT="114300" distB="114300" distL="114300" distR="114300" wp14:anchorId="28864808" wp14:editId="42861F77">
             <wp:extent cx="5676900" cy="5081588"/>
             <wp:effectExtent l="0" t="0" r="0" b="0"/>
             <wp:docPr id="4" name="image1.png"/>
@@ -2685,7 +2818,25 @@
           <w:sz w:val="24"/>
           <w:szCs w:val="24"/>
         </w:rPr>
-        <w:t>Las Solicitudes son creadas por alumnos y gestionadas por administradores, con detalles como justificaciones y estados de solicitud. La relación entre Pupitres y Solicitudes es de muchos a muchos mediante la tabla Pupitre_Solicitud, facilitando la asignación eficiente de recursos.</w:t>
+        <w:t xml:space="preserve">Las Solicitudes son creadas por alumnos y gestionadas por administradores, con detalles como justificaciones y estados de solicitud. La relación entre Pupitres y Solicitudes es de muchos a muchos mediante la tabla </w:t>
+      </w:r>
+      <w:proofErr w:type="spellStart"/>
+      <w:r>
+        <w:rPr>
+          <w:rFonts w:ascii="Times New Roman" w:eastAsia="Times New Roman" w:hAnsi="Times New Roman" w:cs="Times New Roman"/>
+          <w:sz w:val="24"/>
+          <w:szCs w:val="24"/>
+        </w:rPr>
+        <w:t>Pupitre_Solicitud</w:t>
+      </w:r>
+      <w:proofErr w:type="spellEnd"/>
+      <w:r>
+        <w:rPr>
+          <w:rFonts w:ascii="Times New Roman" w:eastAsia="Times New Roman" w:hAnsi="Times New Roman" w:cs="Times New Roman"/>
+          <w:sz w:val="24"/>
+          <w:szCs w:val="24"/>
+        </w:rPr>
+        <w:t>, facilitando la asignación eficiente de recursos.</w:t>
       </w:r>
     </w:p>
     <w:p>
@@ -2760,7 +2911,7 @@
           <w:szCs w:val="24"/>
         </w:rPr>
         <w:drawing>
-          <wp:inline distT="114300" distB="114300" distL="114300" distR="114300" wp14:anchorId="328E58EC" wp14:editId="19F6295B">
+          <wp:inline distT="114300" distB="114300" distL="114300" distR="114300" wp14:anchorId="2E71F9CA" wp14:editId="658880E3">
             <wp:extent cx="5915025" cy="3981450"/>
             <wp:effectExtent l="0" t="0" r="0" b="0"/>
             <wp:docPr id="3" name="image4.png"/>
@@ -2837,8 +2988,18 @@
           <w:sz w:val="24"/>
           <w:szCs w:val="24"/>
         </w:rPr>
-        <w:t>Tablas relacionadas con Carnets</w:t>
+        <w:t xml:space="preserve">Tablas relacionadas con </w:t>
       </w:r>
+      <w:proofErr w:type="gramStart"/>
+      <w:r>
+        <w:rPr>
+          <w:rFonts w:ascii="Times New Roman" w:eastAsia="Times New Roman" w:hAnsi="Times New Roman" w:cs="Times New Roman"/>
+          <w:sz w:val="24"/>
+          <w:szCs w:val="24"/>
+        </w:rPr>
+        <w:t>Carnets</w:t>
+      </w:r>
+      <w:proofErr w:type="gramEnd"/>
     </w:p>
     <w:p>
       <w:pPr>
@@ -2864,7 +3025,25 @@
           <w:sz w:val="24"/>
           <w:szCs w:val="24"/>
         </w:rPr>
-        <w:t>La base de datos para la gestión de carnets en una institución educativa incluye tablas clave como:</w:t>
+        <w:t xml:space="preserve">La base de datos para la gestión de </w:t>
+      </w:r>
+      <w:proofErr w:type="gramStart"/>
+      <w:r>
+        <w:rPr>
+          <w:rFonts w:ascii="Times New Roman" w:eastAsia="Times New Roman" w:hAnsi="Times New Roman" w:cs="Times New Roman"/>
+          <w:sz w:val="24"/>
+          <w:szCs w:val="24"/>
+        </w:rPr>
+        <w:t>carnets</w:t>
+      </w:r>
+      <w:proofErr w:type="gramEnd"/>
+      <w:r>
+        <w:rPr>
+          <w:rFonts w:ascii="Times New Roman" w:eastAsia="Times New Roman" w:hAnsi="Times New Roman" w:cs="Times New Roman"/>
+          <w:sz w:val="24"/>
+          <w:szCs w:val="24"/>
+        </w:rPr>
+        <w:t xml:space="preserve"> en una institución educativa incluye tablas clave como:</w:t>
       </w:r>
     </w:p>
     <w:p>
@@ -2948,13 +3127,23 @@
           <w:szCs w:val="24"/>
         </w:rPr>
       </w:pPr>
+      <w:proofErr w:type="gramStart"/>
       <w:r>
         <w:rPr>
           <w:rFonts w:ascii="Times New Roman" w:eastAsia="Times New Roman" w:hAnsi="Times New Roman" w:cs="Times New Roman"/>
           <w:sz w:val="24"/>
           <w:szCs w:val="24"/>
         </w:rPr>
-        <w:t>Carnets: Para registros de emisión de carnets con fechas y estados como "aceptado" o "listo".</w:t>
+        <w:t>Carnets</w:t>
+      </w:r>
+      <w:proofErr w:type="gramEnd"/>
+      <w:r>
+        <w:rPr>
+          <w:rFonts w:ascii="Times New Roman" w:eastAsia="Times New Roman" w:hAnsi="Times New Roman" w:cs="Times New Roman"/>
+          <w:sz w:val="24"/>
+          <w:szCs w:val="24"/>
+        </w:rPr>
+        <w:t>: Para registros de emisión de carnets con fechas y estados como "aceptado" o "listo".</w:t>
       </w:r>
     </w:p>
     <w:p>
@@ -2984,7 +3173,25 @@
           <w:sz w:val="24"/>
           <w:szCs w:val="24"/>
         </w:rPr>
-        <w:t>Solicitudes: Para solicitudes de carnets por parte de los alumnos.</w:t>
+        <w:t xml:space="preserve">Solicitudes: Para solicitudes de </w:t>
+      </w:r>
+      <w:proofErr w:type="gramStart"/>
+      <w:r>
+        <w:rPr>
+          <w:rFonts w:ascii="Times New Roman" w:eastAsia="Times New Roman" w:hAnsi="Times New Roman" w:cs="Times New Roman"/>
+          <w:sz w:val="24"/>
+          <w:szCs w:val="24"/>
+        </w:rPr>
+        <w:t>carnets</w:t>
+      </w:r>
+      <w:proofErr w:type="gramEnd"/>
+      <w:r>
+        <w:rPr>
+          <w:rFonts w:ascii="Times New Roman" w:eastAsia="Times New Roman" w:hAnsi="Times New Roman" w:cs="Times New Roman"/>
+          <w:sz w:val="24"/>
+          <w:szCs w:val="24"/>
+        </w:rPr>
+        <w:t xml:space="preserve"> por parte de los alumnos.</w:t>
       </w:r>
     </w:p>
     <w:p>
@@ -3012,7 +3219,43 @@
           <w:szCs w:val="24"/>
         </w:rPr>
         <w:lastRenderedPageBreak/>
-        <w:t>La relación entre Carnets y Solicitudes se gestiona mediante la tabla intermedia Carnet_Solicitud, permitiendo múltiples solicitudes para un mismo carnet y asegurando un proceso eficiente de emisión.</w:t>
+        <w:t xml:space="preserve">La relación entre </w:t>
+      </w:r>
+      <w:proofErr w:type="gramStart"/>
+      <w:r>
+        <w:rPr>
+          <w:rFonts w:ascii="Times New Roman" w:eastAsia="Times New Roman" w:hAnsi="Times New Roman" w:cs="Times New Roman"/>
+          <w:sz w:val="24"/>
+          <w:szCs w:val="24"/>
+        </w:rPr>
+        <w:t>Carnets</w:t>
+      </w:r>
+      <w:proofErr w:type="gramEnd"/>
+      <w:r>
+        <w:rPr>
+          <w:rFonts w:ascii="Times New Roman" w:eastAsia="Times New Roman" w:hAnsi="Times New Roman" w:cs="Times New Roman"/>
+          <w:sz w:val="24"/>
+          <w:szCs w:val="24"/>
+        </w:rPr>
+        <w:t xml:space="preserve"> y Solicitudes se gestiona mediante la tabla intermedia </w:t>
+      </w:r>
+      <w:proofErr w:type="spellStart"/>
+      <w:r>
+        <w:rPr>
+          <w:rFonts w:ascii="Times New Roman" w:eastAsia="Times New Roman" w:hAnsi="Times New Roman" w:cs="Times New Roman"/>
+          <w:sz w:val="24"/>
+          <w:szCs w:val="24"/>
+        </w:rPr>
+        <w:t>Carnet_Solicitud</w:t>
+      </w:r>
+      <w:proofErr w:type="spellEnd"/>
+      <w:r>
+        <w:rPr>
+          <w:rFonts w:ascii="Times New Roman" w:eastAsia="Times New Roman" w:hAnsi="Times New Roman" w:cs="Times New Roman"/>
+          <w:sz w:val="24"/>
+          <w:szCs w:val="24"/>
+        </w:rPr>
+        <w:t>, permitiendo múltiples solicitudes para un mismo carnet y asegurando un proceso eficiente de emisión.</w:t>
       </w:r>
     </w:p>
     <w:p>
@@ -3039,7 +3282,25 @@
           <w:sz w:val="24"/>
           <w:szCs w:val="24"/>
         </w:rPr>
-        <w:t>Las tablas están diseñadas con identificadores primarios (PK) y claves foráneas (FK) para mantener la integridad de los datos. Esto facilita un seguimiento preciso de la emisión y estado de los carnets dentro de la institución educativa, optimizando la gestión de identificaciones estudiantiles y asegurando un flujo organizado en el proceso de solicitud y entrega de carnets.</w:t>
+        <w:t xml:space="preserve">Las tablas están diseñadas con identificadores primarios (PK) y claves foráneas (FK) para mantener la integridad de los datos. Esto facilita un seguimiento preciso de la emisión y estado de los </w:t>
+      </w:r>
+      <w:proofErr w:type="gramStart"/>
+      <w:r>
+        <w:rPr>
+          <w:rFonts w:ascii="Times New Roman" w:eastAsia="Times New Roman" w:hAnsi="Times New Roman" w:cs="Times New Roman"/>
+          <w:sz w:val="24"/>
+          <w:szCs w:val="24"/>
+        </w:rPr>
+        <w:t>carnets</w:t>
+      </w:r>
+      <w:proofErr w:type="gramEnd"/>
+      <w:r>
+        <w:rPr>
+          <w:rFonts w:ascii="Times New Roman" w:eastAsia="Times New Roman" w:hAnsi="Times New Roman" w:cs="Times New Roman"/>
+          <w:sz w:val="24"/>
+          <w:szCs w:val="24"/>
+        </w:rPr>
+        <w:t xml:space="preserve"> dentro de la institución educativa, optimizando la gestión de identificaciones estudiantiles y asegurando un flujo organizado en el proceso de solicitud y entrega de carnets.</w:t>
       </w:r>
     </w:p>
     <w:p>
@@ -3060,7 +3321,7 @@
           <w:szCs w:val="24"/>
         </w:rPr>
         <w:drawing>
-          <wp:inline distT="114300" distB="114300" distL="114300" distR="114300" wp14:anchorId="139D56D0" wp14:editId="1618195F">
+          <wp:inline distT="114300" distB="114300" distL="114300" distR="114300" wp14:anchorId="40C581BF" wp14:editId="740F4AD5">
             <wp:extent cx="5211993" cy="4376738"/>
             <wp:effectExtent l="0" t="0" r="0" b="0"/>
             <wp:docPr id="2" name="image2.png"/>
@@ -3112,8 +3373,18 @@
           <w:sz w:val="24"/>
           <w:szCs w:val="24"/>
         </w:rPr>
-        <w:t>Figura 04. Diagrama de base de datos del módulo Carnets</w:t>
+        <w:t xml:space="preserve">Figura 04. Diagrama de base de datos del módulo </w:t>
       </w:r>
+      <w:proofErr w:type="gramStart"/>
+      <w:r>
+        <w:rPr>
+          <w:rFonts w:ascii="Times New Roman" w:eastAsia="Times New Roman" w:hAnsi="Times New Roman" w:cs="Times New Roman"/>
+          <w:sz w:val="24"/>
+          <w:szCs w:val="24"/>
+        </w:rPr>
+        <w:t>Carnets</w:t>
+      </w:r>
+      <w:proofErr w:type="gramEnd"/>
     </w:p>
     <w:p>
       <w:pPr>
@@ -3171,7 +3442,43 @@
           <w:sz w:val="24"/>
           <w:szCs w:val="24"/>
         </w:rPr>
-        <w:t xml:space="preserve">El esquema de la base de datos está diseñado para administrar eficazmente libros, solicitudes y recursos en una biblioteca educativa. Permite categorizar libros por temas a través de Libros_Tematicas y gestionar solicitudes de préstamo con Libros_Solicitudes. Además, </w:t>
+        <w:t xml:space="preserve">El esquema de la base de datos está diseñado para administrar eficazmente libros, solicitudes y recursos en una biblioteca educativa. Permite categorizar libros por temas a través de </w:t>
+      </w:r>
+      <w:proofErr w:type="spellStart"/>
+      <w:r>
+        <w:rPr>
+          <w:rFonts w:ascii="Times New Roman" w:eastAsia="Times New Roman" w:hAnsi="Times New Roman" w:cs="Times New Roman"/>
+          <w:sz w:val="24"/>
+          <w:szCs w:val="24"/>
+        </w:rPr>
+        <w:t>Libros_Tematicas</w:t>
+      </w:r>
+      <w:proofErr w:type="spellEnd"/>
+      <w:r>
+        <w:rPr>
+          <w:rFonts w:ascii="Times New Roman" w:eastAsia="Times New Roman" w:hAnsi="Times New Roman" w:cs="Times New Roman"/>
+          <w:sz w:val="24"/>
+          <w:szCs w:val="24"/>
+        </w:rPr>
+        <w:t xml:space="preserve"> y gestionar solicitudes de préstamo con </w:t>
+      </w:r>
+      <w:proofErr w:type="spellStart"/>
+      <w:r>
+        <w:rPr>
+          <w:rFonts w:ascii="Times New Roman" w:eastAsia="Times New Roman" w:hAnsi="Times New Roman" w:cs="Times New Roman"/>
+          <w:sz w:val="24"/>
+          <w:szCs w:val="24"/>
+        </w:rPr>
+        <w:t>Libros_Solicitudes</w:t>
+      </w:r>
+      <w:proofErr w:type="spellEnd"/>
+      <w:r>
+        <w:rPr>
+          <w:rFonts w:ascii="Times New Roman" w:eastAsia="Times New Roman" w:hAnsi="Times New Roman" w:cs="Times New Roman"/>
+          <w:sz w:val="24"/>
+          <w:szCs w:val="24"/>
+        </w:rPr>
+        <w:t xml:space="preserve">. Además, </w:t>
       </w:r>
       <w:r>
         <w:rPr>
@@ -3180,7 +3487,61 @@
           <w:szCs w:val="24"/>
         </w:rPr>
         <w:lastRenderedPageBreak/>
-        <w:t>facilita la asignación de pupitres y carnets mediante Pupitre_Solicitud y Carnet_Solicitud, respectivamente.</w:t>
+        <w:t xml:space="preserve">facilita la asignación de pupitres y </w:t>
+      </w:r>
+      <w:proofErr w:type="gramStart"/>
+      <w:r>
+        <w:rPr>
+          <w:rFonts w:ascii="Times New Roman" w:eastAsia="Times New Roman" w:hAnsi="Times New Roman" w:cs="Times New Roman"/>
+          <w:sz w:val="24"/>
+          <w:szCs w:val="24"/>
+        </w:rPr>
+        <w:t>carnets</w:t>
+      </w:r>
+      <w:proofErr w:type="gramEnd"/>
+      <w:r>
+        <w:rPr>
+          <w:rFonts w:ascii="Times New Roman" w:eastAsia="Times New Roman" w:hAnsi="Times New Roman" w:cs="Times New Roman"/>
+          <w:sz w:val="24"/>
+          <w:szCs w:val="24"/>
+        </w:rPr>
+        <w:t xml:space="preserve"> mediante </w:t>
+      </w:r>
+      <w:proofErr w:type="spellStart"/>
+      <w:r>
+        <w:rPr>
+          <w:rFonts w:ascii="Times New Roman" w:eastAsia="Times New Roman" w:hAnsi="Times New Roman" w:cs="Times New Roman"/>
+          <w:sz w:val="24"/>
+          <w:szCs w:val="24"/>
+        </w:rPr>
+        <w:t>Pupitre_Solicitud</w:t>
+      </w:r>
+      <w:proofErr w:type="spellEnd"/>
+      <w:r>
+        <w:rPr>
+          <w:rFonts w:ascii="Times New Roman" w:eastAsia="Times New Roman" w:hAnsi="Times New Roman" w:cs="Times New Roman"/>
+          <w:sz w:val="24"/>
+          <w:szCs w:val="24"/>
+        </w:rPr>
+        <w:t xml:space="preserve"> y </w:t>
+      </w:r>
+      <w:proofErr w:type="spellStart"/>
+      <w:r>
+        <w:rPr>
+          <w:rFonts w:ascii="Times New Roman" w:eastAsia="Times New Roman" w:hAnsi="Times New Roman" w:cs="Times New Roman"/>
+          <w:sz w:val="24"/>
+          <w:szCs w:val="24"/>
+        </w:rPr>
+        <w:t>Carnet_Solicitud</w:t>
+      </w:r>
+      <w:proofErr w:type="spellEnd"/>
+      <w:r>
+        <w:rPr>
+          <w:rFonts w:ascii="Times New Roman" w:eastAsia="Times New Roman" w:hAnsi="Times New Roman" w:cs="Times New Roman"/>
+          <w:sz w:val="24"/>
+          <w:szCs w:val="24"/>
+        </w:rPr>
+        <w:t>, respectivamente.</w:t>
       </w:r>
     </w:p>
     <w:p>
@@ -3227,7 +3588,7 @@
           <w:szCs w:val="24"/>
         </w:rPr>
         <w:drawing>
-          <wp:inline distT="114300" distB="114300" distL="114300" distR="114300" wp14:anchorId="359200A5" wp14:editId="3D2F7715">
+          <wp:inline distT="114300" distB="114300" distL="114300" distR="114300" wp14:anchorId="09B6D467" wp14:editId="45FF332F">
             <wp:extent cx="5338763" cy="6594942"/>
             <wp:effectExtent l="0" t="0" r="0" b="0"/>
             <wp:docPr id="1" name="image3.png"/>
@@ -3774,7 +4135,25 @@
                 <w:sz w:val="24"/>
                 <w:szCs w:val="24"/>
               </w:rPr>
-              <w:t>‘cod_admin’</w:t>
+              <w:t>‘</w:t>
+            </w:r>
+            <w:proofErr w:type="spellStart"/>
+            <w:r>
+              <w:rPr>
+                <w:rFonts w:ascii="Times New Roman" w:eastAsia="Times New Roman" w:hAnsi="Times New Roman" w:cs="Times New Roman"/>
+                <w:sz w:val="24"/>
+                <w:szCs w:val="24"/>
+              </w:rPr>
+              <w:t>cod_admin</w:t>
+            </w:r>
+            <w:proofErr w:type="spellEnd"/>
+            <w:r>
+              <w:rPr>
+                <w:rFonts w:ascii="Times New Roman" w:eastAsia="Times New Roman" w:hAnsi="Times New Roman" w:cs="Times New Roman"/>
+                <w:sz w:val="24"/>
+                <w:szCs w:val="24"/>
+              </w:rPr>
+              <w:t>’</w:t>
             </w:r>
           </w:p>
         </w:tc>
@@ -3807,13 +4186,23 @@
                 <w:szCs w:val="24"/>
               </w:rPr>
             </w:pPr>
-            <w:r>
-              <w:rPr>
-                <w:rFonts w:ascii="Times New Roman" w:eastAsia="Times New Roman" w:hAnsi="Times New Roman" w:cs="Times New Roman"/>
-                <w:sz w:val="24"/>
-                <w:szCs w:val="24"/>
-              </w:rPr>
-              <w:t>CHAR(8)</w:t>
+            <w:proofErr w:type="gramStart"/>
+            <w:r>
+              <w:rPr>
+                <w:rFonts w:ascii="Times New Roman" w:eastAsia="Times New Roman" w:hAnsi="Times New Roman" w:cs="Times New Roman"/>
+                <w:sz w:val="24"/>
+                <w:szCs w:val="24"/>
+              </w:rPr>
+              <w:t>CHAR(</w:t>
+            </w:r>
+            <w:proofErr w:type="gramEnd"/>
+            <w:r>
+              <w:rPr>
+                <w:rFonts w:ascii="Times New Roman" w:eastAsia="Times New Roman" w:hAnsi="Times New Roman" w:cs="Times New Roman"/>
+                <w:sz w:val="24"/>
+                <w:szCs w:val="24"/>
+              </w:rPr>
+              <w:t>8)</w:t>
             </w:r>
           </w:p>
         </w:tc>
@@ -4013,13 +4402,23 @@
                 <w:szCs w:val="24"/>
               </w:rPr>
             </w:pPr>
-            <w:r>
-              <w:rPr>
-                <w:rFonts w:ascii="Times New Roman" w:eastAsia="Times New Roman" w:hAnsi="Times New Roman" w:cs="Times New Roman"/>
-                <w:sz w:val="24"/>
-                <w:szCs w:val="24"/>
-              </w:rPr>
-              <w:t>VARCHAR(45)</w:t>
+            <w:proofErr w:type="gramStart"/>
+            <w:r>
+              <w:rPr>
+                <w:rFonts w:ascii="Times New Roman" w:eastAsia="Times New Roman" w:hAnsi="Times New Roman" w:cs="Times New Roman"/>
+                <w:sz w:val="24"/>
+                <w:szCs w:val="24"/>
+              </w:rPr>
+              <w:t>VARCHAR(</w:t>
+            </w:r>
+            <w:proofErr w:type="gramEnd"/>
+            <w:r>
+              <w:rPr>
+                <w:rFonts w:ascii="Times New Roman" w:eastAsia="Times New Roman" w:hAnsi="Times New Roman" w:cs="Times New Roman"/>
+                <w:sz w:val="24"/>
+                <w:szCs w:val="24"/>
+              </w:rPr>
+              <w:t>45)</w:t>
             </w:r>
           </w:p>
         </w:tc>
@@ -4219,13 +4618,23 @@
                 <w:szCs w:val="24"/>
               </w:rPr>
             </w:pPr>
-            <w:r>
-              <w:rPr>
-                <w:rFonts w:ascii="Times New Roman" w:eastAsia="Times New Roman" w:hAnsi="Times New Roman" w:cs="Times New Roman"/>
-                <w:sz w:val="24"/>
-                <w:szCs w:val="24"/>
-              </w:rPr>
-              <w:t>VARCHAR(45)</w:t>
+            <w:proofErr w:type="gramStart"/>
+            <w:r>
+              <w:rPr>
+                <w:rFonts w:ascii="Times New Roman" w:eastAsia="Times New Roman" w:hAnsi="Times New Roman" w:cs="Times New Roman"/>
+                <w:sz w:val="24"/>
+                <w:szCs w:val="24"/>
+              </w:rPr>
+              <w:t>VARCHAR(</w:t>
+            </w:r>
+            <w:proofErr w:type="gramEnd"/>
+            <w:r>
+              <w:rPr>
+                <w:rFonts w:ascii="Times New Roman" w:eastAsia="Times New Roman" w:hAnsi="Times New Roman" w:cs="Times New Roman"/>
+                <w:sz w:val="24"/>
+                <w:szCs w:val="24"/>
+              </w:rPr>
+              <w:t>45)</w:t>
             </w:r>
           </w:p>
         </w:tc>
@@ -4425,13 +4834,23 @@
                 <w:szCs w:val="24"/>
               </w:rPr>
             </w:pPr>
-            <w:r>
-              <w:rPr>
-                <w:rFonts w:ascii="Times New Roman" w:eastAsia="Times New Roman" w:hAnsi="Times New Roman" w:cs="Times New Roman"/>
-                <w:sz w:val="24"/>
-                <w:szCs w:val="24"/>
-              </w:rPr>
-              <w:t>VARCHAR(45)</w:t>
+            <w:proofErr w:type="gramStart"/>
+            <w:r>
+              <w:rPr>
+                <w:rFonts w:ascii="Times New Roman" w:eastAsia="Times New Roman" w:hAnsi="Times New Roman" w:cs="Times New Roman"/>
+                <w:sz w:val="24"/>
+                <w:szCs w:val="24"/>
+              </w:rPr>
+              <w:t>VARCHAR(</w:t>
+            </w:r>
+            <w:proofErr w:type="gramEnd"/>
+            <w:r>
+              <w:rPr>
+                <w:rFonts w:ascii="Times New Roman" w:eastAsia="Times New Roman" w:hAnsi="Times New Roman" w:cs="Times New Roman"/>
+                <w:sz w:val="24"/>
+                <w:szCs w:val="24"/>
+              </w:rPr>
+              <w:t>45)</w:t>
             </w:r>
           </w:p>
         </w:tc>
@@ -4554,7 +4973,7 @@
                 <w:sz w:val="24"/>
                 <w:szCs w:val="24"/>
               </w:rPr>
-              <w:t>No</w:t>
+              <w:t>Sí</w:t>
             </w:r>
           </w:p>
         </w:tc>
@@ -4955,7 +5374,25 @@
                 <w:sz w:val="24"/>
                 <w:szCs w:val="24"/>
               </w:rPr>
-              <w:t>‘cod_alumno’</w:t>
+              <w:t>‘</w:t>
+            </w:r>
+            <w:proofErr w:type="spellStart"/>
+            <w:r>
+              <w:rPr>
+                <w:rFonts w:ascii="Times New Roman" w:eastAsia="Times New Roman" w:hAnsi="Times New Roman" w:cs="Times New Roman"/>
+                <w:sz w:val="24"/>
+                <w:szCs w:val="24"/>
+              </w:rPr>
+              <w:t>cod_alumno</w:t>
+            </w:r>
+            <w:proofErr w:type="spellEnd"/>
+            <w:r>
+              <w:rPr>
+                <w:rFonts w:ascii="Times New Roman" w:eastAsia="Times New Roman" w:hAnsi="Times New Roman" w:cs="Times New Roman"/>
+                <w:sz w:val="24"/>
+                <w:szCs w:val="24"/>
+              </w:rPr>
+              <w:t>’</w:t>
             </w:r>
           </w:p>
         </w:tc>
@@ -4981,13 +5418,23 @@
                 <w:szCs w:val="24"/>
               </w:rPr>
             </w:pPr>
-            <w:r>
-              <w:rPr>
-                <w:rFonts w:ascii="Times New Roman" w:eastAsia="Times New Roman" w:hAnsi="Times New Roman" w:cs="Times New Roman"/>
-                <w:sz w:val="24"/>
-                <w:szCs w:val="24"/>
-              </w:rPr>
-              <w:t>CHAR(8)</w:t>
+            <w:proofErr w:type="gramStart"/>
+            <w:r>
+              <w:rPr>
+                <w:rFonts w:ascii="Times New Roman" w:eastAsia="Times New Roman" w:hAnsi="Times New Roman" w:cs="Times New Roman"/>
+                <w:sz w:val="24"/>
+                <w:szCs w:val="24"/>
+              </w:rPr>
+              <w:t>CHAR(</w:t>
+            </w:r>
+            <w:proofErr w:type="gramEnd"/>
+            <w:r>
+              <w:rPr>
+                <w:rFonts w:ascii="Times New Roman" w:eastAsia="Times New Roman" w:hAnsi="Times New Roman" w:cs="Times New Roman"/>
+                <w:sz w:val="24"/>
+                <w:szCs w:val="24"/>
+              </w:rPr>
+              <w:t>8)</w:t>
             </w:r>
           </w:p>
         </w:tc>
@@ -5152,13 +5599,23 @@
                 <w:szCs w:val="24"/>
               </w:rPr>
             </w:pPr>
-            <w:r>
-              <w:rPr>
-                <w:rFonts w:ascii="Times New Roman" w:eastAsia="Times New Roman" w:hAnsi="Times New Roman" w:cs="Times New Roman"/>
-                <w:sz w:val="24"/>
-                <w:szCs w:val="24"/>
-              </w:rPr>
-              <w:t>VARCHAR(45)</w:t>
+            <w:proofErr w:type="gramStart"/>
+            <w:r>
+              <w:rPr>
+                <w:rFonts w:ascii="Times New Roman" w:eastAsia="Times New Roman" w:hAnsi="Times New Roman" w:cs="Times New Roman"/>
+                <w:sz w:val="24"/>
+                <w:szCs w:val="24"/>
+              </w:rPr>
+              <w:t>VARCHAR(</w:t>
+            </w:r>
+            <w:proofErr w:type="gramEnd"/>
+            <w:r>
+              <w:rPr>
+                <w:rFonts w:ascii="Times New Roman" w:eastAsia="Times New Roman" w:hAnsi="Times New Roman" w:cs="Times New Roman"/>
+                <w:sz w:val="24"/>
+                <w:szCs w:val="24"/>
+              </w:rPr>
+              <w:t>45)</w:t>
             </w:r>
           </w:p>
         </w:tc>
@@ -5323,13 +5780,23 @@
                 <w:szCs w:val="24"/>
               </w:rPr>
             </w:pPr>
-            <w:r>
-              <w:rPr>
-                <w:rFonts w:ascii="Times New Roman" w:eastAsia="Times New Roman" w:hAnsi="Times New Roman" w:cs="Times New Roman"/>
-                <w:sz w:val="24"/>
-                <w:szCs w:val="24"/>
-              </w:rPr>
-              <w:t>VARCHAR(45)</w:t>
+            <w:proofErr w:type="gramStart"/>
+            <w:r>
+              <w:rPr>
+                <w:rFonts w:ascii="Times New Roman" w:eastAsia="Times New Roman" w:hAnsi="Times New Roman" w:cs="Times New Roman"/>
+                <w:sz w:val="24"/>
+                <w:szCs w:val="24"/>
+              </w:rPr>
+              <w:t>VARCHAR(</w:t>
+            </w:r>
+            <w:proofErr w:type="gramEnd"/>
+            <w:r>
+              <w:rPr>
+                <w:rFonts w:ascii="Times New Roman" w:eastAsia="Times New Roman" w:hAnsi="Times New Roman" w:cs="Times New Roman"/>
+                <w:sz w:val="24"/>
+                <w:szCs w:val="24"/>
+              </w:rPr>
+              <w:t>45)</w:t>
             </w:r>
           </w:p>
         </w:tc>
@@ -5468,7 +5935,25 @@
                 <w:sz w:val="24"/>
                 <w:szCs w:val="24"/>
               </w:rPr>
-              <w:t>‘escuela_prof’</w:t>
+              <w:t>‘</w:t>
+            </w:r>
+            <w:proofErr w:type="spellStart"/>
+            <w:r>
+              <w:rPr>
+                <w:rFonts w:ascii="Times New Roman" w:eastAsia="Times New Roman" w:hAnsi="Times New Roman" w:cs="Times New Roman"/>
+                <w:sz w:val="24"/>
+                <w:szCs w:val="24"/>
+              </w:rPr>
+              <w:t>escuela_prof</w:t>
+            </w:r>
+            <w:proofErr w:type="spellEnd"/>
+            <w:r>
+              <w:rPr>
+                <w:rFonts w:ascii="Times New Roman" w:eastAsia="Times New Roman" w:hAnsi="Times New Roman" w:cs="Times New Roman"/>
+                <w:sz w:val="24"/>
+                <w:szCs w:val="24"/>
+              </w:rPr>
+              <w:t>’</w:t>
             </w:r>
           </w:p>
         </w:tc>
@@ -5494,13 +5979,23 @@
                 <w:szCs w:val="24"/>
               </w:rPr>
             </w:pPr>
-            <w:r>
-              <w:rPr>
-                <w:rFonts w:ascii="Times New Roman" w:eastAsia="Times New Roman" w:hAnsi="Times New Roman" w:cs="Times New Roman"/>
-                <w:sz w:val="24"/>
-                <w:szCs w:val="24"/>
-              </w:rPr>
-              <w:t>VARCHAR(45)</w:t>
+            <w:proofErr w:type="gramStart"/>
+            <w:r>
+              <w:rPr>
+                <w:rFonts w:ascii="Times New Roman" w:eastAsia="Times New Roman" w:hAnsi="Times New Roman" w:cs="Times New Roman"/>
+                <w:sz w:val="24"/>
+                <w:szCs w:val="24"/>
+              </w:rPr>
+              <w:t>VARCHAR(</w:t>
+            </w:r>
+            <w:proofErr w:type="gramEnd"/>
+            <w:r>
+              <w:rPr>
+                <w:rFonts w:ascii="Times New Roman" w:eastAsia="Times New Roman" w:hAnsi="Times New Roman" w:cs="Times New Roman"/>
+                <w:sz w:val="24"/>
+                <w:szCs w:val="24"/>
+              </w:rPr>
+              <w:t>45)</w:t>
             </w:r>
           </w:p>
         </w:tc>
@@ -5712,7 +6207,25 @@
                 <w:sz w:val="24"/>
                 <w:szCs w:val="24"/>
               </w:rPr>
-              <w:t>‘carnets’</w:t>
+              <w:t>‘</w:t>
+            </w:r>
+            <w:proofErr w:type="gramStart"/>
+            <w:r>
+              <w:rPr>
+                <w:rFonts w:ascii="Times New Roman" w:eastAsia="Times New Roman" w:hAnsi="Times New Roman" w:cs="Times New Roman"/>
+                <w:sz w:val="24"/>
+                <w:szCs w:val="24"/>
+              </w:rPr>
+              <w:t>carnets</w:t>
+            </w:r>
+            <w:proofErr w:type="gramEnd"/>
+            <w:r>
+              <w:rPr>
+                <w:rFonts w:ascii="Times New Roman" w:eastAsia="Times New Roman" w:hAnsi="Times New Roman" w:cs="Times New Roman"/>
+                <w:sz w:val="24"/>
+                <w:szCs w:val="24"/>
+              </w:rPr>
+              <w:t>’</w:t>
             </w:r>
           </w:p>
         </w:tc>
@@ -5783,7 +6296,25 @@
                 <w:sz w:val="24"/>
                 <w:szCs w:val="24"/>
               </w:rPr>
-              <w:t>Almacena información sobre los carnets emitidos para los usuarios del sistema.</w:t>
+              <w:t xml:space="preserve">Almacena información sobre los </w:t>
+            </w:r>
+            <w:proofErr w:type="gramStart"/>
+            <w:r>
+              <w:rPr>
+                <w:rFonts w:ascii="Times New Roman" w:eastAsia="Times New Roman" w:hAnsi="Times New Roman" w:cs="Times New Roman"/>
+                <w:sz w:val="24"/>
+                <w:szCs w:val="24"/>
+              </w:rPr>
+              <w:t>carnets</w:t>
+            </w:r>
+            <w:proofErr w:type="gramEnd"/>
+            <w:r>
+              <w:rPr>
+                <w:rFonts w:ascii="Times New Roman" w:eastAsia="Times New Roman" w:hAnsi="Times New Roman" w:cs="Times New Roman"/>
+                <w:sz w:val="24"/>
+                <w:szCs w:val="24"/>
+              </w:rPr>
+              <w:t xml:space="preserve"> emitidos para los usuarios del sistema.</w:t>
             </w:r>
           </w:p>
         </w:tc>
@@ -5996,7 +6527,35 @@
                 <w:sz w:val="24"/>
                 <w:szCs w:val="24"/>
               </w:rPr>
-              <w:t>‘id_carnet’</w:t>
+              <w:t>‘</w:t>
+            </w:r>
+            <w:proofErr w:type="spellStart"/>
+            <w:r>
+              <w:rPr>
+                <w:rFonts w:ascii="Times New Roman" w:eastAsia="Times New Roman" w:hAnsi="Times New Roman" w:cs="Times New Roman"/>
+                <w:sz w:val="24"/>
+                <w:szCs w:val="24"/>
+              </w:rPr>
+              <w:t>id_</w:t>
+            </w:r>
+            <w:proofErr w:type="gramStart"/>
+            <w:r>
+              <w:rPr>
+                <w:rFonts w:ascii="Times New Roman" w:eastAsia="Times New Roman" w:hAnsi="Times New Roman" w:cs="Times New Roman"/>
+                <w:sz w:val="24"/>
+                <w:szCs w:val="24"/>
+              </w:rPr>
+              <w:t>carnet</w:t>
+            </w:r>
+            <w:proofErr w:type="spellEnd"/>
+            <w:proofErr w:type="gramEnd"/>
+            <w:r>
+              <w:rPr>
+                <w:rFonts w:ascii="Times New Roman" w:eastAsia="Times New Roman" w:hAnsi="Times New Roman" w:cs="Times New Roman"/>
+                <w:sz w:val="24"/>
+                <w:szCs w:val="24"/>
+              </w:rPr>
+              <w:t>’</w:t>
             </w:r>
           </w:p>
         </w:tc>
@@ -6060,7 +6619,25 @@
                 <w:sz w:val="24"/>
                 <w:szCs w:val="24"/>
               </w:rPr>
-              <w:t>Identificador único del carnet, autoincrementado</w:t>
+              <w:t xml:space="preserve">Identificador único del </w:t>
+            </w:r>
+            <w:proofErr w:type="gramStart"/>
+            <w:r>
+              <w:rPr>
+                <w:rFonts w:ascii="Times New Roman" w:eastAsia="Times New Roman" w:hAnsi="Times New Roman" w:cs="Times New Roman"/>
+                <w:sz w:val="24"/>
+                <w:szCs w:val="24"/>
+              </w:rPr>
+              <w:t>carnet</w:t>
+            </w:r>
+            <w:proofErr w:type="gramEnd"/>
+            <w:r>
+              <w:rPr>
+                <w:rFonts w:ascii="Times New Roman" w:eastAsia="Times New Roman" w:hAnsi="Times New Roman" w:cs="Times New Roman"/>
+                <w:sz w:val="24"/>
+                <w:szCs w:val="24"/>
+              </w:rPr>
+              <w:t>, autoincrementado</w:t>
             </w:r>
             <w:r>
               <w:rPr>
@@ -6167,7 +6744,25 @@
                 <w:sz w:val="24"/>
                 <w:szCs w:val="24"/>
               </w:rPr>
-              <w:t>‘fecha_listo’</w:t>
+              <w:t>‘</w:t>
+            </w:r>
+            <w:proofErr w:type="spellStart"/>
+            <w:r>
+              <w:rPr>
+                <w:rFonts w:ascii="Times New Roman" w:eastAsia="Times New Roman" w:hAnsi="Times New Roman" w:cs="Times New Roman"/>
+                <w:sz w:val="24"/>
+                <w:szCs w:val="24"/>
+              </w:rPr>
+              <w:t>fecha_listo</w:t>
+            </w:r>
+            <w:proofErr w:type="spellEnd"/>
+            <w:r>
+              <w:rPr>
+                <w:rFonts w:ascii="Times New Roman" w:eastAsia="Times New Roman" w:hAnsi="Times New Roman" w:cs="Times New Roman"/>
+                <w:sz w:val="24"/>
+                <w:szCs w:val="24"/>
+              </w:rPr>
+              <w:t>’</w:t>
             </w:r>
           </w:p>
         </w:tc>
@@ -6231,7 +6826,25 @@
                 <w:sz w:val="24"/>
                 <w:szCs w:val="24"/>
               </w:rPr>
-              <w:t>Fecha en que el carnet está listo</w:t>
+              <w:t xml:space="preserve">Fecha en que el </w:t>
+            </w:r>
+            <w:proofErr w:type="gramStart"/>
+            <w:r>
+              <w:rPr>
+                <w:rFonts w:ascii="Times New Roman" w:eastAsia="Times New Roman" w:hAnsi="Times New Roman" w:cs="Times New Roman"/>
+                <w:sz w:val="24"/>
+                <w:szCs w:val="24"/>
+              </w:rPr>
+              <w:t>carnet</w:t>
+            </w:r>
+            <w:proofErr w:type="gramEnd"/>
+            <w:r>
+              <w:rPr>
+                <w:rFonts w:ascii="Times New Roman" w:eastAsia="Times New Roman" w:hAnsi="Times New Roman" w:cs="Times New Roman"/>
+                <w:sz w:val="24"/>
+                <w:szCs w:val="24"/>
+              </w:rPr>
+              <w:t xml:space="preserve"> está listo</w:t>
             </w:r>
           </w:p>
         </w:tc>
@@ -6330,7 +6943,25 @@
                 <w:sz w:val="24"/>
                 <w:szCs w:val="24"/>
               </w:rPr>
-              <w:t>‘fecha_entrega’</w:t>
+              <w:t>‘</w:t>
+            </w:r>
+            <w:proofErr w:type="spellStart"/>
+            <w:r>
+              <w:rPr>
+                <w:rFonts w:ascii="Times New Roman" w:eastAsia="Times New Roman" w:hAnsi="Times New Roman" w:cs="Times New Roman"/>
+                <w:sz w:val="24"/>
+                <w:szCs w:val="24"/>
+              </w:rPr>
+              <w:t>fecha_entrega</w:t>
+            </w:r>
+            <w:proofErr w:type="spellEnd"/>
+            <w:r>
+              <w:rPr>
+                <w:rFonts w:ascii="Times New Roman" w:eastAsia="Times New Roman" w:hAnsi="Times New Roman" w:cs="Times New Roman"/>
+                <w:sz w:val="24"/>
+                <w:szCs w:val="24"/>
+              </w:rPr>
+              <w:t>’</w:t>
             </w:r>
           </w:p>
         </w:tc>
@@ -6394,7 +7025,25 @@
                 <w:sz w:val="24"/>
                 <w:szCs w:val="24"/>
               </w:rPr>
-              <w:t>Fecha en que el carnet fue entregado</w:t>
+              <w:t xml:space="preserve">Fecha en que el </w:t>
+            </w:r>
+            <w:proofErr w:type="gramStart"/>
+            <w:r>
+              <w:rPr>
+                <w:rFonts w:ascii="Times New Roman" w:eastAsia="Times New Roman" w:hAnsi="Times New Roman" w:cs="Times New Roman"/>
+                <w:sz w:val="24"/>
+                <w:szCs w:val="24"/>
+              </w:rPr>
+              <w:t>carnet</w:t>
+            </w:r>
+            <w:proofErr w:type="gramEnd"/>
+            <w:r>
+              <w:rPr>
+                <w:rFonts w:ascii="Times New Roman" w:eastAsia="Times New Roman" w:hAnsi="Times New Roman" w:cs="Times New Roman"/>
+                <w:sz w:val="24"/>
+                <w:szCs w:val="24"/>
+              </w:rPr>
+              <w:t xml:space="preserve"> fue entregado</w:t>
             </w:r>
           </w:p>
         </w:tc>
@@ -6493,7 +7142,25 @@
                 <w:sz w:val="24"/>
                 <w:szCs w:val="24"/>
               </w:rPr>
-              <w:t>‘fecha_venc’</w:t>
+              <w:t>‘</w:t>
+            </w:r>
+            <w:proofErr w:type="spellStart"/>
+            <w:r>
+              <w:rPr>
+                <w:rFonts w:ascii="Times New Roman" w:eastAsia="Times New Roman" w:hAnsi="Times New Roman" w:cs="Times New Roman"/>
+                <w:sz w:val="24"/>
+                <w:szCs w:val="24"/>
+              </w:rPr>
+              <w:t>fecha_venc</w:t>
+            </w:r>
+            <w:proofErr w:type="spellEnd"/>
+            <w:r>
+              <w:rPr>
+                <w:rFonts w:ascii="Times New Roman" w:eastAsia="Times New Roman" w:hAnsi="Times New Roman" w:cs="Times New Roman"/>
+                <w:sz w:val="24"/>
+                <w:szCs w:val="24"/>
+              </w:rPr>
+              <w:t>’</w:t>
             </w:r>
           </w:p>
         </w:tc>
@@ -6557,8 +7224,18 @@
                 <w:sz w:val="24"/>
                 <w:szCs w:val="24"/>
               </w:rPr>
-              <w:t>Fecha de vencimiento del carnet</w:t>
-            </w:r>
+              <w:t xml:space="preserve">Fecha de vencimiento del </w:t>
+            </w:r>
+            <w:proofErr w:type="gramStart"/>
+            <w:r>
+              <w:rPr>
+                <w:rFonts w:ascii="Times New Roman" w:eastAsia="Times New Roman" w:hAnsi="Times New Roman" w:cs="Times New Roman"/>
+                <w:sz w:val="24"/>
+                <w:szCs w:val="24"/>
+              </w:rPr>
+              <w:t>carnet</w:t>
+            </w:r>
+            <w:proofErr w:type="gramEnd"/>
           </w:p>
         </w:tc>
         <w:tc>
@@ -6682,13 +7359,23 @@
                 <w:szCs w:val="24"/>
               </w:rPr>
             </w:pPr>
-            <w:r>
-              <w:rPr>
-                <w:rFonts w:ascii="Times New Roman" w:eastAsia="Times New Roman" w:hAnsi="Times New Roman" w:cs="Times New Roman"/>
-                <w:sz w:val="24"/>
-                <w:szCs w:val="24"/>
-              </w:rPr>
-              <w:t>VARCHAR(45)</w:t>
+            <w:proofErr w:type="gramStart"/>
+            <w:r>
+              <w:rPr>
+                <w:rFonts w:ascii="Times New Roman" w:eastAsia="Times New Roman" w:hAnsi="Times New Roman" w:cs="Times New Roman"/>
+                <w:sz w:val="24"/>
+                <w:szCs w:val="24"/>
+              </w:rPr>
+              <w:t>VARCHAR(</w:t>
+            </w:r>
+            <w:proofErr w:type="gramEnd"/>
+            <w:r>
+              <w:rPr>
+                <w:rFonts w:ascii="Times New Roman" w:eastAsia="Times New Roman" w:hAnsi="Times New Roman" w:cs="Times New Roman"/>
+                <w:sz w:val="24"/>
+                <w:szCs w:val="24"/>
+              </w:rPr>
+              <w:t>45)</w:t>
             </w:r>
           </w:p>
         </w:tc>
@@ -6720,7 +7407,25 @@
                 <w:sz w:val="24"/>
                 <w:szCs w:val="24"/>
               </w:rPr>
-              <w:t>Estado del carnet (no solicitado, solicitado, aceptado, denegado, en espera, listo)</w:t>
+              <w:t xml:space="preserve">Estado del </w:t>
+            </w:r>
+            <w:proofErr w:type="gramStart"/>
+            <w:r>
+              <w:rPr>
+                <w:rFonts w:ascii="Times New Roman" w:eastAsia="Times New Roman" w:hAnsi="Times New Roman" w:cs="Times New Roman"/>
+                <w:sz w:val="24"/>
+                <w:szCs w:val="24"/>
+              </w:rPr>
+              <w:t>carnet</w:t>
+            </w:r>
+            <w:proofErr w:type="gramEnd"/>
+            <w:r>
+              <w:rPr>
+                <w:rFonts w:ascii="Times New Roman" w:eastAsia="Times New Roman" w:hAnsi="Times New Roman" w:cs="Times New Roman"/>
+                <w:sz w:val="24"/>
+                <w:szCs w:val="24"/>
+              </w:rPr>
+              <w:t xml:space="preserve"> (no solicitado, solicitado, aceptado, denegado, en espera, listo)</w:t>
             </w:r>
           </w:p>
         </w:tc>
@@ -7183,7 +7888,25 @@
                 <w:sz w:val="24"/>
                 <w:szCs w:val="24"/>
               </w:rPr>
-              <w:t>‘id_solicitud’</w:t>
+              <w:t>‘</w:t>
+            </w:r>
+            <w:proofErr w:type="spellStart"/>
+            <w:r>
+              <w:rPr>
+                <w:rFonts w:ascii="Times New Roman" w:eastAsia="Times New Roman" w:hAnsi="Times New Roman" w:cs="Times New Roman"/>
+                <w:sz w:val="24"/>
+                <w:szCs w:val="24"/>
+              </w:rPr>
+              <w:t>id_solicitud</w:t>
+            </w:r>
+            <w:proofErr w:type="spellEnd"/>
+            <w:r>
+              <w:rPr>
+                <w:rFonts w:ascii="Times New Roman" w:eastAsia="Times New Roman" w:hAnsi="Times New Roman" w:cs="Times New Roman"/>
+                <w:sz w:val="24"/>
+                <w:szCs w:val="24"/>
+              </w:rPr>
+              <w:t>’</w:t>
             </w:r>
           </w:p>
         </w:tc>
@@ -7346,7 +8069,25 @@
                 <w:sz w:val="24"/>
                 <w:szCs w:val="24"/>
               </w:rPr>
-              <w:t>‘cod_alumno’</w:t>
+              <w:t>‘</w:t>
+            </w:r>
+            <w:proofErr w:type="spellStart"/>
+            <w:r>
+              <w:rPr>
+                <w:rFonts w:ascii="Times New Roman" w:eastAsia="Times New Roman" w:hAnsi="Times New Roman" w:cs="Times New Roman"/>
+                <w:sz w:val="24"/>
+                <w:szCs w:val="24"/>
+              </w:rPr>
+              <w:t>cod_alumno</w:t>
+            </w:r>
+            <w:proofErr w:type="spellEnd"/>
+            <w:r>
+              <w:rPr>
+                <w:rFonts w:ascii="Times New Roman" w:eastAsia="Times New Roman" w:hAnsi="Times New Roman" w:cs="Times New Roman"/>
+                <w:sz w:val="24"/>
+                <w:szCs w:val="24"/>
+              </w:rPr>
+              <w:t>’</w:t>
             </w:r>
           </w:p>
         </w:tc>
@@ -7372,13 +8113,23 @@
                 <w:szCs w:val="24"/>
               </w:rPr>
             </w:pPr>
-            <w:r>
-              <w:rPr>
-                <w:rFonts w:ascii="Times New Roman" w:eastAsia="Times New Roman" w:hAnsi="Times New Roman" w:cs="Times New Roman"/>
-                <w:sz w:val="24"/>
-                <w:szCs w:val="24"/>
-              </w:rPr>
-              <w:t>CHAR(8)</w:t>
+            <w:proofErr w:type="gramStart"/>
+            <w:r>
+              <w:rPr>
+                <w:rFonts w:ascii="Times New Roman" w:eastAsia="Times New Roman" w:hAnsi="Times New Roman" w:cs="Times New Roman"/>
+                <w:sz w:val="24"/>
+                <w:szCs w:val="24"/>
+              </w:rPr>
+              <w:t>CHAR(</w:t>
+            </w:r>
+            <w:proofErr w:type="gramEnd"/>
+            <w:r>
+              <w:rPr>
+                <w:rFonts w:ascii="Times New Roman" w:eastAsia="Times New Roman" w:hAnsi="Times New Roman" w:cs="Times New Roman"/>
+                <w:sz w:val="24"/>
+                <w:szCs w:val="24"/>
+              </w:rPr>
+              <w:t>8)</w:t>
             </w:r>
           </w:p>
         </w:tc>
@@ -7517,7 +8268,25 @@
                 <w:sz w:val="24"/>
                 <w:szCs w:val="24"/>
               </w:rPr>
-              <w:t>‘tipo_solic’</w:t>
+              <w:t>‘</w:t>
+            </w:r>
+            <w:proofErr w:type="spellStart"/>
+            <w:r>
+              <w:rPr>
+                <w:rFonts w:ascii="Times New Roman" w:eastAsia="Times New Roman" w:hAnsi="Times New Roman" w:cs="Times New Roman"/>
+                <w:sz w:val="24"/>
+                <w:szCs w:val="24"/>
+              </w:rPr>
+              <w:t>tipo_solic</w:t>
+            </w:r>
+            <w:proofErr w:type="spellEnd"/>
+            <w:r>
+              <w:rPr>
+                <w:rFonts w:ascii="Times New Roman" w:eastAsia="Times New Roman" w:hAnsi="Times New Roman" w:cs="Times New Roman"/>
+                <w:sz w:val="24"/>
+                <w:szCs w:val="24"/>
+              </w:rPr>
+              <w:t>’</w:t>
             </w:r>
           </w:p>
         </w:tc>
@@ -7543,13 +8312,23 @@
                 <w:szCs w:val="24"/>
               </w:rPr>
             </w:pPr>
-            <w:r>
-              <w:rPr>
-                <w:rFonts w:ascii="Times New Roman" w:eastAsia="Times New Roman" w:hAnsi="Times New Roman" w:cs="Times New Roman"/>
-                <w:sz w:val="24"/>
-                <w:szCs w:val="24"/>
-              </w:rPr>
-              <w:t>CHAR(1)</w:t>
+            <w:proofErr w:type="gramStart"/>
+            <w:r>
+              <w:rPr>
+                <w:rFonts w:ascii="Times New Roman" w:eastAsia="Times New Roman" w:hAnsi="Times New Roman" w:cs="Times New Roman"/>
+                <w:sz w:val="24"/>
+                <w:szCs w:val="24"/>
+              </w:rPr>
+              <w:t>CHAR(</w:t>
+            </w:r>
+            <w:proofErr w:type="gramEnd"/>
+            <w:r>
+              <w:rPr>
+                <w:rFonts w:ascii="Times New Roman" w:eastAsia="Times New Roman" w:hAnsi="Times New Roman" w:cs="Times New Roman"/>
+                <w:sz w:val="24"/>
+                <w:szCs w:val="24"/>
+              </w:rPr>
+              <w:t>1)</w:t>
             </w:r>
           </w:p>
         </w:tc>
@@ -7680,8 +8459,18 @@
                 <w:sz w:val="24"/>
                 <w:szCs w:val="24"/>
               </w:rPr>
-              <w:t>‘fecha_solicitud</w:t>
-            </w:r>
+              <w:t>‘</w:t>
+            </w:r>
+            <w:proofErr w:type="spellStart"/>
+            <w:r>
+              <w:rPr>
+                <w:rFonts w:ascii="Times New Roman" w:eastAsia="Times New Roman" w:hAnsi="Times New Roman" w:cs="Times New Roman"/>
+                <w:sz w:val="24"/>
+                <w:szCs w:val="24"/>
+              </w:rPr>
+              <w:t>fecha_solicitud</w:t>
+            </w:r>
+            <w:proofErr w:type="spellEnd"/>
             <w:r>
               <w:rPr>
                 <w:rFonts w:ascii="Times New Roman" w:eastAsia="Times New Roman" w:hAnsi="Times New Roman" w:cs="Times New Roman"/>
@@ -7864,7 +8653,25 @@
                 <w:sz w:val="24"/>
                 <w:szCs w:val="24"/>
               </w:rPr>
-              <w:t>‘justif_solic’</w:t>
+              <w:t>‘</w:t>
+            </w:r>
+            <w:proofErr w:type="spellStart"/>
+            <w:r>
+              <w:rPr>
+                <w:rFonts w:ascii="Times New Roman" w:eastAsia="Times New Roman" w:hAnsi="Times New Roman" w:cs="Times New Roman"/>
+                <w:sz w:val="24"/>
+                <w:szCs w:val="24"/>
+              </w:rPr>
+              <w:t>justif_solic</w:t>
+            </w:r>
+            <w:proofErr w:type="spellEnd"/>
+            <w:r>
+              <w:rPr>
+                <w:rFonts w:ascii="Times New Roman" w:eastAsia="Times New Roman" w:hAnsi="Times New Roman" w:cs="Times New Roman"/>
+                <w:sz w:val="24"/>
+                <w:szCs w:val="24"/>
+              </w:rPr>
+              <w:t>’</w:t>
             </w:r>
           </w:p>
         </w:tc>
@@ -7890,13 +8697,23 @@
                 <w:szCs w:val="24"/>
               </w:rPr>
             </w:pPr>
-            <w:r>
-              <w:rPr>
-                <w:rFonts w:ascii="Times New Roman" w:eastAsia="Times New Roman" w:hAnsi="Times New Roman" w:cs="Times New Roman"/>
-                <w:sz w:val="24"/>
-                <w:szCs w:val="24"/>
-              </w:rPr>
-              <w:t>VARCHAR(360)</w:t>
+            <w:proofErr w:type="gramStart"/>
+            <w:r>
+              <w:rPr>
+                <w:rFonts w:ascii="Times New Roman" w:eastAsia="Times New Roman" w:hAnsi="Times New Roman" w:cs="Times New Roman"/>
+                <w:sz w:val="24"/>
+                <w:szCs w:val="24"/>
+              </w:rPr>
+              <w:t>VARCHAR(</w:t>
+            </w:r>
+            <w:proofErr w:type="gramEnd"/>
+            <w:r>
+              <w:rPr>
+                <w:rFonts w:ascii="Times New Roman" w:eastAsia="Times New Roman" w:hAnsi="Times New Roman" w:cs="Times New Roman"/>
+                <w:sz w:val="24"/>
+                <w:szCs w:val="24"/>
+              </w:rPr>
+              <w:t>360)</w:t>
             </w:r>
           </w:p>
         </w:tc>
@@ -8027,7 +8844,25 @@
                 <w:sz w:val="24"/>
                 <w:szCs w:val="24"/>
               </w:rPr>
-              <w:t>‘estado_solic’</w:t>
+              <w:t>‘</w:t>
+            </w:r>
+            <w:proofErr w:type="spellStart"/>
+            <w:r>
+              <w:rPr>
+                <w:rFonts w:ascii="Times New Roman" w:eastAsia="Times New Roman" w:hAnsi="Times New Roman" w:cs="Times New Roman"/>
+                <w:sz w:val="24"/>
+                <w:szCs w:val="24"/>
+              </w:rPr>
+              <w:t>estado_solic</w:t>
+            </w:r>
+            <w:proofErr w:type="spellEnd"/>
+            <w:r>
+              <w:rPr>
+                <w:rFonts w:ascii="Times New Roman" w:eastAsia="Times New Roman" w:hAnsi="Times New Roman" w:cs="Times New Roman"/>
+                <w:sz w:val="24"/>
+                <w:szCs w:val="24"/>
+              </w:rPr>
+              <w:t>’</w:t>
             </w:r>
           </w:p>
         </w:tc>
@@ -8053,13 +8888,23 @@
                 <w:szCs w:val="24"/>
               </w:rPr>
             </w:pPr>
-            <w:r>
-              <w:rPr>
-                <w:rFonts w:ascii="Times New Roman" w:eastAsia="Times New Roman" w:hAnsi="Times New Roman" w:cs="Times New Roman"/>
-                <w:sz w:val="24"/>
-                <w:szCs w:val="24"/>
-              </w:rPr>
-              <w:t>VARCHAR(20)</w:t>
+            <w:proofErr w:type="gramStart"/>
+            <w:r>
+              <w:rPr>
+                <w:rFonts w:ascii="Times New Roman" w:eastAsia="Times New Roman" w:hAnsi="Times New Roman" w:cs="Times New Roman"/>
+                <w:sz w:val="24"/>
+                <w:szCs w:val="24"/>
+              </w:rPr>
+              <w:t>VARCHAR(</w:t>
+            </w:r>
+            <w:proofErr w:type="gramEnd"/>
+            <w:r>
+              <w:rPr>
+                <w:rFonts w:ascii="Times New Roman" w:eastAsia="Times New Roman" w:hAnsi="Times New Roman" w:cs="Times New Roman"/>
+                <w:sz w:val="24"/>
+                <w:szCs w:val="24"/>
+              </w:rPr>
+              <w:t>20)</w:t>
             </w:r>
           </w:p>
         </w:tc>
@@ -8198,7 +9043,25 @@
                 <w:sz w:val="24"/>
                 <w:szCs w:val="24"/>
               </w:rPr>
-              <w:t>‘admin_encargado’</w:t>
+              <w:t>‘</w:t>
+            </w:r>
+            <w:proofErr w:type="spellStart"/>
+            <w:r>
+              <w:rPr>
+                <w:rFonts w:ascii="Times New Roman" w:eastAsia="Times New Roman" w:hAnsi="Times New Roman" w:cs="Times New Roman"/>
+                <w:sz w:val="24"/>
+                <w:szCs w:val="24"/>
+              </w:rPr>
+              <w:t>admin_encargado</w:t>
+            </w:r>
+            <w:proofErr w:type="spellEnd"/>
+            <w:r>
+              <w:rPr>
+                <w:rFonts w:ascii="Times New Roman" w:eastAsia="Times New Roman" w:hAnsi="Times New Roman" w:cs="Times New Roman"/>
+                <w:sz w:val="24"/>
+                <w:szCs w:val="24"/>
+              </w:rPr>
+              <w:t>’</w:t>
             </w:r>
           </w:p>
         </w:tc>
@@ -8224,13 +9087,23 @@
                 <w:szCs w:val="24"/>
               </w:rPr>
             </w:pPr>
-            <w:r>
-              <w:rPr>
-                <w:rFonts w:ascii="Times New Roman" w:eastAsia="Times New Roman" w:hAnsi="Times New Roman" w:cs="Times New Roman"/>
-                <w:sz w:val="24"/>
-                <w:szCs w:val="24"/>
-              </w:rPr>
-              <w:t>CHAR(8)</w:t>
+            <w:proofErr w:type="gramStart"/>
+            <w:r>
+              <w:rPr>
+                <w:rFonts w:ascii="Times New Roman" w:eastAsia="Times New Roman" w:hAnsi="Times New Roman" w:cs="Times New Roman"/>
+                <w:sz w:val="24"/>
+                <w:szCs w:val="24"/>
+              </w:rPr>
+              <w:t>CHAR(</w:t>
+            </w:r>
+            <w:proofErr w:type="gramEnd"/>
+            <w:r>
+              <w:rPr>
+                <w:rFonts w:ascii="Times New Roman" w:eastAsia="Times New Roman" w:hAnsi="Times New Roman" w:cs="Times New Roman"/>
+                <w:sz w:val="24"/>
+                <w:szCs w:val="24"/>
+              </w:rPr>
+              <w:t>8)</w:t>
             </w:r>
           </w:p>
         </w:tc>
@@ -8369,7 +9242,25 @@
                 <w:sz w:val="24"/>
                 <w:szCs w:val="24"/>
               </w:rPr>
-              <w:t>‘observ_solic’</w:t>
+              <w:t>‘</w:t>
+            </w:r>
+            <w:proofErr w:type="spellStart"/>
+            <w:r>
+              <w:rPr>
+                <w:rFonts w:ascii="Times New Roman" w:eastAsia="Times New Roman" w:hAnsi="Times New Roman" w:cs="Times New Roman"/>
+                <w:sz w:val="24"/>
+                <w:szCs w:val="24"/>
+              </w:rPr>
+              <w:t>observ_solic</w:t>
+            </w:r>
+            <w:proofErr w:type="spellEnd"/>
+            <w:r>
+              <w:rPr>
+                <w:rFonts w:ascii="Times New Roman" w:eastAsia="Times New Roman" w:hAnsi="Times New Roman" w:cs="Times New Roman"/>
+                <w:sz w:val="24"/>
+                <w:szCs w:val="24"/>
+              </w:rPr>
+              <w:t>’</w:t>
             </w:r>
           </w:p>
         </w:tc>
@@ -8395,13 +9286,23 @@
                 <w:szCs w:val="24"/>
               </w:rPr>
             </w:pPr>
-            <w:r>
-              <w:rPr>
-                <w:rFonts w:ascii="Times New Roman" w:eastAsia="Times New Roman" w:hAnsi="Times New Roman" w:cs="Times New Roman"/>
-                <w:sz w:val="24"/>
-                <w:szCs w:val="24"/>
-              </w:rPr>
-              <w:t>VARCHAR(360)</w:t>
+            <w:proofErr w:type="gramStart"/>
+            <w:r>
+              <w:rPr>
+                <w:rFonts w:ascii="Times New Roman" w:eastAsia="Times New Roman" w:hAnsi="Times New Roman" w:cs="Times New Roman"/>
+                <w:sz w:val="24"/>
+                <w:szCs w:val="24"/>
+              </w:rPr>
+              <w:t>VARCHAR(</w:t>
+            </w:r>
+            <w:proofErr w:type="gramEnd"/>
+            <w:r>
+              <w:rPr>
+                <w:rFonts w:ascii="Times New Roman" w:eastAsia="Times New Roman" w:hAnsi="Times New Roman" w:cs="Times New Roman"/>
+                <w:sz w:val="24"/>
+                <w:szCs w:val="24"/>
+              </w:rPr>
+              <w:t>360)</w:t>
             </w:r>
           </w:p>
         </w:tc>
@@ -8602,7 +9503,35 @@
                 <w:sz w:val="24"/>
                 <w:szCs w:val="24"/>
               </w:rPr>
-              <w:t>‘carnet_solicitud’</w:t>
+              <w:t>‘</w:t>
+            </w:r>
+            <w:proofErr w:type="spellStart"/>
+            <w:proofErr w:type="gramStart"/>
+            <w:r>
+              <w:rPr>
+                <w:rFonts w:ascii="Times New Roman" w:eastAsia="Times New Roman" w:hAnsi="Times New Roman" w:cs="Times New Roman"/>
+                <w:sz w:val="24"/>
+                <w:szCs w:val="24"/>
+              </w:rPr>
+              <w:t>carnet</w:t>
+            </w:r>
+            <w:proofErr w:type="gramEnd"/>
+            <w:r>
+              <w:rPr>
+                <w:rFonts w:ascii="Times New Roman" w:eastAsia="Times New Roman" w:hAnsi="Times New Roman" w:cs="Times New Roman"/>
+                <w:sz w:val="24"/>
+                <w:szCs w:val="24"/>
+              </w:rPr>
+              <w:t>_solicitud</w:t>
+            </w:r>
+            <w:proofErr w:type="spellEnd"/>
+            <w:r>
+              <w:rPr>
+                <w:rFonts w:ascii="Times New Roman" w:eastAsia="Times New Roman" w:hAnsi="Times New Roman" w:cs="Times New Roman"/>
+                <w:sz w:val="24"/>
+                <w:szCs w:val="24"/>
+              </w:rPr>
+              <w:t>’</w:t>
             </w:r>
           </w:p>
         </w:tc>
@@ -8673,7 +9602,61 @@
                 <w:sz w:val="24"/>
                 <w:szCs w:val="24"/>
               </w:rPr>
-              <w:t>Establece una relación entre los carnets y las solicitudes del sistema. Incluye detalles como el identificador de la relación, el identificador de la solicitud y el identificador del carnet. Esta tabla permite vincular una solicitud específica con su correspondiente carnet.</w:t>
+              <w:t xml:space="preserve">Establece una relación entre los </w:t>
+            </w:r>
+            <w:proofErr w:type="gramStart"/>
+            <w:r>
+              <w:rPr>
+                <w:rFonts w:ascii="Times New Roman" w:eastAsia="Times New Roman" w:hAnsi="Times New Roman" w:cs="Times New Roman"/>
+                <w:sz w:val="24"/>
+                <w:szCs w:val="24"/>
+              </w:rPr>
+              <w:t>carnets</w:t>
+            </w:r>
+            <w:proofErr w:type="gramEnd"/>
+            <w:r>
+              <w:rPr>
+                <w:rFonts w:ascii="Times New Roman" w:eastAsia="Times New Roman" w:hAnsi="Times New Roman" w:cs="Times New Roman"/>
+                <w:sz w:val="24"/>
+                <w:szCs w:val="24"/>
+              </w:rPr>
+              <w:t xml:space="preserve"> y las solicitudes del sistema. Incluye detalles como el identificador de la relación, el identificador de la solicitud y el identificador del </w:t>
+            </w:r>
+            <w:proofErr w:type="gramStart"/>
+            <w:r>
+              <w:rPr>
+                <w:rFonts w:ascii="Times New Roman" w:eastAsia="Times New Roman" w:hAnsi="Times New Roman" w:cs="Times New Roman"/>
+                <w:sz w:val="24"/>
+                <w:szCs w:val="24"/>
+              </w:rPr>
+              <w:t>carnet</w:t>
+            </w:r>
+            <w:proofErr w:type="gramEnd"/>
+            <w:r>
+              <w:rPr>
+                <w:rFonts w:ascii="Times New Roman" w:eastAsia="Times New Roman" w:hAnsi="Times New Roman" w:cs="Times New Roman"/>
+                <w:sz w:val="24"/>
+                <w:szCs w:val="24"/>
+              </w:rPr>
+              <w:t xml:space="preserve">. Esta tabla permite vincular una solicitud específica con su correspondiente </w:t>
+            </w:r>
+            <w:proofErr w:type="gramStart"/>
+            <w:r>
+              <w:rPr>
+                <w:rFonts w:ascii="Times New Roman" w:eastAsia="Times New Roman" w:hAnsi="Times New Roman" w:cs="Times New Roman"/>
+                <w:sz w:val="24"/>
+                <w:szCs w:val="24"/>
+              </w:rPr>
+              <w:t>carnet</w:t>
+            </w:r>
+            <w:proofErr w:type="gramEnd"/>
+            <w:r>
+              <w:rPr>
+                <w:rFonts w:ascii="Times New Roman" w:eastAsia="Times New Roman" w:hAnsi="Times New Roman" w:cs="Times New Roman"/>
+                <w:sz w:val="24"/>
+                <w:szCs w:val="24"/>
+              </w:rPr>
+              <w:t>.</w:t>
             </w:r>
           </w:p>
         </w:tc>
@@ -8886,7 +9869,25 @@
                 <w:sz w:val="24"/>
                 <w:szCs w:val="24"/>
               </w:rPr>
-              <w:t>‘id_carn_sol’</w:t>
+              <w:t>‘</w:t>
+            </w:r>
+            <w:proofErr w:type="spellStart"/>
+            <w:r>
+              <w:rPr>
+                <w:rFonts w:ascii="Times New Roman" w:eastAsia="Times New Roman" w:hAnsi="Times New Roman" w:cs="Times New Roman"/>
+                <w:sz w:val="24"/>
+                <w:szCs w:val="24"/>
+              </w:rPr>
+              <w:t>id_carn_sol</w:t>
+            </w:r>
+            <w:proofErr w:type="spellEnd"/>
+            <w:r>
+              <w:rPr>
+                <w:rFonts w:ascii="Times New Roman" w:eastAsia="Times New Roman" w:hAnsi="Times New Roman" w:cs="Times New Roman"/>
+                <w:sz w:val="24"/>
+                <w:szCs w:val="24"/>
+              </w:rPr>
+              <w:t>’</w:t>
             </w:r>
           </w:p>
         </w:tc>
@@ -9057,7 +10058,25 @@
                 <w:sz w:val="24"/>
                 <w:szCs w:val="24"/>
               </w:rPr>
-              <w:t>‘id_solicitud’</w:t>
+              <w:t>‘</w:t>
+            </w:r>
+            <w:proofErr w:type="spellStart"/>
+            <w:r>
+              <w:rPr>
+                <w:rFonts w:ascii="Times New Roman" w:eastAsia="Times New Roman" w:hAnsi="Times New Roman" w:cs="Times New Roman"/>
+                <w:sz w:val="24"/>
+                <w:szCs w:val="24"/>
+              </w:rPr>
+              <w:t>id_solicitud</w:t>
+            </w:r>
+            <w:proofErr w:type="spellEnd"/>
+            <w:r>
+              <w:rPr>
+                <w:rFonts w:ascii="Times New Roman" w:eastAsia="Times New Roman" w:hAnsi="Times New Roman" w:cs="Times New Roman"/>
+                <w:sz w:val="24"/>
+                <w:szCs w:val="24"/>
+              </w:rPr>
+              <w:t>’</w:t>
             </w:r>
           </w:p>
         </w:tc>
@@ -9220,7 +10239,35 @@
                 <w:sz w:val="24"/>
                 <w:szCs w:val="24"/>
               </w:rPr>
-              <w:t>‘id_carnet’</w:t>
+              <w:t>‘</w:t>
+            </w:r>
+            <w:proofErr w:type="spellStart"/>
+            <w:r>
+              <w:rPr>
+                <w:rFonts w:ascii="Times New Roman" w:eastAsia="Times New Roman" w:hAnsi="Times New Roman" w:cs="Times New Roman"/>
+                <w:sz w:val="24"/>
+                <w:szCs w:val="24"/>
+              </w:rPr>
+              <w:t>id_</w:t>
+            </w:r>
+            <w:proofErr w:type="gramStart"/>
+            <w:r>
+              <w:rPr>
+                <w:rFonts w:ascii="Times New Roman" w:eastAsia="Times New Roman" w:hAnsi="Times New Roman" w:cs="Times New Roman"/>
+                <w:sz w:val="24"/>
+                <w:szCs w:val="24"/>
+              </w:rPr>
+              <w:t>carnet</w:t>
+            </w:r>
+            <w:proofErr w:type="spellEnd"/>
+            <w:proofErr w:type="gramEnd"/>
+            <w:r>
+              <w:rPr>
+                <w:rFonts w:ascii="Times New Roman" w:eastAsia="Times New Roman" w:hAnsi="Times New Roman" w:cs="Times New Roman"/>
+                <w:sz w:val="24"/>
+                <w:szCs w:val="24"/>
+              </w:rPr>
+              <w:t>’</w:t>
             </w:r>
           </w:p>
         </w:tc>
@@ -9284,8 +10331,18 @@
                 <w:sz w:val="24"/>
                 <w:szCs w:val="24"/>
               </w:rPr>
-              <w:t>Identificador único del carnet</w:t>
-            </w:r>
+              <w:t xml:space="preserve">Identificador único del </w:t>
+            </w:r>
+            <w:proofErr w:type="gramStart"/>
+            <w:r>
+              <w:rPr>
+                <w:rFonts w:ascii="Times New Roman" w:eastAsia="Times New Roman" w:hAnsi="Times New Roman" w:cs="Times New Roman"/>
+                <w:sz w:val="24"/>
+                <w:szCs w:val="24"/>
+              </w:rPr>
+              <w:t>carnet</w:t>
+            </w:r>
+            <w:proofErr w:type="gramEnd"/>
           </w:p>
         </w:tc>
         <w:tc>
@@ -9748,7 +10805,25 @@
                 <w:sz w:val="24"/>
                 <w:szCs w:val="24"/>
               </w:rPr>
-              <w:t>‘id_libro’</w:t>
+              <w:t>‘</w:t>
+            </w:r>
+            <w:proofErr w:type="spellStart"/>
+            <w:r>
+              <w:rPr>
+                <w:rFonts w:ascii="Times New Roman" w:eastAsia="Times New Roman" w:hAnsi="Times New Roman" w:cs="Times New Roman"/>
+                <w:sz w:val="24"/>
+                <w:szCs w:val="24"/>
+              </w:rPr>
+              <w:t>id_libro</w:t>
+            </w:r>
+            <w:proofErr w:type="spellEnd"/>
+            <w:r>
+              <w:rPr>
+                <w:rFonts w:ascii="Times New Roman" w:eastAsia="Times New Roman" w:hAnsi="Times New Roman" w:cs="Times New Roman"/>
+                <w:sz w:val="24"/>
+                <w:szCs w:val="24"/>
+              </w:rPr>
+              <w:t>’</w:t>
             </w:r>
           </w:p>
         </w:tc>
@@ -9919,7 +10994,25 @@
                 <w:sz w:val="24"/>
                 <w:szCs w:val="24"/>
               </w:rPr>
-              <w:t>‘isbn’</w:t>
+              <w:t>‘</w:t>
+            </w:r>
+            <w:proofErr w:type="spellStart"/>
+            <w:r>
+              <w:rPr>
+                <w:rFonts w:ascii="Times New Roman" w:eastAsia="Times New Roman" w:hAnsi="Times New Roman" w:cs="Times New Roman"/>
+                <w:sz w:val="24"/>
+                <w:szCs w:val="24"/>
+              </w:rPr>
+              <w:t>isbn</w:t>
+            </w:r>
+            <w:proofErr w:type="spellEnd"/>
+            <w:r>
+              <w:rPr>
+                <w:rFonts w:ascii="Times New Roman" w:eastAsia="Times New Roman" w:hAnsi="Times New Roman" w:cs="Times New Roman"/>
+                <w:sz w:val="24"/>
+                <w:szCs w:val="24"/>
+              </w:rPr>
+              <w:t>’</w:t>
             </w:r>
           </w:p>
         </w:tc>
@@ -9945,13 +11038,23 @@
                 <w:szCs w:val="24"/>
               </w:rPr>
             </w:pPr>
-            <w:r>
-              <w:rPr>
-                <w:rFonts w:ascii="Times New Roman" w:eastAsia="Times New Roman" w:hAnsi="Times New Roman" w:cs="Times New Roman"/>
-                <w:sz w:val="24"/>
-                <w:szCs w:val="24"/>
-              </w:rPr>
-              <w:t>VARCHAR(25)</w:t>
+            <w:proofErr w:type="gramStart"/>
+            <w:r>
+              <w:rPr>
+                <w:rFonts w:ascii="Times New Roman" w:eastAsia="Times New Roman" w:hAnsi="Times New Roman" w:cs="Times New Roman"/>
+                <w:sz w:val="24"/>
+                <w:szCs w:val="24"/>
+              </w:rPr>
+              <w:t>VARCHAR(</w:t>
+            </w:r>
+            <w:proofErr w:type="gramEnd"/>
+            <w:r>
+              <w:rPr>
+                <w:rFonts w:ascii="Times New Roman" w:eastAsia="Times New Roman" w:hAnsi="Times New Roman" w:cs="Times New Roman"/>
+                <w:sz w:val="24"/>
+                <w:szCs w:val="24"/>
+              </w:rPr>
+              <w:t>25)</w:t>
             </w:r>
           </w:p>
         </w:tc>
@@ -10045,7 +11148,7 @@
                 <w:sz w:val="24"/>
                 <w:szCs w:val="24"/>
               </w:rPr>
-              <w:t>Sí</w:t>
+              <w:t>No</w:t>
             </w:r>
           </w:p>
         </w:tc>
@@ -10108,13 +11211,23 @@
                 <w:szCs w:val="24"/>
               </w:rPr>
             </w:pPr>
-            <w:r>
-              <w:rPr>
-                <w:rFonts w:ascii="Times New Roman" w:eastAsia="Times New Roman" w:hAnsi="Times New Roman" w:cs="Times New Roman"/>
-                <w:sz w:val="24"/>
-                <w:szCs w:val="24"/>
-              </w:rPr>
-              <w:t>VARCHAR(180)</w:t>
+            <w:proofErr w:type="gramStart"/>
+            <w:r>
+              <w:rPr>
+                <w:rFonts w:ascii="Times New Roman" w:eastAsia="Times New Roman" w:hAnsi="Times New Roman" w:cs="Times New Roman"/>
+                <w:sz w:val="24"/>
+                <w:szCs w:val="24"/>
+              </w:rPr>
+              <w:t>VARCHAR(</w:t>
+            </w:r>
+            <w:proofErr w:type="gramEnd"/>
+            <w:r>
+              <w:rPr>
+                <w:rFonts w:ascii="Times New Roman" w:eastAsia="Times New Roman" w:hAnsi="Times New Roman" w:cs="Times New Roman"/>
+                <w:sz w:val="24"/>
+                <w:szCs w:val="24"/>
+              </w:rPr>
+              <w:t>180)</w:t>
             </w:r>
           </w:p>
         </w:tc>
@@ -10245,7 +11358,25 @@
                 <w:sz w:val="24"/>
                 <w:szCs w:val="24"/>
               </w:rPr>
-              <w:t>‘descrip’</w:t>
+              <w:t>‘</w:t>
+            </w:r>
+            <w:proofErr w:type="spellStart"/>
+            <w:r>
+              <w:rPr>
+                <w:rFonts w:ascii="Times New Roman" w:eastAsia="Times New Roman" w:hAnsi="Times New Roman" w:cs="Times New Roman"/>
+                <w:sz w:val="24"/>
+                <w:szCs w:val="24"/>
+              </w:rPr>
+              <w:t>descrip</w:t>
+            </w:r>
+            <w:proofErr w:type="spellEnd"/>
+            <w:r>
+              <w:rPr>
+                <w:rFonts w:ascii="Times New Roman" w:eastAsia="Times New Roman" w:hAnsi="Times New Roman" w:cs="Times New Roman"/>
+                <w:sz w:val="24"/>
+                <w:szCs w:val="24"/>
+              </w:rPr>
+              <w:t>’</w:t>
             </w:r>
           </w:p>
         </w:tc>
@@ -10271,13 +11402,23 @@
                 <w:szCs w:val="24"/>
               </w:rPr>
             </w:pPr>
-            <w:r>
-              <w:rPr>
-                <w:rFonts w:ascii="Times New Roman" w:eastAsia="Times New Roman" w:hAnsi="Times New Roman" w:cs="Times New Roman"/>
-                <w:sz w:val="24"/>
-                <w:szCs w:val="24"/>
-              </w:rPr>
-              <w:t>VARCHAR(360)</w:t>
+            <w:proofErr w:type="gramStart"/>
+            <w:r>
+              <w:rPr>
+                <w:rFonts w:ascii="Times New Roman" w:eastAsia="Times New Roman" w:hAnsi="Times New Roman" w:cs="Times New Roman"/>
+                <w:sz w:val="24"/>
+                <w:szCs w:val="24"/>
+              </w:rPr>
+              <w:t>VARCHAR(</w:t>
+            </w:r>
+            <w:proofErr w:type="gramEnd"/>
+            <w:r>
+              <w:rPr>
+                <w:rFonts w:ascii="Times New Roman" w:eastAsia="Times New Roman" w:hAnsi="Times New Roman" w:cs="Times New Roman"/>
+                <w:sz w:val="24"/>
+                <w:szCs w:val="24"/>
+              </w:rPr>
+              <w:t>360)</w:t>
             </w:r>
             <w:r>
               <w:rPr>
@@ -10379,7 +11520,7 @@
                 <w:sz w:val="24"/>
                 <w:szCs w:val="24"/>
               </w:rPr>
-              <w:t>Sí</w:t>
+              <w:t>No</w:t>
             </w:r>
           </w:p>
         </w:tc>
@@ -10442,13 +11583,23 @@
                 <w:szCs w:val="24"/>
               </w:rPr>
             </w:pPr>
-            <w:r>
-              <w:rPr>
-                <w:rFonts w:ascii="Times New Roman" w:eastAsia="Times New Roman" w:hAnsi="Times New Roman" w:cs="Times New Roman"/>
-                <w:sz w:val="24"/>
-                <w:szCs w:val="24"/>
-              </w:rPr>
-              <w:t>VARCHAR(90)</w:t>
+            <w:proofErr w:type="gramStart"/>
+            <w:r>
+              <w:rPr>
+                <w:rFonts w:ascii="Times New Roman" w:eastAsia="Times New Roman" w:hAnsi="Times New Roman" w:cs="Times New Roman"/>
+                <w:sz w:val="24"/>
+                <w:szCs w:val="24"/>
+              </w:rPr>
+              <w:t>VARCHAR(</w:t>
+            </w:r>
+            <w:proofErr w:type="gramEnd"/>
+            <w:r>
+              <w:rPr>
+                <w:rFonts w:ascii="Times New Roman" w:eastAsia="Times New Roman" w:hAnsi="Times New Roman" w:cs="Times New Roman"/>
+                <w:sz w:val="24"/>
+                <w:szCs w:val="24"/>
+              </w:rPr>
+              <w:t>90)</w:t>
             </w:r>
           </w:p>
         </w:tc>
@@ -10550,7 +11701,7 @@
                 <w:sz w:val="24"/>
                 <w:szCs w:val="24"/>
               </w:rPr>
-              <w:t>Sí</w:t>
+              <w:t>No</w:t>
             </w:r>
           </w:p>
         </w:tc>
@@ -10613,13 +11764,23 @@
                 <w:szCs w:val="24"/>
               </w:rPr>
             </w:pPr>
-            <w:r>
-              <w:rPr>
-                <w:rFonts w:ascii="Times New Roman" w:eastAsia="Times New Roman" w:hAnsi="Times New Roman" w:cs="Times New Roman"/>
-                <w:sz w:val="24"/>
-                <w:szCs w:val="24"/>
-              </w:rPr>
-              <w:t>VARCHAR(180)</w:t>
+            <w:proofErr w:type="gramStart"/>
+            <w:r>
+              <w:rPr>
+                <w:rFonts w:ascii="Times New Roman" w:eastAsia="Times New Roman" w:hAnsi="Times New Roman" w:cs="Times New Roman"/>
+                <w:sz w:val="24"/>
+                <w:szCs w:val="24"/>
+              </w:rPr>
+              <w:t>VARCHAR(</w:t>
+            </w:r>
+            <w:proofErr w:type="gramEnd"/>
+            <w:r>
+              <w:rPr>
+                <w:rFonts w:ascii="Times New Roman" w:eastAsia="Times New Roman" w:hAnsi="Times New Roman" w:cs="Times New Roman"/>
+                <w:sz w:val="24"/>
+                <w:szCs w:val="24"/>
+              </w:rPr>
+              <w:t>180)</w:t>
             </w:r>
           </w:p>
         </w:tc>
@@ -10713,7 +11874,7 @@
                 <w:sz w:val="24"/>
                 <w:szCs w:val="24"/>
               </w:rPr>
-              <w:t>Sí</w:t>
+              <w:t>No</w:t>
             </w:r>
           </w:p>
         </w:tc>
@@ -10750,7 +11911,25 @@
                 <w:sz w:val="24"/>
                 <w:szCs w:val="24"/>
               </w:rPr>
-              <w:t>‘anio_publicacion’</w:t>
+              <w:t>‘</w:t>
+            </w:r>
+            <w:proofErr w:type="spellStart"/>
+            <w:r>
+              <w:rPr>
+                <w:rFonts w:ascii="Times New Roman" w:eastAsia="Times New Roman" w:hAnsi="Times New Roman" w:cs="Times New Roman"/>
+                <w:sz w:val="24"/>
+                <w:szCs w:val="24"/>
+              </w:rPr>
+              <w:t>anio_publicacion</w:t>
+            </w:r>
+            <w:proofErr w:type="spellEnd"/>
+            <w:r>
+              <w:rPr>
+                <w:rFonts w:ascii="Times New Roman" w:eastAsia="Times New Roman" w:hAnsi="Times New Roman" w:cs="Times New Roman"/>
+                <w:sz w:val="24"/>
+                <w:szCs w:val="24"/>
+              </w:rPr>
+              <w:t>’</w:t>
             </w:r>
           </w:p>
         </w:tc>
@@ -10876,7 +12055,7 @@
                 <w:sz w:val="24"/>
                 <w:szCs w:val="24"/>
               </w:rPr>
-              <w:t>Sí</w:t>
+              <w:t>No</w:t>
             </w:r>
           </w:p>
         </w:tc>
@@ -10939,13 +12118,23 @@
                 <w:szCs w:val="24"/>
               </w:rPr>
             </w:pPr>
-            <w:r>
-              <w:rPr>
-                <w:rFonts w:ascii="Times New Roman" w:eastAsia="Times New Roman" w:hAnsi="Times New Roman" w:cs="Times New Roman"/>
-                <w:sz w:val="24"/>
-                <w:szCs w:val="24"/>
-              </w:rPr>
-              <w:t>VARCHAR(25)</w:t>
+            <w:proofErr w:type="gramStart"/>
+            <w:r>
+              <w:rPr>
+                <w:rFonts w:ascii="Times New Roman" w:eastAsia="Times New Roman" w:hAnsi="Times New Roman" w:cs="Times New Roman"/>
+                <w:sz w:val="24"/>
+                <w:szCs w:val="24"/>
+              </w:rPr>
+              <w:t>VARCHAR(</w:t>
+            </w:r>
+            <w:proofErr w:type="gramEnd"/>
+            <w:r>
+              <w:rPr>
+                <w:rFonts w:ascii="Times New Roman" w:eastAsia="Times New Roman" w:hAnsi="Times New Roman" w:cs="Times New Roman"/>
+                <w:sz w:val="24"/>
+                <w:szCs w:val="24"/>
+              </w:rPr>
+              <w:t>25)</w:t>
             </w:r>
           </w:p>
         </w:tc>
@@ -11039,7 +12228,7 @@
                 <w:sz w:val="24"/>
                 <w:szCs w:val="24"/>
               </w:rPr>
-              <w:t>Sí</w:t>
+              <w:t>No</w:t>
             </w:r>
           </w:p>
         </w:tc>
@@ -11156,7 +12345,25 @@
                 <w:sz w:val="24"/>
                 <w:szCs w:val="24"/>
               </w:rPr>
-              <w:t>‘libros_solicitudes’</w:t>
+              <w:t>‘</w:t>
+            </w:r>
+            <w:proofErr w:type="spellStart"/>
+            <w:r>
+              <w:rPr>
+                <w:rFonts w:ascii="Times New Roman" w:eastAsia="Times New Roman" w:hAnsi="Times New Roman" w:cs="Times New Roman"/>
+                <w:sz w:val="24"/>
+                <w:szCs w:val="24"/>
+              </w:rPr>
+              <w:t>libros_solicitudes</w:t>
+            </w:r>
+            <w:proofErr w:type="spellEnd"/>
+            <w:r>
+              <w:rPr>
+                <w:rFonts w:ascii="Times New Roman" w:eastAsia="Times New Roman" w:hAnsi="Times New Roman" w:cs="Times New Roman"/>
+                <w:sz w:val="24"/>
+                <w:szCs w:val="24"/>
+              </w:rPr>
+              <w:t>’</w:t>
             </w:r>
           </w:p>
         </w:tc>
@@ -11440,7 +12647,25 @@
                 <w:sz w:val="24"/>
                 <w:szCs w:val="24"/>
               </w:rPr>
-              <w:t>‘id_lib_sol’</w:t>
+              <w:t>‘</w:t>
+            </w:r>
+            <w:proofErr w:type="spellStart"/>
+            <w:r>
+              <w:rPr>
+                <w:rFonts w:ascii="Times New Roman" w:eastAsia="Times New Roman" w:hAnsi="Times New Roman" w:cs="Times New Roman"/>
+                <w:sz w:val="24"/>
+                <w:szCs w:val="24"/>
+              </w:rPr>
+              <w:t>id_lib_sol</w:t>
+            </w:r>
+            <w:proofErr w:type="spellEnd"/>
+            <w:r>
+              <w:rPr>
+                <w:rFonts w:ascii="Times New Roman" w:eastAsia="Times New Roman" w:hAnsi="Times New Roman" w:cs="Times New Roman"/>
+                <w:sz w:val="24"/>
+                <w:szCs w:val="24"/>
+              </w:rPr>
+              <w:t>’</w:t>
             </w:r>
           </w:p>
         </w:tc>
@@ -11603,7 +12828,25 @@
                 <w:sz w:val="24"/>
                 <w:szCs w:val="24"/>
               </w:rPr>
-              <w:t>‘id_solicitud’</w:t>
+              <w:t>‘</w:t>
+            </w:r>
+            <w:proofErr w:type="spellStart"/>
+            <w:r>
+              <w:rPr>
+                <w:rFonts w:ascii="Times New Roman" w:eastAsia="Times New Roman" w:hAnsi="Times New Roman" w:cs="Times New Roman"/>
+                <w:sz w:val="24"/>
+                <w:szCs w:val="24"/>
+              </w:rPr>
+              <w:t>id_solicitud</w:t>
+            </w:r>
+            <w:proofErr w:type="spellEnd"/>
+            <w:r>
+              <w:rPr>
+                <w:rFonts w:ascii="Times New Roman" w:eastAsia="Times New Roman" w:hAnsi="Times New Roman" w:cs="Times New Roman"/>
+                <w:sz w:val="24"/>
+                <w:szCs w:val="24"/>
+              </w:rPr>
+              <w:t>’</w:t>
             </w:r>
           </w:p>
         </w:tc>
@@ -11766,7 +13009,25 @@
                 <w:sz w:val="24"/>
                 <w:szCs w:val="24"/>
               </w:rPr>
-              <w:t>‘id_libro’</w:t>
+              <w:t>‘</w:t>
+            </w:r>
+            <w:proofErr w:type="spellStart"/>
+            <w:r>
+              <w:rPr>
+                <w:rFonts w:ascii="Times New Roman" w:eastAsia="Times New Roman" w:hAnsi="Times New Roman" w:cs="Times New Roman"/>
+                <w:sz w:val="24"/>
+                <w:szCs w:val="24"/>
+              </w:rPr>
+              <w:t>id_libro</w:t>
+            </w:r>
+            <w:proofErr w:type="spellEnd"/>
+            <w:r>
+              <w:rPr>
+                <w:rFonts w:ascii="Times New Roman" w:eastAsia="Times New Roman" w:hAnsi="Times New Roman" w:cs="Times New Roman"/>
+                <w:sz w:val="24"/>
+                <w:szCs w:val="24"/>
+              </w:rPr>
+              <w:t>’</w:t>
             </w:r>
           </w:p>
         </w:tc>
@@ -12009,7 +13270,25 @@
                 <w:sz w:val="24"/>
                 <w:szCs w:val="24"/>
               </w:rPr>
-              <w:t>‘tematicas’</w:t>
+              <w:t>‘</w:t>
+            </w:r>
+            <w:proofErr w:type="spellStart"/>
+            <w:r>
+              <w:rPr>
+                <w:rFonts w:ascii="Times New Roman" w:eastAsia="Times New Roman" w:hAnsi="Times New Roman" w:cs="Times New Roman"/>
+                <w:sz w:val="24"/>
+                <w:szCs w:val="24"/>
+              </w:rPr>
+              <w:t>tematicas</w:t>
+            </w:r>
+            <w:proofErr w:type="spellEnd"/>
+            <w:r>
+              <w:rPr>
+                <w:rFonts w:ascii="Times New Roman" w:eastAsia="Times New Roman" w:hAnsi="Times New Roman" w:cs="Times New Roman"/>
+                <w:sz w:val="24"/>
+                <w:szCs w:val="24"/>
+              </w:rPr>
+              <w:t>’</w:t>
             </w:r>
           </w:p>
         </w:tc>
@@ -12293,7 +13572,25 @@
                 <w:sz w:val="24"/>
                 <w:szCs w:val="24"/>
               </w:rPr>
-              <w:t>‘id_tematica’</w:t>
+              <w:t>‘</w:t>
+            </w:r>
+            <w:proofErr w:type="spellStart"/>
+            <w:r>
+              <w:rPr>
+                <w:rFonts w:ascii="Times New Roman" w:eastAsia="Times New Roman" w:hAnsi="Times New Roman" w:cs="Times New Roman"/>
+                <w:sz w:val="24"/>
+                <w:szCs w:val="24"/>
+              </w:rPr>
+              <w:t>id_tematica</w:t>
+            </w:r>
+            <w:proofErr w:type="spellEnd"/>
+            <w:r>
+              <w:rPr>
+                <w:rFonts w:ascii="Times New Roman" w:eastAsia="Times New Roman" w:hAnsi="Times New Roman" w:cs="Times New Roman"/>
+                <w:sz w:val="24"/>
+                <w:szCs w:val="24"/>
+              </w:rPr>
+              <w:t>’</w:t>
             </w:r>
           </w:p>
         </w:tc>
@@ -12456,7 +13753,25 @@
                 <w:sz w:val="24"/>
                 <w:szCs w:val="24"/>
               </w:rPr>
-              <w:t>‘nombre_tematica’</w:t>
+              <w:t>‘</w:t>
+            </w:r>
+            <w:proofErr w:type="spellStart"/>
+            <w:r>
+              <w:rPr>
+                <w:rFonts w:ascii="Times New Roman" w:eastAsia="Times New Roman" w:hAnsi="Times New Roman" w:cs="Times New Roman"/>
+                <w:sz w:val="24"/>
+                <w:szCs w:val="24"/>
+              </w:rPr>
+              <w:t>nombre_tematica</w:t>
+            </w:r>
+            <w:proofErr w:type="spellEnd"/>
+            <w:r>
+              <w:rPr>
+                <w:rFonts w:ascii="Times New Roman" w:eastAsia="Times New Roman" w:hAnsi="Times New Roman" w:cs="Times New Roman"/>
+                <w:sz w:val="24"/>
+                <w:szCs w:val="24"/>
+              </w:rPr>
+              <w:t>’</w:t>
             </w:r>
           </w:p>
         </w:tc>
@@ -12482,13 +13797,23 @@
                 <w:szCs w:val="24"/>
               </w:rPr>
             </w:pPr>
-            <w:r>
-              <w:rPr>
-                <w:rFonts w:ascii="Times New Roman" w:eastAsia="Times New Roman" w:hAnsi="Times New Roman" w:cs="Times New Roman"/>
-                <w:sz w:val="24"/>
-                <w:szCs w:val="24"/>
-              </w:rPr>
-              <w:t>VARCHAR(90)</w:t>
+            <w:proofErr w:type="gramStart"/>
+            <w:r>
+              <w:rPr>
+                <w:rFonts w:ascii="Times New Roman" w:eastAsia="Times New Roman" w:hAnsi="Times New Roman" w:cs="Times New Roman"/>
+                <w:sz w:val="24"/>
+                <w:szCs w:val="24"/>
+              </w:rPr>
+              <w:t>VARCHAR(</w:t>
+            </w:r>
+            <w:proofErr w:type="gramEnd"/>
+            <w:r>
+              <w:rPr>
+                <w:rFonts w:ascii="Times New Roman" w:eastAsia="Times New Roman" w:hAnsi="Times New Roman" w:cs="Times New Roman"/>
+                <w:sz w:val="24"/>
+                <w:szCs w:val="24"/>
+              </w:rPr>
+              <w:t>90)</w:t>
             </w:r>
           </w:p>
         </w:tc>
@@ -12582,7 +13907,7 @@
                 <w:sz w:val="24"/>
                 <w:szCs w:val="24"/>
               </w:rPr>
-              <w:t>Sí</w:t>
+              <w:t>No</w:t>
             </w:r>
           </w:p>
         </w:tc>
@@ -12699,7 +14024,25 @@
                 <w:sz w:val="24"/>
                 <w:szCs w:val="24"/>
               </w:rPr>
-              <w:t>‘libros_tematicas’</w:t>
+              <w:t>‘</w:t>
+            </w:r>
+            <w:proofErr w:type="spellStart"/>
+            <w:r>
+              <w:rPr>
+                <w:rFonts w:ascii="Times New Roman" w:eastAsia="Times New Roman" w:hAnsi="Times New Roman" w:cs="Times New Roman"/>
+                <w:sz w:val="24"/>
+                <w:szCs w:val="24"/>
+              </w:rPr>
+              <w:t>libros_tematicas</w:t>
+            </w:r>
+            <w:proofErr w:type="spellEnd"/>
+            <w:r>
+              <w:rPr>
+                <w:rFonts w:ascii="Times New Roman" w:eastAsia="Times New Roman" w:hAnsi="Times New Roman" w:cs="Times New Roman"/>
+                <w:sz w:val="24"/>
+                <w:szCs w:val="24"/>
+              </w:rPr>
+              <w:t>’</w:t>
             </w:r>
           </w:p>
         </w:tc>
@@ -12983,7 +14326,25 @@
                 <w:sz w:val="24"/>
                 <w:szCs w:val="24"/>
               </w:rPr>
-              <w:t>‘id_lib_tem’</w:t>
+              <w:t>‘</w:t>
+            </w:r>
+            <w:proofErr w:type="spellStart"/>
+            <w:r>
+              <w:rPr>
+                <w:rFonts w:ascii="Times New Roman" w:eastAsia="Times New Roman" w:hAnsi="Times New Roman" w:cs="Times New Roman"/>
+                <w:sz w:val="24"/>
+                <w:szCs w:val="24"/>
+              </w:rPr>
+              <w:t>id_lib_tem</w:t>
+            </w:r>
+            <w:proofErr w:type="spellEnd"/>
+            <w:r>
+              <w:rPr>
+                <w:rFonts w:ascii="Times New Roman" w:eastAsia="Times New Roman" w:hAnsi="Times New Roman" w:cs="Times New Roman"/>
+                <w:sz w:val="24"/>
+                <w:szCs w:val="24"/>
+              </w:rPr>
+              <w:t>’</w:t>
             </w:r>
           </w:p>
         </w:tc>
@@ -13154,7 +14515,25 @@
                 <w:sz w:val="24"/>
                 <w:szCs w:val="24"/>
               </w:rPr>
-              <w:t>‘id_libro’</w:t>
+              <w:t>‘</w:t>
+            </w:r>
+            <w:proofErr w:type="spellStart"/>
+            <w:r>
+              <w:rPr>
+                <w:rFonts w:ascii="Times New Roman" w:eastAsia="Times New Roman" w:hAnsi="Times New Roman" w:cs="Times New Roman"/>
+                <w:sz w:val="24"/>
+                <w:szCs w:val="24"/>
+              </w:rPr>
+              <w:t>id_libro</w:t>
+            </w:r>
+            <w:proofErr w:type="spellEnd"/>
+            <w:r>
+              <w:rPr>
+                <w:rFonts w:ascii="Times New Roman" w:eastAsia="Times New Roman" w:hAnsi="Times New Roman" w:cs="Times New Roman"/>
+                <w:sz w:val="24"/>
+                <w:szCs w:val="24"/>
+              </w:rPr>
+              <w:t>’</w:t>
             </w:r>
           </w:p>
         </w:tc>
@@ -13317,7 +14696,25 @@
                 <w:sz w:val="24"/>
                 <w:szCs w:val="24"/>
               </w:rPr>
-              <w:t>‘id_tematica’</w:t>
+              <w:t>‘</w:t>
+            </w:r>
+            <w:proofErr w:type="spellStart"/>
+            <w:r>
+              <w:rPr>
+                <w:rFonts w:ascii="Times New Roman" w:eastAsia="Times New Roman" w:hAnsi="Times New Roman" w:cs="Times New Roman"/>
+                <w:sz w:val="24"/>
+                <w:szCs w:val="24"/>
+              </w:rPr>
+              <w:t>id_tematica</w:t>
+            </w:r>
+            <w:proofErr w:type="spellEnd"/>
+            <w:r>
+              <w:rPr>
+                <w:rFonts w:ascii="Times New Roman" w:eastAsia="Times New Roman" w:hAnsi="Times New Roman" w:cs="Times New Roman"/>
+                <w:sz w:val="24"/>
+                <w:szCs w:val="24"/>
+              </w:rPr>
+              <w:t>’</w:t>
             </w:r>
           </w:p>
         </w:tc>
@@ -13845,7 +15242,25 @@
                 <w:sz w:val="24"/>
                 <w:szCs w:val="24"/>
               </w:rPr>
-              <w:t>‘id_pupitre’</w:t>
+              <w:t>‘</w:t>
+            </w:r>
+            <w:proofErr w:type="spellStart"/>
+            <w:r>
+              <w:rPr>
+                <w:rFonts w:ascii="Times New Roman" w:eastAsia="Times New Roman" w:hAnsi="Times New Roman" w:cs="Times New Roman"/>
+                <w:sz w:val="24"/>
+                <w:szCs w:val="24"/>
+              </w:rPr>
+              <w:t>id_pupitre</w:t>
+            </w:r>
+            <w:proofErr w:type="spellEnd"/>
+            <w:r>
+              <w:rPr>
+                <w:rFonts w:ascii="Times New Roman" w:eastAsia="Times New Roman" w:hAnsi="Times New Roman" w:cs="Times New Roman"/>
+                <w:sz w:val="24"/>
+                <w:szCs w:val="24"/>
+              </w:rPr>
+              <w:t>’</w:t>
             </w:r>
           </w:p>
         </w:tc>
@@ -14008,7 +15423,25 @@
                 <w:sz w:val="24"/>
                 <w:szCs w:val="24"/>
               </w:rPr>
-              <w:t>‘ubicacion’</w:t>
+              <w:t>‘</w:t>
+            </w:r>
+            <w:proofErr w:type="spellStart"/>
+            <w:r>
+              <w:rPr>
+                <w:rFonts w:ascii="Times New Roman" w:eastAsia="Times New Roman" w:hAnsi="Times New Roman" w:cs="Times New Roman"/>
+                <w:sz w:val="24"/>
+                <w:szCs w:val="24"/>
+              </w:rPr>
+              <w:t>ubicacion</w:t>
+            </w:r>
+            <w:proofErr w:type="spellEnd"/>
+            <w:r>
+              <w:rPr>
+                <w:rFonts w:ascii="Times New Roman" w:eastAsia="Times New Roman" w:hAnsi="Times New Roman" w:cs="Times New Roman"/>
+                <w:sz w:val="24"/>
+                <w:szCs w:val="24"/>
+              </w:rPr>
+              <w:t>’</w:t>
             </w:r>
           </w:p>
         </w:tc>
@@ -14034,13 +15467,23 @@
                 <w:szCs w:val="24"/>
               </w:rPr>
             </w:pPr>
-            <w:r>
-              <w:rPr>
-                <w:rFonts w:ascii="Times New Roman" w:eastAsia="Times New Roman" w:hAnsi="Times New Roman" w:cs="Times New Roman"/>
-                <w:sz w:val="24"/>
-                <w:szCs w:val="24"/>
-              </w:rPr>
-              <w:t>CHAR(6)</w:t>
+            <w:proofErr w:type="gramStart"/>
+            <w:r>
+              <w:rPr>
+                <w:rFonts w:ascii="Times New Roman" w:eastAsia="Times New Roman" w:hAnsi="Times New Roman" w:cs="Times New Roman"/>
+                <w:sz w:val="24"/>
+                <w:szCs w:val="24"/>
+              </w:rPr>
+              <w:t>CHAR(</w:t>
+            </w:r>
+            <w:proofErr w:type="gramEnd"/>
+            <w:r>
+              <w:rPr>
+                <w:rFonts w:ascii="Times New Roman" w:eastAsia="Times New Roman" w:hAnsi="Times New Roman" w:cs="Times New Roman"/>
+                <w:sz w:val="24"/>
+                <w:szCs w:val="24"/>
+              </w:rPr>
+              <w:t>6)</w:t>
             </w:r>
           </w:p>
         </w:tc>
@@ -14205,13 +15648,23 @@
                 <w:szCs w:val="24"/>
               </w:rPr>
             </w:pPr>
-            <w:r>
-              <w:rPr>
-                <w:rFonts w:ascii="Times New Roman" w:eastAsia="Times New Roman" w:hAnsi="Times New Roman" w:cs="Times New Roman"/>
-                <w:sz w:val="24"/>
-                <w:szCs w:val="24"/>
-              </w:rPr>
-              <w:t>VARCHAR(45)</w:t>
+            <w:proofErr w:type="gramStart"/>
+            <w:r>
+              <w:rPr>
+                <w:rFonts w:ascii="Times New Roman" w:eastAsia="Times New Roman" w:hAnsi="Times New Roman" w:cs="Times New Roman"/>
+                <w:sz w:val="24"/>
+                <w:szCs w:val="24"/>
+              </w:rPr>
+              <w:t>VARCHAR(</w:t>
+            </w:r>
+            <w:proofErr w:type="gramEnd"/>
+            <w:r>
+              <w:rPr>
+                <w:rFonts w:ascii="Times New Roman" w:eastAsia="Times New Roman" w:hAnsi="Times New Roman" w:cs="Times New Roman"/>
+                <w:sz w:val="24"/>
+                <w:szCs w:val="24"/>
+              </w:rPr>
+              <w:t>45)</w:t>
             </w:r>
           </w:p>
         </w:tc>
@@ -14422,7 +15875,25 @@
                 <w:sz w:val="24"/>
                 <w:szCs w:val="24"/>
               </w:rPr>
-              <w:t>‘pupitre_solicitud’</w:t>
+              <w:t>‘</w:t>
+            </w:r>
+            <w:proofErr w:type="spellStart"/>
+            <w:r>
+              <w:rPr>
+                <w:rFonts w:ascii="Times New Roman" w:eastAsia="Times New Roman" w:hAnsi="Times New Roman" w:cs="Times New Roman"/>
+                <w:sz w:val="24"/>
+                <w:szCs w:val="24"/>
+              </w:rPr>
+              <w:t>pupitre_solicitud</w:t>
+            </w:r>
+            <w:proofErr w:type="spellEnd"/>
+            <w:r>
+              <w:rPr>
+                <w:rFonts w:ascii="Times New Roman" w:eastAsia="Times New Roman" w:hAnsi="Times New Roman" w:cs="Times New Roman"/>
+                <w:sz w:val="24"/>
+                <w:szCs w:val="24"/>
+              </w:rPr>
+              <w:t>’</w:t>
             </w:r>
           </w:p>
         </w:tc>
@@ -14706,7 +16177,25 @@
                 <w:sz w:val="24"/>
                 <w:szCs w:val="24"/>
               </w:rPr>
-              <w:t>‘id_pup_sol’</w:t>
+              <w:t>‘</w:t>
+            </w:r>
+            <w:proofErr w:type="spellStart"/>
+            <w:r>
+              <w:rPr>
+                <w:rFonts w:ascii="Times New Roman" w:eastAsia="Times New Roman" w:hAnsi="Times New Roman" w:cs="Times New Roman"/>
+                <w:sz w:val="24"/>
+                <w:szCs w:val="24"/>
+              </w:rPr>
+              <w:t>id_pup_sol</w:t>
+            </w:r>
+            <w:proofErr w:type="spellEnd"/>
+            <w:r>
+              <w:rPr>
+                <w:rFonts w:ascii="Times New Roman" w:eastAsia="Times New Roman" w:hAnsi="Times New Roman" w:cs="Times New Roman"/>
+                <w:sz w:val="24"/>
+                <w:szCs w:val="24"/>
+              </w:rPr>
+              <w:t>’</w:t>
             </w:r>
           </w:p>
         </w:tc>
@@ -14869,7 +16358,25 @@
                 <w:sz w:val="24"/>
                 <w:szCs w:val="24"/>
               </w:rPr>
-              <w:t>‘id_solicitud’</w:t>
+              <w:t>‘</w:t>
+            </w:r>
+            <w:proofErr w:type="spellStart"/>
+            <w:r>
+              <w:rPr>
+                <w:rFonts w:ascii="Times New Roman" w:eastAsia="Times New Roman" w:hAnsi="Times New Roman" w:cs="Times New Roman"/>
+                <w:sz w:val="24"/>
+                <w:szCs w:val="24"/>
+              </w:rPr>
+              <w:t>id_solicitud</w:t>
+            </w:r>
+            <w:proofErr w:type="spellEnd"/>
+            <w:r>
+              <w:rPr>
+                <w:rFonts w:ascii="Times New Roman" w:eastAsia="Times New Roman" w:hAnsi="Times New Roman" w:cs="Times New Roman"/>
+                <w:sz w:val="24"/>
+                <w:szCs w:val="24"/>
+              </w:rPr>
+              <w:t>’</w:t>
             </w:r>
           </w:p>
         </w:tc>
@@ -15032,7 +16539,25 @@
                 <w:sz w:val="24"/>
                 <w:szCs w:val="24"/>
               </w:rPr>
-              <w:t>‘id_pupitre’</w:t>
+              <w:t>‘</w:t>
+            </w:r>
+            <w:proofErr w:type="spellStart"/>
+            <w:r>
+              <w:rPr>
+                <w:rFonts w:ascii="Times New Roman" w:eastAsia="Times New Roman" w:hAnsi="Times New Roman" w:cs="Times New Roman"/>
+                <w:sz w:val="24"/>
+                <w:szCs w:val="24"/>
+              </w:rPr>
+              <w:t>id_pupitre</w:t>
+            </w:r>
+            <w:proofErr w:type="spellEnd"/>
+            <w:r>
+              <w:rPr>
+                <w:rFonts w:ascii="Times New Roman" w:eastAsia="Times New Roman" w:hAnsi="Times New Roman" w:cs="Times New Roman"/>
+                <w:sz w:val="24"/>
+                <w:szCs w:val="24"/>
+              </w:rPr>
+              <w:t>’</w:t>
             </w:r>
           </w:p>
         </w:tc>
@@ -15560,7 +17085,25 @@
                 <w:szCs w:val="24"/>
               </w:rPr>
               <w:lastRenderedPageBreak/>
-              <w:t>‘id_reserva’</w:t>
+              <w:t>‘</w:t>
+            </w:r>
+            <w:proofErr w:type="spellStart"/>
+            <w:r>
+              <w:rPr>
+                <w:rFonts w:ascii="Times New Roman" w:eastAsia="Times New Roman" w:hAnsi="Times New Roman" w:cs="Times New Roman"/>
+                <w:sz w:val="24"/>
+                <w:szCs w:val="24"/>
+              </w:rPr>
+              <w:t>id_reserva</w:t>
+            </w:r>
+            <w:proofErr w:type="spellEnd"/>
+            <w:r>
+              <w:rPr>
+                <w:rFonts w:ascii="Times New Roman" w:eastAsia="Times New Roman" w:hAnsi="Times New Roman" w:cs="Times New Roman"/>
+                <w:sz w:val="24"/>
+                <w:szCs w:val="24"/>
+              </w:rPr>
+              <w:t>’</w:t>
             </w:r>
           </w:p>
         </w:tc>
@@ -15723,7 +17266,25 @@
                 <w:sz w:val="24"/>
                 <w:szCs w:val="24"/>
               </w:rPr>
-              <w:t>‘id_solicitud’</w:t>
+              <w:t>‘</w:t>
+            </w:r>
+            <w:proofErr w:type="spellStart"/>
+            <w:r>
+              <w:rPr>
+                <w:rFonts w:ascii="Times New Roman" w:eastAsia="Times New Roman" w:hAnsi="Times New Roman" w:cs="Times New Roman"/>
+                <w:sz w:val="24"/>
+                <w:szCs w:val="24"/>
+              </w:rPr>
+              <w:t>id_solicitud</w:t>
+            </w:r>
+            <w:proofErr w:type="spellEnd"/>
+            <w:r>
+              <w:rPr>
+                <w:rFonts w:ascii="Times New Roman" w:eastAsia="Times New Roman" w:hAnsi="Times New Roman" w:cs="Times New Roman"/>
+                <w:sz w:val="24"/>
+                <w:szCs w:val="24"/>
+              </w:rPr>
+              <w:t>’</w:t>
             </w:r>
           </w:p>
         </w:tc>
@@ -15886,7 +17447,25 @@
                 <w:sz w:val="24"/>
                 <w:szCs w:val="24"/>
               </w:rPr>
-              <w:t>‘fecha_reserva’</w:t>
+              <w:t>‘</w:t>
+            </w:r>
+            <w:proofErr w:type="spellStart"/>
+            <w:r>
+              <w:rPr>
+                <w:rFonts w:ascii="Times New Roman" w:eastAsia="Times New Roman" w:hAnsi="Times New Roman" w:cs="Times New Roman"/>
+                <w:sz w:val="24"/>
+                <w:szCs w:val="24"/>
+              </w:rPr>
+              <w:t>fecha_reserva</w:t>
+            </w:r>
+            <w:proofErr w:type="spellEnd"/>
+            <w:r>
+              <w:rPr>
+                <w:rFonts w:ascii="Times New Roman" w:eastAsia="Times New Roman" w:hAnsi="Times New Roman" w:cs="Times New Roman"/>
+                <w:sz w:val="24"/>
+                <w:szCs w:val="24"/>
+              </w:rPr>
+              <w:t>’</w:t>
             </w:r>
           </w:p>
         </w:tc>
@@ -16012,7 +17591,7 @@
                 <w:sz w:val="24"/>
                 <w:szCs w:val="24"/>
               </w:rPr>
-              <w:t>No</w:t>
+              <w:t>Sí</w:t>
             </w:r>
           </w:p>
         </w:tc>
@@ -16049,7 +17628,25 @@
                 <w:sz w:val="24"/>
                 <w:szCs w:val="24"/>
               </w:rPr>
-              <w:t>‘fecha_entrega’</w:t>
+              <w:t>‘</w:t>
+            </w:r>
+            <w:proofErr w:type="spellStart"/>
+            <w:r>
+              <w:rPr>
+                <w:rFonts w:ascii="Times New Roman" w:eastAsia="Times New Roman" w:hAnsi="Times New Roman" w:cs="Times New Roman"/>
+                <w:sz w:val="24"/>
+                <w:szCs w:val="24"/>
+              </w:rPr>
+              <w:t>fecha_entrega</w:t>
+            </w:r>
+            <w:proofErr w:type="spellEnd"/>
+            <w:r>
+              <w:rPr>
+                <w:rFonts w:ascii="Times New Roman" w:eastAsia="Times New Roman" w:hAnsi="Times New Roman" w:cs="Times New Roman"/>
+                <w:sz w:val="24"/>
+                <w:szCs w:val="24"/>
+              </w:rPr>
+              <w:t>’</w:t>
             </w:r>
           </w:p>
         </w:tc>
@@ -16183,7 +17780,7 @@
                 <w:sz w:val="24"/>
                 <w:szCs w:val="24"/>
               </w:rPr>
-              <w:t>No</w:t>
+              <w:t>Sí</w:t>
             </w:r>
           </w:p>
         </w:tc>
@@ -16220,7 +17817,25 @@
                 <w:sz w:val="24"/>
                 <w:szCs w:val="24"/>
               </w:rPr>
-              <w:t>‘estado_reser’</w:t>
+              <w:t>‘</w:t>
+            </w:r>
+            <w:proofErr w:type="spellStart"/>
+            <w:r>
+              <w:rPr>
+                <w:rFonts w:ascii="Times New Roman" w:eastAsia="Times New Roman" w:hAnsi="Times New Roman" w:cs="Times New Roman"/>
+                <w:sz w:val="24"/>
+                <w:szCs w:val="24"/>
+              </w:rPr>
+              <w:t>estado_reser</w:t>
+            </w:r>
+            <w:proofErr w:type="spellEnd"/>
+            <w:r>
+              <w:rPr>
+                <w:rFonts w:ascii="Times New Roman" w:eastAsia="Times New Roman" w:hAnsi="Times New Roman" w:cs="Times New Roman"/>
+                <w:sz w:val="24"/>
+                <w:szCs w:val="24"/>
+              </w:rPr>
+              <w:t>’</w:t>
             </w:r>
           </w:p>
         </w:tc>
@@ -16246,13 +17861,23 @@
                 <w:szCs w:val="24"/>
               </w:rPr>
             </w:pPr>
-            <w:r>
-              <w:rPr>
-                <w:rFonts w:ascii="Times New Roman" w:eastAsia="Times New Roman" w:hAnsi="Times New Roman" w:cs="Times New Roman"/>
-                <w:sz w:val="24"/>
-                <w:szCs w:val="24"/>
-              </w:rPr>
-              <w:t>VARCHAR(20)</w:t>
+            <w:proofErr w:type="gramStart"/>
+            <w:r>
+              <w:rPr>
+                <w:rFonts w:ascii="Times New Roman" w:eastAsia="Times New Roman" w:hAnsi="Times New Roman" w:cs="Times New Roman"/>
+                <w:sz w:val="24"/>
+                <w:szCs w:val="24"/>
+              </w:rPr>
+              <w:t>VARCHAR(</w:t>
+            </w:r>
+            <w:proofErr w:type="gramEnd"/>
+            <w:r>
+              <w:rPr>
+                <w:rFonts w:ascii="Times New Roman" w:eastAsia="Times New Roman" w:hAnsi="Times New Roman" w:cs="Times New Roman"/>
+                <w:sz w:val="24"/>
+                <w:szCs w:val="24"/>
+              </w:rPr>
+              <w:t>20)</w:t>
             </w:r>
           </w:p>
         </w:tc>
@@ -16346,7 +17971,7 @@
                 <w:sz w:val="24"/>
                 <w:szCs w:val="24"/>
               </w:rPr>
-              <w:t>No</w:t>
+              <w:t>Sí</w:t>
             </w:r>
           </w:p>
         </w:tc>
@@ -16534,7 +18159,25 @@
                 <w:sz w:val="24"/>
                 <w:szCs w:val="24"/>
               </w:rPr>
-              <w:t>Registra las sanciones aplicadas a las reservas en el sistema. Incluye detalles como el identificador de sanción, el identificador de la reserva asociada, la fecha de la sanción, la descripción de la sanción y el estado de la misma.</w:t>
+              <w:t xml:space="preserve">Registra las sanciones aplicadas a las reservas en el sistema. Incluye detalles como el identificador de sanción, el identificador de la reserva asociada, la fecha de la sanción, la descripción de la sanción y el estado de </w:t>
+            </w:r>
+            <w:proofErr w:type="gramStart"/>
+            <w:r>
+              <w:rPr>
+                <w:rFonts w:ascii="Times New Roman" w:eastAsia="Times New Roman" w:hAnsi="Times New Roman" w:cs="Times New Roman"/>
+                <w:sz w:val="24"/>
+                <w:szCs w:val="24"/>
+              </w:rPr>
+              <w:t>la misma</w:t>
+            </w:r>
+            <w:proofErr w:type="gramEnd"/>
+            <w:r>
+              <w:rPr>
+                <w:rFonts w:ascii="Times New Roman" w:eastAsia="Times New Roman" w:hAnsi="Times New Roman" w:cs="Times New Roman"/>
+                <w:sz w:val="24"/>
+                <w:szCs w:val="24"/>
+              </w:rPr>
+              <w:t>.</w:t>
             </w:r>
           </w:p>
         </w:tc>
@@ -16747,7 +18390,25 @@
                 <w:sz w:val="24"/>
                 <w:szCs w:val="24"/>
               </w:rPr>
-              <w:t>‘id_sanc’</w:t>
+              <w:t>‘</w:t>
+            </w:r>
+            <w:proofErr w:type="spellStart"/>
+            <w:r>
+              <w:rPr>
+                <w:rFonts w:ascii="Times New Roman" w:eastAsia="Times New Roman" w:hAnsi="Times New Roman" w:cs="Times New Roman"/>
+                <w:sz w:val="24"/>
+                <w:szCs w:val="24"/>
+              </w:rPr>
+              <w:t>id_sanc</w:t>
+            </w:r>
+            <w:proofErr w:type="spellEnd"/>
+            <w:r>
+              <w:rPr>
+                <w:rFonts w:ascii="Times New Roman" w:eastAsia="Times New Roman" w:hAnsi="Times New Roman" w:cs="Times New Roman"/>
+                <w:sz w:val="24"/>
+                <w:szCs w:val="24"/>
+              </w:rPr>
+              <w:t>’</w:t>
             </w:r>
           </w:p>
         </w:tc>
@@ -16910,7 +18571,25 @@
                 <w:sz w:val="24"/>
                 <w:szCs w:val="24"/>
               </w:rPr>
-              <w:t>‘id_reserva’</w:t>
+              <w:t>‘</w:t>
+            </w:r>
+            <w:proofErr w:type="spellStart"/>
+            <w:r>
+              <w:rPr>
+                <w:rFonts w:ascii="Times New Roman" w:eastAsia="Times New Roman" w:hAnsi="Times New Roman" w:cs="Times New Roman"/>
+                <w:sz w:val="24"/>
+                <w:szCs w:val="24"/>
+              </w:rPr>
+              <w:t>id_reserva</w:t>
+            </w:r>
+            <w:proofErr w:type="spellEnd"/>
+            <w:r>
+              <w:rPr>
+                <w:rFonts w:ascii="Times New Roman" w:eastAsia="Times New Roman" w:hAnsi="Times New Roman" w:cs="Times New Roman"/>
+                <w:sz w:val="24"/>
+                <w:szCs w:val="24"/>
+              </w:rPr>
+              <w:t>’</w:t>
             </w:r>
           </w:p>
         </w:tc>
@@ -17073,7 +18752,25 @@
                 <w:sz w:val="24"/>
                 <w:szCs w:val="24"/>
               </w:rPr>
-              <w:t>‘fecha_sanc’</w:t>
+              <w:t>‘</w:t>
+            </w:r>
+            <w:proofErr w:type="spellStart"/>
+            <w:r>
+              <w:rPr>
+                <w:rFonts w:ascii="Times New Roman" w:eastAsia="Times New Roman" w:hAnsi="Times New Roman" w:cs="Times New Roman"/>
+                <w:sz w:val="24"/>
+                <w:szCs w:val="24"/>
+              </w:rPr>
+              <w:t>fecha_sanc</w:t>
+            </w:r>
+            <w:proofErr w:type="spellEnd"/>
+            <w:r>
+              <w:rPr>
+                <w:rFonts w:ascii="Times New Roman" w:eastAsia="Times New Roman" w:hAnsi="Times New Roman" w:cs="Times New Roman"/>
+                <w:sz w:val="24"/>
+                <w:szCs w:val="24"/>
+              </w:rPr>
+              <w:t>’</w:t>
             </w:r>
           </w:p>
         </w:tc>
@@ -17199,7 +18896,7 @@
                 <w:sz w:val="24"/>
                 <w:szCs w:val="24"/>
               </w:rPr>
-              <w:t>No</w:t>
+              <w:t>Sí</w:t>
             </w:r>
           </w:p>
         </w:tc>
@@ -17236,7 +18933,25 @@
                 <w:sz w:val="24"/>
                 <w:szCs w:val="24"/>
               </w:rPr>
-              <w:t>‘descrip_sanc’</w:t>
+              <w:t>‘</w:t>
+            </w:r>
+            <w:proofErr w:type="spellStart"/>
+            <w:r>
+              <w:rPr>
+                <w:rFonts w:ascii="Times New Roman" w:eastAsia="Times New Roman" w:hAnsi="Times New Roman" w:cs="Times New Roman"/>
+                <w:sz w:val="24"/>
+                <w:szCs w:val="24"/>
+              </w:rPr>
+              <w:t>descrip_sanc</w:t>
+            </w:r>
+            <w:proofErr w:type="spellEnd"/>
+            <w:r>
+              <w:rPr>
+                <w:rFonts w:ascii="Times New Roman" w:eastAsia="Times New Roman" w:hAnsi="Times New Roman" w:cs="Times New Roman"/>
+                <w:sz w:val="24"/>
+                <w:szCs w:val="24"/>
+              </w:rPr>
+              <w:t>’</w:t>
             </w:r>
           </w:p>
         </w:tc>
@@ -17262,13 +18977,23 @@
                 <w:szCs w:val="24"/>
               </w:rPr>
             </w:pPr>
-            <w:r>
-              <w:rPr>
-                <w:rFonts w:ascii="Times New Roman" w:eastAsia="Times New Roman" w:hAnsi="Times New Roman" w:cs="Times New Roman"/>
-                <w:sz w:val="24"/>
-                <w:szCs w:val="24"/>
-              </w:rPr>
-              <w:t>VARCHAR(360)</w:t>
+            <w:proofErr w:type="gramStart"/>
+            <w:r>
+              <w:rPr>
+                <w:rFonts w:ascii="Times New Roman" w:eastAsia="Times New Roman" w:hAnsi="Times New Roman" w:cs="Times New Roman"/>
+                <w:sz w:val="24"/>
+                <w:szCs w:val="24"/>
+              </w:rPr>
+              <w:t>VARCHAR(</w:t>
+            </w:r>
+            <w:proofErr w:type="gramEnd"/>
+            <w:r>
+              <w:rPr>
+                <w:rFonts w:ascii="Times New Roman" w:eastAsia="Times New Roman" w:hAnsi="Times New Roman" w:cs="Times New Roman"/>
+                <w:sz w:val="24"/>
+                <w:szCs w:val="24"/>
+              </w:rPr>
+              <w:t>360)</w:t>
             </w:r>
           </w:p>
         </w:tc>
@@ -17362,7 +19087,7 @@
                 <w:sz w:val="24"/>
                 <w:szCs w:val="24"/>
               </w:rPr>
-              <w:t>No</w:t>
+              <w:t>Sí</w:t>
             </w:r>
           </w:p>
         </w:tc>
@@ -17399,7 +19124,25 @@
                 <w:sz w:val="24"/>
                 <w:szCs w:val="24"/>
               </w:rPr>
-              <w:t>‘estado_sanc’</w:t>
+              <w:t>‘</w:t>
+            </w:r>
+            <w:proofErr w:type="spellStart"/>
+            <w:r>
+              <w:rPr>
+                <w:rFonts w:ascii="Times New Roman" w:eastAsia="Times New Roman" w:hAnsi="Times New Roman" w:cs="Times New Roman"/>
+                <w:sz w:val="24"/>
+                <w:szCs w:val="24"/>
+              </w:rPr>
+              <w:t>estado_sanc</w:t>
+            </w:r>
+            <w:proofErr w:type="spellEnd"/>
+            <w:r>
+              <w:rPr>
+                <w:rFonts w:ascii="Times New Roman" w:eastAsia="Times New Roman" w:hAnsi="Times New Roman" w:cs="Times New Roman"/>
+                <w:sz w:val="24"/>
+                <w:szCs w:val="24"/>
+              </w:rPr>
+              <w:t>’</w:t>
             </w:r>
           </w:p>
         </w:tc>
@@ -17425,13 +19168,23 @@
                 <w:szCs w:val="24"/>
               </w:rPr>
             </w:pPr>
-            <w:r>
-              <w:rPr>
-                <w:rFonts w:ascii="Times New Roman" w:eastAsia="Times New Roman" w:hAnsi="Times New Roman" w:cs="Times New Roman"/>
-                <w:sz w:val="24"/>
-                <w:szCs w:val="24"/>
-              </w:rPr>
-              <w:t>VARCHAR(20)</w:t>
+            <w:proofErr w:type="gramStart"/>
+            <w:r>
+              <w:rPr>
+                <w:rFonts w:ascii="Times New Roman" w:eastAsia="Times New Roman" w:hAnsi="Times New Roman" w:cs="Times New Roman"/>
+                <w:sz w:val="24"/>
+                <w:szCs w:val="24"/>
+              </w:rPr>
+              <w:t>VARCHAR(</w:t>
+            </w:r>
+            <w:proofErr w:type="gramEnd"/>
+            <w:r>
+              <w:rPr>
+                <w:rFonts w:ascii="Times New Roman" w:eastAsia="Times New Roman" w:hAnsi="Times New Roman" w:cs="Times New Roman"/>
+                <w:sz w:val="24"/>
+                <w:szCs w:val="24"/>
+              </w:rPr>
+              <w:t>20)</w:t>
             </w:r>
           </w:p>
         </w:tc>
@@ -17525,7 +19278,7 @@
                 <w:sz w:val="24"/>
                 <w:szCs w:val="24"/>
               </w:rPr>
-              <w:t>No</w:t>
+              <w:t>Sí</w:t>
             </w:r>
           </w:p>
         </w:tc>
@@ -17642,7 +19395,25 @@
                 <w:sz w:val="24"/>
                 <w:szCs w:val="24"/>
               </w:rPr>
-              <w:t>‘usuarios_sist’</w:t>
+              <w:t>‘</w:t>
+            </w:r>
+            <w:proofErr w:type="spellStart"/>
+            <w:r>
+              <w:rPr>
+                <w:rFonts w:ascii="Times New Roman" w:eastAsia="Times New Roman" w:hAnsi="Times New Roman" w:cs="Times New Roman"/>
+                <w:sz w:val="24"/>
+                <w:szCs w:val="24"/>
+              </w:rPr>
+              <w:t>usuarios_sist</w:t>
+            </w:r>
+            <w:proofErr w:type="spellEnd"/>
+            <w:r>
+              <w:rPr>
+                <w:rFonts w:ascii="Times New Roman" w:eastAsia="Times New Roman" w:hAnsi="Times New Roman" w:cs="Times New Roman"/>
+                <w:sz w:val="24"/>
+                <w:szCs w:val="24"/>
+              </w:rPr>
+              <w:t>’</w:t>
             </w:r>
           </w:p>
         </w:tc>
@@ -17926,7 +19697,25 @@
                 <w:sz w:val="24"/>
                 <w:szCs w:val="24"/>
               </w:rPr>
-              <w:t>‘id_usuario’</w:t>
+              <w:t>‘</w:t>
+            </w:r>
+            <w:proofErr w:type="spellStart"/>
+            <w:r>
+              <w:rPr>
+                <w:rFonts w:ascii="Times New Roman" w:eastAsia="Times New Roman" w:hAnsi="Times New Roman" w:cs="Times New Roman"/>
+                <w:sz w:val="24"/>
+                <w:szCs w:val="24"/>
+              </w:rPr>
+              <w:t>id_usuario</w:t>
+            </w:r>
+            <w:proofErr w:type="spellEnd"/>
+            <w:r>
+              <w:rPr>
+                <w:rFonts w:ascii="Times New Roman" w:eastAsia="Times New Roman" w:hAnsi="Times New Roman" w:cs="Times New Roman"/>
+                <w:sz w:val="24"/>
+                <w:szCs w:val="24"/>
+              </w:rPr>
+              <w:t>’</w:t>
             </w:r>
           </w:p>
         </w:tc>
@@ -18089,7 +19878,25 @@
                 <w:sz w:val="24"/>
                 <w:szCs w:val="24"/>
               </w:rPr>
-              <w:t>‘cod_admin’</w:t>
+              <w:t>‘</w:t>
+            </w:r>
+            <w:proofErr w:type="spellStart"/>
+            <w:r>
+              <w:rPr>
+                <w:rFonts w:ascii="Times New Roman" w:eastAsia="Times New Roman" w:hAnsi="Times New Roman" w:cs="Times New Roman"/>
+                <w:sz w:val="24"/>
+                <w:szCs w:val="24"/>
+              </w:rPr>
+              <w:t>cod_admin</w:t>
+            </w:r>
+            <w:proofErr w:type="spellEnd"/>
+            <w:r>
+              <w:rPr>
+                <w:rFonts w:ascii="Times New Roman" w:eastAsia="Times New Roman" w:hAnsi="Times New Roman" w:cs="Times New Roman"/>
+                <w:sz w:val="24"/>
+                <w:szCs w:val="24"/>
+              </w:rPr>
+              <w:t>’</w:t>
             </w:r>
           </w:p>
         </w:tc>
@@ -18115,13 +19922,23 @@
                 <w:szCs w:val="24"/>
               </w:rPr>
             </w:pPr>
-            <w:r>
-              <w:rPr>
-                <w:rFonts w:ascii="Times New Roman" w:eastAsia="Times New Roman" w:hAnsi="Times New Roman" w:cs="Times New Roman"/>
-                <w:sz w:val="24"/>
-                <w:szCs w:val="24"/>
-              </w:rPr>
-              <w:t>CHAR(8)</w:t>
+            <w:proofErr w:type="gramStart"/>
+            <w:r>
+              <w:rPr>
+                <w:rFonts w:ascii="Times New Roman" w:eastAsia="Times New Roman" w:hAnsi="Times New Roman" w:cs="Times New Roman"/>
+                <w:sz w:val="24"/>
+                <w:szCs w:val="24"/>
+              </w:rPr>
+              <w:t>CHAR(</w:t>
+            </w:r>
+            <w:proofErr w:type="gramEnd"/>
+            <w:r>
+              <w:rPr>
+                <w:rFonts w:ascii="Times New Roman" w:eastAsia="Times New Roman" w:hAnsi="Times New Roman" w:cs="Times New Roman"/>
+                <w:sz w:val="24"/>
+                <w:szCs w:val="24"/>
+              </w:rPr>
+              <w:t>8)</w:t>
             </w:r>
           </w:p>
         </w:tc>
@@ -18215,8 +20032,37 @@
                 <w:sz w:val="24"/>
                 <w:szCs w:val="24"/>
               </w:rPr>
-              <w:t xml:space="preserve">No </w:t>
-            </w:r>
+              <w:t>Sí (si ‘</w:t>
+            </w:r>
+            <w:proofErr w:type="spellStart"/>
+            <w:r>
+              <w:rPr>
+                <w:rFonts w:ascii="Times New Roman" w:eastAsia="Times New Roman" w:hAnsi="Times New Roman" w:cs="Times New Roman"/>
+                <w:sz w:val="24"/>
+                <w:szCs w:val="24"/>
+              </w:rPr>
+              <w:t>cod_alumno</w:t>
+            </w:r>
+            <w:proofErr w:type="spellEnd"/>
+            <w:r>
+              <w:rPr>
+                <w:rFonts w:ascii="Times New Roman" w:eastAsia="Times New Roman" w:hAnsi="Times New Roman" w:cs="Times New Roman"/>
+                <w:sz w:val="24"/>
+                <w:szCs w:val="24"/>
+              </w:rPr>
+              <w:t>’ es NULL)</w:t>
+            </w:r>
+          </w:p>
+          <w:p>
+            <w:pPr>
+              <w:widowControl w:val="0"/>
+              <w:spacing w:line="240" w:lineRule="auto"/>
+              <w:rPr>
+                <w:rFonts w:ascii="Times New Roman" w:eastAsia="Times New Roman" w:hAnsi="Times New Roman" w:cs="Times New Roman"/>
+                <w:sz w:val="24"/>
+                <w:szCs w:val="24"/>
+              </w:rPr>
+            </w:pPr>
           </w:p>
         </w:tc>
       </w:tr>
@@ -18252,7 +20098,25 @@
                 <w:sz w:val="24"/>
                 <w:szCs w:val="24"/>
               </w:rPr>
-              <w:t>‘cod_alumno’</w:t>
+              <w:t>‘</w:t>
+            </w:r>
+            <w:proofErr w:type="spellStart"/>
+            <w:r>
+              <w:rPr>
+                <w:rFonts w:ascii="Times New Roman" w:eastAsia="Times New Roman" w:hAnsi="Times New Roman" w:cs="Times New Roman"/>
+                <w:sz w:val="24"/>
+                <w:szCs w:val="24"/>
+              </w:rPr>
+              <w:t>cod_alumno</w:t>
+            </w:r>
+            <w:proofErr w:type="spellEnd"/>
+            <w:r>
+              <w:rPr>
+                <w:rFonts w:ascii="Times New Roman" w:eastAsia="Times New Roman" w:hAnsi="Times New Roman" w:cs="Times New Roman"/>
+                <w:sz w:val="24"/>
+                <w:szCs w:val="24"/>
+              </w:rPr>
+              <w:t>’</w:t>
             </w:r>
           </w:p>
         </w:tc>
@@ -18278,13 +20142,23 @@
                 <w:szCs w:val="24"/>
               </w:rPr>
             </w:pPr>
-            <w:r>
-              <w:rPr>
-                <w:rFonts w:ascii="Times New Roman" w:eastAsia="Times New Roman" w:hAnsi="Times New Roman" w:cs="Times New Roman"/>
-                <w:sz w:val="24"/>
-                <w:szCs w:val="24"/>
-              </w:rPr>
-              <w:t>CHAR(8)</w:t>
+            <w:proofErr w:type="gramStart"/>
+            <w:r>
+              <w:rPr>
+                <w:rFonts w:ascii="Times New Roman" w:eastAsia="Times New Roman" w:hAnsi="Times New Roman" w:cs="Times New Roman"/>
+                <w:sz w:val="24"/>
+                <w:szCs w:val="24"/>
+              </w:rPr>
+              <w:t>CHAR(</w:t>
+            </w:r>
+            <w:proofErr w:type="gramEnd"/>
+            <w:r>
+              <w:rPr>
+                <w:rFonts w:ascii="Times New Roman" w:eastAsia="Times New Roman" w:hAnsi="Times New Roman" w:cs="Times New Roman"/>
+                <w:sz w:val="24"/>
+                <w:szCs w:val="24"/>
+              </w:rPr>
+              <w:t>8)</w:t>
             </w:r>
           </w:p>
         </w:tc>
@@ -18378,8 +20252,37 @@
                 <w:sz w:val="24"/>
                 <w:szCs w:val="24"/>
               </w:rPr>
-              <w:t xml:space="preserve">No </w:t>
-            </w:r>
+              <w:t>Sí (si ‘</w:t>
+            </w:r>
+            <w:proofErr w:type="spellStart"/>
+            <w:r>
+              <w:rPr>
+                <w:rFonts w:ascii="Times New Roman" w:eastAsia="Times New Roman" w:hAnsi="Times New Roman" w:cs="Times New Roman"/>
+                <w:sz w:val="24"/>
+                <w:szCs w:val="24"/>
+              </w:rPr>
+              <w:t>cod_admin</w:t>
+            </w:r>
+            <w:proofErr w:type="spellEnd"/>
+            <w:r>
+              <w:rPr>
+                <w:rFonts w:ascii="Times New Roman" w:eastAsia="Times New Roman" w:hAnsi="Times New Roman" w:cs="Times New Roman"/>
+                <w:sz w:val="24"/>
+                <w:szCs w:val="24"/>
+              </w:rPr>
+              <w:t>’ es NULL)</w:t>
+            </w:r>
+          </w:p>
+          <w:p>
+            <w:pPr>
+              <w:widowControl w:val="0"/>
+              <w:spacing w:line="240" w:lineRule="auto"/>
+              <w:rPr>
+                <w:rFonts w:ascii="Times New Roman" w:eastAsia="Times New Roman" w:hAnsi="Times New Roman" w:cs="Times New Roman"/>
+                <w:sz w:val="24"/>
+                <w:szCs w:val="24"/>
+              </w:rPr>
+            </w:pPr>
           </w:p>
         </w:tc>
       </w:tr>
@@ -18415,7 +20318,25 @@
                 <w:sz w:val="24"/>
                 <w:szCs w:val="24"/>
               </w:rPr>
-              <w:t>‘username’</w:t>
+              <w:t>‘</w:t>
+            </w:r>
+            <w:proofErr w:type="spellStart"/>
+            <w:r>
+              <w:rPr>
+                <w:rFonts w:ascii="Times New Roman" w:eastAsia="Times New Roman" w:hAnsi="Times New Roman" w:cs="Times New Roman"/>
+                <w:sz w:val="24"/>
+                <w:szCs w:val="24"/>
+              </w:rPr>
+              <w:t>username</w:t>
+            </w:r>
+            <w:proofErr w:type="spellEnd"/>
+            <w:r>
+              <w:rPr>
+                <w:rFonts w:ascii="Times New Roman" w:eastAsia="Times New Roman" w:hAnsi="Times New Roman" w:cs="Times New Roman"/>
+                <w:sz w:val="24"/>
+                <w:szCs w:val="24"/>
+              </w:rPr>
+              <w:t>’</w:t>
             </w:r>
           </w:p>
         </w:tc>
@@ -18441,13 +20362,23 @@
                 <w:szCs w:val="24"/>
               </w:rPr>
             </w:pPr>
-            <w:r>
-              <w:rPr>
-                <w:rFonts w:ascii="Times New Roman" w:eastAsia="Times New Roman" w:hAnsi="Times New Roman" w:cs="Times New Roman"/>
-                <w:sz w:val="24"/>
-                <w:szCs w:val="24"/>
-              </w:rPr>
-              <w:t>VARCHAR(50)</w:t>
+            <w:proofErr w:type="gramStart"/>
+            <w:r>
+              <w:rPr>
+                <w:rFonts w:ascii="Times New Roman" w:eastAsia="Times New Roman" w:hAnsi="Times New Roman" w:cs="Times New Roman"/>
+                <w:sz w:val="24"/>
+                <w:szCs w:val="24"/>
+              </w:rPr>
+              <w:t>VARCHAR(</w:t>
+            </w:r>
+            <w:proofErr w:type="gramEnd"/>
+            <w:r>
+              <w:rPr>
+                <w:rFonts w:ascii="Times New Roman" w:eastAsia="Times New Roman" w:hAnsi="Times New Roman" w:cs="Times New Roman"/>
+                <w:sz w:val="24"/>
+                <w:szCs w:val="24"/>
+              </w:rPr>
+              <w:t>50)</w:t>
             </w:r>
           </w:p>
         </w:tc>
@@ -18541,7 +20472,7 @@
                 <w:sz w:val="24"/>
                 <w:szCs w:val="24"/>
               </w:rPr>
-              <w:t>No</w:t>
+              <w:t>Sí</w:t>
             </w:r>
           </w:p>
         </w:tc>
@@ -18578,7 +20509,27 @@
                 <w:sz w:val="24"/>
                 <w:szCs w:val="24"/>
               </w:rPr>
-              <w:t>‘password’</w:t>
+              <w:t>‘</w:t>
+            </w:r>
+            <w:proofErr w:type="spellStart"/>
+            <w:proofErr w:type="gramStart"/>
+            <w:r>
+              <w:rPr>
+                <w:rFonts w:ascii="Times New Roman" w:eastAsia="Times New Roman" w:hAnsi="Times New Roman" w:cs="Times New Roman"/>
+                <w:sz w:val="24"/>
+                <w:szCs w:val="24"/>
+              </w:rPr>
+              <w:t>password</w:t>
+            </w:r>
+            <w:proofErr w:type="spellEnd"/>
+            <w:proofErr w:type="gramEnd"/>
+            <w:r>
+              <w:rPr>
+                <w:rFonts w:ascii="Times New Roman" w:eastAsia="Times New Roman" w:hAnsi="Times New Roman" w:cs="Times New Roman"/>
+                <w:sz w:val="24"/>
+                <w:szCs w:val="24"/>
+              </w:rPr>
+              <w:t>’</w:t>
             </w:r>
           </w:p>
         </w:tc>
@@ -18604,13 +20555,23 @@
                 <w:szCs w:val="24"/>
               </w:rPr>
             </w:pPr>
-            <w:r>
-              <w:rPr>
-                <w:rFonts w:ascii="Times New Roman" w:eastAsia="Times New Roman" w:hAnsi="Times New Roman" w:cs="Times New Roman"/>
-                <w:sz w:val="24"/>
-                <w:szCs w:val="24"/>
-              </w:rPr>
-              <w:t>VARCHAR(255)</w:t>
+            <w:proofErr w:type="gramStart"/>
+            <w:r>
+              <w:rPr>
+                <w:rFonts w:ascii="Times New Roman" w:eastAsia="Times New Roman" w:hAnsi="Times New Roman" w:cs="Times New Roman"/>
+                <w:sz w:val="24"/>
+                <w:szCs w:val="24"/>
+              </w:rPr>
+              <w:t>VARCHAR(</w:t>
+            </w:r>
+            <w:proofErr w:type="gramEnd"/>
+            <w:r>
+              <w:rPr>
+                <w:rFonts w:ascii="Times New Roman" w:eastAsia="Times New Roman" w:hAnsi="Times New Roman" w:cs="Times New Roman"/>
+                <w:sz w:val="24"/>
+                <w:szCs w:val="24"/>
+              </w:rPr>
+              <w:t>255)</w:t>
             </w:r>
           </w:p>
         </w:tc>
@@ -18712,7 +20673,7 @@
                 <w:sz w:val="24"/>
                 <w:szCs w:val="24"/>
               </w:rPr>
-              <w:t>No</w:t>
+              <w:t>Sí</w:t>
             </w:r>
           </w:p>
         </w:tc>
@@ -18775,13 +20736,23 @@
                 <w:szCs w:val="24"/>
               </w:rPr>
             </w:pPr>
-            <w:r>
-              <w:rPr>
-                <w:rFonts w:ascii="Times New Roman" w:eastAsia="Times New Roman" w:hAnsi="Times New Roman" w:cs="Times New Roman"/>
-                <w:sz w:val="24"/>
-                <w:szCs w:val="24"/>
-              </w:rPr>
-              <w:t>VARCHAR(50)</w:t>
+            <w:proofErr w:type="gramStart"/>
+            <w:r>
+              <w:rPr>
+                <w:rFonts w:ascii="Times New Roman" w:eastAsia="Times New Roman" w:hAnsi="Times New Roman" w:cs="Times New Roman"/>
+                <w:sz w:val="24"/>
+                <w:szCs w:val="24"/>
+              </w:rPr>
+              <w:t>VARCHAR(</w:t>
+            </w:r>
+            <w:proofErr w:type="gramEnd"/>
+            <w:r>
+              <w:rPr>
+                <w:rFonts w:ascii="Times New Roman" w:eastAsia="Times New Roman" w:hAnsi="Times New Roman" w:cs="Times New Roman"/>
+                <w:sz w:val="24"/>
+                <w:szCs w:val="24"/>
+              </w:rPr>
+              <w:t>50)</w:t>
             </w:r>
           </w:p>
         </w:tc>
@@ -18813,7 +20784,43 @@
                 <w:sz w:val="24"/>
                 <w:szCs w:val="24"/>
               </w:rPr>
-              <w:t>Rol del usuario (admin, user, etc.)</w:t>
+              <w:t>Rol del usuario (</w:t>
+            </w:r>
+            <w:proofErr w:type="spellStart"/>
+            <w:r>
+              <w:rPr>
+                <w:rFonts w:ascii="Times New Roman" w:eastAsia="Times New Roman" w:hAnsi="Times New Roman" w:cs="Times New Roman"/>
+                <w:sz w:val="24"/>
+                <w:szCs w:val="24"/>
+              </w:rPr>
+              <w:t>admin</w:t>
+            </w:r>
+            <w:proofErr w:type="spellEnd"/>
+            <w:r>
+              <w:rPr>
+                <w:rFonts w:ascii="Times New Roman" w:eastAsia="Times New Roman" w:hAnsi="Times New Roman" w:cs="Times New Roman"/>
+                <w:sz w:val="24"/>
+                <w:szCs w:val="24"/>
+              </w:rPr>
+              <w:t xml:space="preserve">, </w:t>
+            </w:r>
+            <w:proofErr w:type="spellStart"/>
+            <w:r>
+              <w:rPr>
+                <w:rFonts w:ascii="Times New Roman" w:eastAsia="Times New Roman" w:hAnsi="Times New Roman" w:cs="Times New Roman"/>
+                <w:sz w:val="24"/>
+                <w:szCs w:val="24"/>
+              </w:rPr>
+              <w:t>user</w:t>
+            </w:r>
+            <w:proofErr w:type="spellEnd"/>
+            <w:r>
+              <w:rPr>
+                <w:rFonts w:ascii="Times New Roman" w:eastAsia="Times New Roman" w:hAnsi="Times New Roman" w:cs="Times New Roman"/>
+                <w:sz w:val="24"/>
+                <w:szCs w:val="24"/>
+              </w:rPr>
+              <w:t>, etc.)</w:t>
             </w:r>
           </w:p>
         </w:tc>
@@ -18875,7 +20882,7 @@
                 <w:sz w:val="24"/>
                 <w:szCs w:val="24"/>
               </w:rPr>
-              <w:t>No</w:t>
+              <w:t>Sí</w:t>
             </w:r>
           </w:p>
         </w:tc>
@@ -18943,7 +20950,25 @@
           <w:sz w:val="24"/>
           <w:szCs w:val="24"/>
         </w:rPr>
-        <w:t>Para garantizar la seguridad del sistema Biblio F-easy, se han implementado los siguientes controles técnicos.</w:t>
+        <w:t>Para garantizar la seguridad del sistema Biblio F-</w:t>
+      </w:r>
+      <w:proofErr w:type="spellStart"/>
+      <w:r>
+        <w:rPr>
+          <w:rFonts w:ascii="Times New Roman" w:eastAsia="Times New Roman" w:hAnsi="Times New Roman" w:cs="Times New Roman"/>
+          <w:sz w:val="24"/>
+          <w:szCs w:val="24"/>
+        </w:rPr>
+        <w:t>easy</w:t>
+      </w:r>
+      <w:proofErr w:type="spellEnd"/>
+      <w:r>
+        <w:rPr>
+          <w:rFonts w:ascii="Times New Roman" w:eastAsia="Times New Roman" w:hAnsi="Times New Roman" w:cs="Times New Roman"/>
+          <w:sz w:val="24"/>
+          <w:szCs w:val="24"/>
+        </w:rPr>
+        <w:t>, se han implementado los siguientes controles técnicos.</w:t>
       </w:r>
     </w:p>
     <w:p>
@@ -19076,7 +21101,25 @@
           <w:sz w:val="24"/>
           <w:szCs w:val="24"/>
         </w:rPr>
-        <w:t>Se especifica para asegurar que los campos que deben contener valores no nulos estén correctamente definidos, evitando inconsistencias en la base de datos.</w:t>
+        <w:t xml:space="preserve">Se </w:t>
+      </w:r>
+      <w:proofErr w:type="spellStart"/>
+      <w:r>
+        <w:rPr>
+          <w:rFonts w:ascii="Times New Roman" w:eastAsia="Times New Roman" w:hAnsi="Times New Roman" w:cs="Times New Roman"/>
+          <w:sz w:val="24"/>
+          <w:szCs w:val="24"/>
+        </w:rPr>
+        <w:t>especifica</w:t>
+      </w:r>
+      <w:proofErr w:type="spellEnd"/>
+      <w:r>
+        <w:rPr>
+          <w:rFonts w:ascii="Times New Roman" w:eastAsia="Times New Roman" w:hAnsi="Times New Roman" w:cs="Times New Roman"/>
+          <w:sz w:val="24"/>
+          <w:szCs w:val="24"/>
+        </w:rPr>
+        <w:t xml:space="preserve"> para asegurar que los campos que deben contener valores no nulos estén correctamente definidos, evitando inconsistencias en la base de datos.</w:t>
       </w:r>
     </w:p>
     <w:p>
@@ -19147,7 +21190,43 @@
           <w:sz w:val="24"/>
           <w:szCs w:val="24"/>
         </w:rPr>
-        <w:t>Estos controles técnicos no solo fortalecen la seguridad del sistema Biblio F-easy, sino que también garantizan la confiabilidad y consistencia de los datos utilizados en la gestión bibliotecaria de nuestra facultad, en cumplimiento con los estándares de modernización establecidos por la Ley Nº 27658.</w:t>
+        <w:t>Estos controles técnicos no solo fortalecen la seguridad del sistema Biblio F-</w:t>
+      </w:r>
+      <w:proofErr w:type="spellStart"/>
+      <w:r>
+        <w:rPr>
+          <w:rFonts w:ascii="Times New Roman" w:eastAsia="Times New Roman" w:hAnsi="Times New Roman" w:cs="Times New Roman"/>
+          <w:sz w:val="24"/>
+          <w:szCs w:val="24"/>
+        </w:rPr>
+        <w:t>easy</w:t>
+      </w:r>
+      <w:proofErr w:type="spellEnd"/>
+      <w:r>
+        <w:rPr>
+          <w:rFonts w:ascii="Times New Roman" w:eastAsia="Times New Roman" w:hAnsi="Times New Roman" w:cs="Times New Roman"/>
+          <w:sz w:val="24"/>
+          <w:szCs w:val="24"/>
+        </w:rPr>
+        <w:t xml:space="preserve">, sino que también garantizan la confiabilidad y consistencia de los datos utilizados en la gestión bibliotecaria de nuestra facultad, en cumplimiento con los estándares de modernización establecidos por la Ley </w:t>
+      </w:r>
+      <w:proofErr w:type="spellStart"/>
+      <w:r>
+        <w:rPr>
+          <w:rFonts w:ascii="Times New Roman" w:eastAsia="Times New Roman" w:hAnsi="Times New Roman" w:cs="Times New Roman"/>
+          <w:sz w:val="24"/>
+          <w:szCs w:val="24"/>
+        </w:rPr>
+        <w:t>Nº</w:t>
+      </w:r>
+      <w:proofErr w:type="spellEnd"/>
+      <w:r>
+        <w:rPr>
+          <w:rFonts w:ascii="Times New Roman" w:eastAsia="Times New Roman" w:hAnsi="Times New Roman" w:cs="Times New Roman"/>
+          <w:sz w:val="24"/>
+          <w:szCs w:val="24"/>
+        </w:rPr>
+        <w:t xml:space="preserve"> 27658.</w:t>
       </w:r>
     </w:p>
     <w:sectPr>
@@ -19163,16 +21242,16 @@
 <file path=word/numbering.xml><?xml version="1.0" encoding="utf-8"?>
 <w:numbering xmlns:wpc="http://schemas.microsoft.com/office/word/2010/wordprocessingCanvas" xmlns:cx="http://schemas.microsoft.com/office/drawing/2014/chartex" xmlns:cx1="http://schemas.microsoft.com/office/drawing/2015/9/8/chartex" xmlns:cx2="http://schemas.microsoft.com/office/drawing/2015/10/21/chartex" xmlns:cx3="http://schemas.microsoft.com/office/drawing/2016/5/9/chartex" xmlns:cx4="http://schemas.microsoft.com/office/drawing/2016/5/10/chartex" xmlns:cx5="http://schemas.microsoft.com/office/drawing/2016/5/11/chartex" xmlns:cx6="http://schemas.microsoft.com/office/drawing/2016/5/12/chartex" xmlns:cx7="http://schemas.microsoft.com/office/drawing/2016/5/13/chartex" xmlns:cx8="http://schemas.microsoft.com/office/drawing/2016/5/14/chartex" xmlns:mc="http://schemas.openxmlformats.org/markup-compatibility/2006" xmlns:aink="http://schemas.microsoft.com/office/drawing/2016/ink" xmlns:am3d="http://schemas.microsoft.com/office/drawing/2017/model3d" xmlns:o="urn:schemas-microsoft-com:office:office" xmlns:oel="http://schemas.microsoft.com/office/2019/extlst" xmlns:r="http://schemas.openxmlformats.org/officeDocument/2006/relationships" xmlns:m="http://schemas.openxmlformats.org/officeDocument/2006/math" xmlns:v="urn:schemas-microsoft-com:vml" xmlns:wp14="http://schemas.microsoft.com/office/word/2010/wordprocessingDrawing" xmlns:wp="http://schemas.openxmlformats.org/drawingml/2006/wordprocessingDrawing" xmlns:w10="urn:schemas-microsoft-com:office:word" xmlns:w="http://schemas.openxmlformats.org/wordprocessingml/2006/main" xmlns:w14="http://schemas.microsoft.com/office/word/2010/wordml" xmlns:w15="http://schemas.microsoft.com/office/word/2012/wordml" xmlns:w16cex="http://schemas.microsoft.com/office/word/2018/wordml/cex" xmlns:w16cid="http://schemas.microsoft.com/office/word/2016/wordml/cid" xmlns:w16="http://schemas.microsoft.com/office/word/2018/wordml" xmlns:w16du="http://schemas.microsoft.com/office/word/2023/wordml/word16du" xmlns:w16sdtdh="http://schemas.microsoft.com/office/word/2020/wordml/sdtdatahash" xmlns:w16se="http://schemas.microsoft.com/office/word/2015/wordml/symex" xmlns:wpg="http://schemas.microsoft.com/office/word/2010/wordprocessingGroup" xmlns:wpi="http://schemas.microsoft.com/office/word/2010/wordprocessingInk" xmlns:wne="http://schemas.microsoft.com/office/word/2006/wordml" xmlns:wps="http://schemas.microsoft.com/office/word/2010/wordprocessingShape" mc:Ignorable="w14 w15 w16se w16cid w16 w16cex w16sdtdh w16du wp14">
   <w:abstractNum w:abstractNumId="0" w15:restartNumberingAfterBreak="0">
-    <w:nsid w:val="15644F89"/>
+    <w:nsid w:val="00DD59C9"/>
     <w:multiLevelType w:val="multilevel"/>
-    <w:tmpl w:val="176C0C22"/>
+    <w:tmpl w:val="5DB8F8B2"/>
     <w:lvl w:ilvl="0">
       <w:start w:val="1"/>
-      <w:numFmt w:val="decimal"/>
-      <w:lvlText w:val="%1."/>
-      <w:lvlJc w:val="right"/>
+      <w:numFmt w:val="bullet"/>
+      <w:lvlText w:val="●"/>
+      <w:lvlJc w:val="left"/>
       <w:pPr>
-        <w:ind w:left="720" w:hanging="360"/>
+        <w:ind w:left="1440" w:hanging="360"/>
       </w:pPr>
       <w:rPr>
         <w:u w:val="none"/>
@@ -19180,11 +21259,11 @@
     </w:lvl>
     <w:lvl w:ilvl="1">
       <w:start w:val="1"/>
-      <w:numFmt w:val="decimal"/>
-      <w:lvlText w:val="%1.%2."/>
-      <w:lvlJc w:val="right"/>
+      <w:numFmt w:val="bullet"/>
+      <w:lvlText w:val="○"/>
+      <w:lvlJc w:val="left"/>
       <w:pPr>
-        <w:ind w:left="1275" w:hanging="360"/>
+        <w:ind w:left="2160" w:hanging="360"/>
       </w:pPr>
       <w:rPr>
         <w:u w:val="none"/>
@@ -19192,11 +21271,11 @@
     </w:lvl>
     <w:lvl w:ilvl="2">
       <w:start w:val="1"/>
-      <w:numFmt w:val="decimal"/>
-      <w:lvlText w:val="%1.%2.%3."/>
-      <w:lvlJc w:val="right"/>
+      <w:numFmt w:val="bullet"/>
+      <w:lvlText w:val="■"/>
+      <w:lvlJc w:val="left"/>
       <w:pPr>
-        <w:ind w:left="2160" w:hanging="360"/>
+        <w:ind w:left="2880" w:hanging="360"/>
       </w:pPr>
       <w:rPr>
         <w:u w:val="none"/>
@@ -19204,11 +21283,11 @@
     </w:lvl>
     <w:lvl w:ilvl="3">
       <w:start w:val="1"/>
-      <w:numFmt w:val="decimal"/>
-      <w:lvlText w:val="%1.%2.%3.%4."/>
-      <w:lvlJc w:val="right"/>
+      <w:numFmt w:val="bullet"/>
+      <w:lvlText w:val="●"/>
+      <w:lvlJc w:val="left"/>
       <w:pPr>
-        <w:ind w:left="2880" w:hanging="360"/>
+        <w:ind w:left="3600" w:hanging="360"/>
       </w:pPr>
       <w:rPr>
         <w:u w:val="none"/>
@@ -19216,11 +21295,11 @@
     </w:lvl>
     <w:lvl w:ilvl="4">
       <w:start w:val="1"/>
-      <w:numFmt w:val="decimal"/>
-      <w:lvlText w:val="%1.%2.%3.%4.%5."/>
-      <w:lvlJc w:val="right"/>
+      <w:numFmt w:val="bullet"/>
+      <w:lvlText w:val="○"/>
+      <w:lvlJc w:val="left"/>
       <w:pPr>
-        <w:ind w:left="3600" w:hanging="360"/>
+        <w:ind w:left="4320" w:hanging="360"/>
       </w:pPr>
       <w:rPr>
         <w:u w:val="none"/>
@@ -19228,11 +21307,11 @@
     </w:lvl>
     <w:lvl w:ilvl="5">
       <w:start w:val="1"/>
-      <w:numFmt w:val="decimal"/>
-      <w:lvlText w:val="%1.%2.%3.%4.%5.%6."/>
-      <w:lvlJc w:val="right"/>
+      <w:numFmt w:val="bullet"/>
+      <w:lvlText w:val="■"/>
+      <w:lvlJc w:val="left"/>
       <w:pPr>
-        <w:ind w:left="4320" w:hanging="360"/>
+        <w:ind w:left="5040" w:hanging="360"/>
       </w:pPr>
       <w:rPr>
         <w:u w:val="none"/>
@@ -19240,11 +21319,11 @@
     </w:lvl>
     <w:lvl w:ilvl="6">
       <w:start w:val="1"/>
-      <w:numFmt w:val="decimal"/>
-      <w:lvlText w:val="%1.%2.%3.%4.%5.%6.%7."/>
-      <w:lvlJc w:val="right"/>
+      <w:numFmt w:val="bullet"/>
+      <w:lvlText w:val="●"/>
+      <w:lvlJc w:val="left"/>
       <w:pPr>
-        <w:ind w:left="5040" w:hanging="360"/>
+        <w:ind w:left="5760" w:hanging="360"/>
       </w:pPr>
       <w:rPr>
         <w:u w:val="none"/>
@@ -19252,11 +21331,11 @@
     </w:lvl>
     <w:lvl w:ilvl="7">
       <w:start w:val="1"/>
-      <w:numFmt w:val="decimal"/>
-      <w:lvlText w:val="%1.%2.%3.%4.%5.%6.%7.%8."/>
-      <w:lvlJc w:val="right"/>
+      <w:numFmt w:val="bullet"/>
+      <w:lvlText w:val="○"/>
+      <w:lvlJc w:val="left"/>
       <w:pPr>
-        <w:ind w:left="5760" w:hanging="360"/>
+        <w:ind w:left="6480" w:hanging="360"/>
       </w:pPr>
       <w:rPr>
         <w:u w:val="none"/>
@@ -19264,11 +21343,11 @@
     </w:lvl>
     <w:lvl w:ilvl="8">
       <w:start w:val="1"/>
-      <w:numFmt w:val="decimal"/>
-      <w:lvlText w:val="%1.%2.%3.%4.%5.%6.%7.%8.%9."/>
-      <w:lvlJc w:val="right"/>
+      <w:numFmt w:val="bullet"/>
+      <w:lvlText w:val="■"/>
+      <w:lvlJc w:val="left"/>
       <w:pPr>
-        <w:ind w:left="6480" w:hanging="360"/>
+        <w:ind w:left="7200" w:hanging="360"/>
       </w:pPr>
       <w:rPr>
         <w:u w:val="none"/>
@@ -19276,9 +21355,9 @@
     </w:lvl>
   </w:abstractNum>
   <w:abstractNum w:abstractNumId="1" w15:restartNumberingAfterBreak="0">
-    <w:nsid w:val="25A72D2A"/>
+    <w:nsid w:val="0FAE4A65"/>
     <w:multiLevelType w:val="multilevel"/>
-    <w:tmpl w:val="A976B630"/>
+    <w:tmpl w:val="7110ED54"/>
     <w:lvl w:ilvl="0">
       <w:start w:val="1"/>
       <w:numFmt w:val="bullet"/>
@@ -19389,9 +21468,9 @@
     </w:lvl>
   </w:abstractNum>
   <w:abstractNum w:abstractNumId="2" w15:restartNumberingAfterBreak="0">
-    <w:nsid w:val="28877AD3"/>
+    <w:nsid w:val="122E112D"/>
     <w:multiLevelType w:val="multilevel"/>
-    <w:tmpl w:val="712AC014"/>
+    <w:tmpl w:val="582E7102"/>
     <w:lvl w:ilvl="0">
       <w:start w:val="1"/>
       <w:numFmt w:val="bullet"/>
@@ -19502,9 +21581,9 @@
     </w:lvl>
   </w:abstractNum>
   <w:abstractNum w:abstractNumId="3" w15:restartNumberingAfterBreak="0">
-    <w:nsid w:val="31FA116A"/>
+    <w:nsid w:val="308C22BF"/>
     <w:multiLevelType w:val="multilevel"/>
-    <w:tmpl w:val="8000E5A4"/>
+    <w:tmpl w:val="837A7768"/>
     <w:lvl w:ilvl="0">
       <w:start w:val="1"/>
       <w:numFmt w:val="bullet"/>
@@ -19615,9 +21694,235 @@
     </w:lvl>
   </w:abstractNum>
   <w:abstractNum w:abstractNumId="4" w15:restartNumberingAfterBreak="0">
-    <w:nsid w:val="49451B56"/>
+    <w:nsid w:val="35286EDA"/>
     <w:multiLevelType w:val="multilevel"/>
-    <w:tmpl w:val="D81C6A60"/>
+    <w:tmpl w:val="F4DC31F2"/>
+    <w:lvl w:ilvl="0">
+      <w:start w:val="1"/>
+      <w:numFmt w:val="decimal"/>
+      <w:lvlText w:val="%1."/>
+      <w:lvlJc w:val="right"/>
+      <w:pPr>
+        <w:ind w:left="720" w:hanging="360"/>
+      </w:pPr>
+      <w:rPr>
+        <w:u w:val="none"/>
+      </w:rPr>
+    </w:lvl>
+    <w:lvl w:ilvl="1">
+      <w:start w:val="1"/>
+      <w:numFmt w:val="decimal"/>
+      <w:lvlText w:val="%1.%2."/>
+      <w:lvlJc w:val="right"/>
+      <w:pPr>
+        <w:ind w:left="1275" w:hanging="360"/>
+      </w:pPr>
+      <w:rPr>
+        <w:u w:val="none"/>
+      </w:rPr>
+    </w:lvl>
+    <w:lvl w:ilvl="2">
+      <w:start w:val="1"/>
+      <w:numFmt w:val="decimal"/>
+      <w:lvlText w:val="%1.%2.%3."/>
+      <w:lvlJc w:val="right"/>
+      <w:pPr>
+        <w:ind w:left="2160" w:hanging="360"/>
+      </w:pPr>
+      <w:rPr>
+        <w:u w:val="none"/>
+      </w:rPr>
+    </w:lvl>
+    <w:lvl w:ilvl="3">
+      <w:start w:val="1"/>
+      <w:numFmt w:val="decimal"/>
+      <w:lvlText w:val="%1.%2.%3.%4."/>
+      <w:lvlJc w:val="right"/>
+      <w:pPr>
+        <w:ind w:left="2880" w:hanging="360"/>
+      </w:pPr>
+      <w:rPr>
+        <w:u w:val="none"/>
+      </w:rPr>
+    </w:lvl>
+    <w:lvl w:ilvl="4">
+      <w:start w:val="1"/>
+      <w:numFmt w:val="decimal"/>
+      <w:lvlText w:val="%1.%2.%3.%4.%5."/>
+      <w:lvlJc w:val="right"/>
+      <w:pPr>
+        <w:ind w:left="3600" w:hanging="360"/>
+      </w:pPr>
+      <w:rPr>
+        <w:u w:val="none"/>
+      </w:rPr>
+    </w:lvl>
+    <w:lvl w:ilvl="5">
+      <w:start w:val="1"/>
+      <w:numFmt w:val="decimal"/>
+      <w:lvlText w:val="%1.%2.%3.%4.%5.%6."/>
+      <w:lvlJc w:val="right"/>
+      <w:pPr>
+        <w:ind w:left="4320" w:hanging="360"/>
+      </w:pPr>
+      <w:rPr>
+        <w:u w:val="none"/>
+      </w:rPr>
+    </w:lvl>
+    <w:lvl w:ilvl="6">
+      <w:start w:val="1"/>
+      <w:numFmt w:val="decimal"/>
+      <w:lvlText w:val="%1.%2.%3.%4.%5.%6.%7."/>
+      <w:lvlJc w:val="right"/>
+      <w:pPr>
+        <w:ind w:left="5040" w:hanging="360"/>
+      </w:pPr>
+      <w:rPr>
+        <w:u w:val="none"/>
+      </w:rPr>
+    </w:lvl>
+    <w:lvl w:ilvl="7">
+      <w:start w:val="1"/>
+      <w:numFmt w:val="decimal"/>
+      <w:lvlText w:val="%1.%2.%3.%4.%5.%6.%7.%8."/>
+      <w:lvlJc w:val="right"/>
+      <w:pPr>
+        <w:ind w:left="5760" w:hanging="360"/>
+      </w:pPr>
+      <w:rPr>
+        <w:u w:val="none"/>
+      </w:rPr>
+    </w:lvl>
+    <w:lvl w:ilvl="8">
+      <w:start w:val="1"/>
+      <w:numFmt w:val="decimal"/>
+      <w:lvlText w:val="%1.%2.%3.%4.%5.%6.%7.%8.%9."/>
+      <w:lvlJc w:val="right"/>
+      <w:pPr>
+        <w:ind w:left="6480" w:hanging="360"/>
+      </w:pPr>
+      <w:rPr>
+        <w:u w:val="none"/>
+      </w:rPr>
+    </w:lvl>
+  </w:abstractNum>
+  <w:abstractNum w:abstractNumId="5" w15:restartNumberingAfterBreak="0">
+    <w:nsid w:val="4151742F"/>
+    <w:multiLevelType w:val="multilevel"/>
+    <w:tmpl w:val="F31050F8"/>
+    <w:lvl w:ilvl="0">
+      <w:start w:val="1"/>
+      <w:numFmt w:val="bullet"/>
+      <w:lvlText w:val="●"/>
+      <w:lvlJc w:val="left"/>
+      <w:pPr>
+        <w:ind w:left="720" w:hanging="360"/>
+      </w:pPr>
+      <w:rPr>
+        <w:u w:val="none"/>
+      </w:rPr>
+    </w:lvl>
+    <w:lvl w:ilvl="1">
+      <w:start w:val="1"/>
+      <w:numFmt w:val="bullet"/>
+      <w:lvlText w:val="○"/>
+      <w:lvlJc w:val="left"/>
+      <w:pPr>
+        <w:ind w:left="1440" w:hanging="360"/>
+      </w:pPr>
+      <w:rPr>
+        <w:u w:val="none"/>
+      </w:rPr>
+    </w:lvl>
+    <w:lvl w:ilvl="2">
+      <w:start w:val="1"/>
+      <w:numFmt w:val="bullet"/>
+      <w:lvlText w:val="■"/>
+      <w:lvlJc w:val="left"/>
+      <w:pPr>
+        <w:ind w:left="2160" w:hanging="360"/>
+      </w:pPr>
+      <w:rPr>
+        <w:u w:val="none"/>
+      </w:rPr>
+    </w:lvl>
+    <w:lvl w:ilvl="3">
+      <w:start w:val="1"/>
+      <w:numFmt w:val="bullet"/>
+      <w:lvlText w:val="●"/>
+      <w:lvlJc w:val="left"/>
+      <w:pPr>
+        <w:ind w:left="2880" w:hanging="360"/>
+      </w:pPr>
+      <w:rPr>
+        <w:u w:val="none"/>
+      </w:rPr>
+    </w:lvl>
+    <w:lvl w:ilvl="4">
+      <w:start w:val="1"/>
+      <w:numFmt w:val="bullet"/>
+      <w:lvlText w:val="○"/>
+      <w:lvlJc w:val="left"/>
+      <w:pPr>
+        <w:ind w:left="3600" w:hanging="360"/>
+      </w:pPr>
+      <w:rPr>
+        <w:u w:val="none"/>
+      </w:rPr>
+    </w:lvl>
+    <w:lvl w:ilvl="5">
+      <w:start w:val="1"/>
+      <w:numFmt w:val="bullet"/>
+      <w:lvlText w:val="■"/>
+      <w:lvlJc w:val="left"/>
+      <w:pPr>
+        <w:ind w:left="4320" w:hanging="360"/>
+      </w:pPr>
+      <w:rPr>
+        <w:u w:val="none"/>
+      </w:rPr>
+    </w:lvl>
+    <w:lvl w:ilvl="6">
+      <w:start w:val="1"/>
+      <w:numFmt w:val="bullet"/>
+      <w:lvlText w:val="●"/>
+      <w:lvlJc w:val="left"/>
+      <w:pPr>
+        <w:ind w:left="5040" w:hanging="360"/>
+      </w:pPr>
+      <w:rPr>
+        <w:u w:val="none"/>
+      </w:rPr>
+    </w:lvl>
+    <w:lvl w:ilvl="7">
+      <w:start w:val="1"/>
+      <w:numFmt w:val="bullet"/>
+      <w:lvlText w:val="○"/>
+      <w:lvlJc w:val="left"/>
+      <w:pPr>
+        <w:ind w:left="5760" w:hanging="360"/>
+      </w:pPr>
+      <w:rPr>
+        <w:u w:val="none"/>
+      </w:rPr>
+    </w:lvl>
+    <w:lvl w:ilvl="8">
+      <w:start w:val="1"/>
+      <w:numFmt w:val="bullet"/>
+      <w:lvlText w:val="■"/>
+      <w:lvlJc w:val="left"/>
+      <w:pPr>
+        <w:ind w:left="6480" w:hanging="360"/>
+      </w:pPr>
+      <w:rPr>
+        <w:u w:val="none"/>
+      </w:rPr>
+    </w:lvl>
+  </w:abstractNum>
+  <w:abstractNum w:abstractNumId="6" w15:restartNumberingAfterBreak="0">
+    <w:nsid w:val="73265363"/>
+    <w:multiLevelType w:val="multilevel"/>
+    <w:tmpl w:val="848A4B3A"/>
     <w:lvl w:ilvl="0">
       <w:start w:val="1"/>
       <w:numFmt w:val="bullet"/>
@@ -19727,123 +22032,10 @@
       </w:rPr>
     </w:lvl>
   </w:abstractNum>
-  <w:abstractNum w:abstractNumId="5" w15:restartNumberingAfterBreak="0">
-    <w:nsid w:val="504703BE"/>
+  <w:abstractNum w:abstractNumId="7" w15:restartNumberingAfterBreak="0">
+    <w:nsid w:val="7D602FB0"/>
     <w:multiLevelType w:val="multilevel"/>
-    <w:tmpl w:val="5D0E4A5A"/>
-    <w:lvl w:ilvl="0">
-      <w:start w:val="1"/>
-      <w:numFmt w:val="bullet"/>
-      <w:lvlText w:val="●"/>
-      <w:lvlJc w:val="left"/>
-      <w:pPr>
-        <w:ind w:left="1440" w:hanging="360"/>
-      </w:pPr>
-      <w:rPr>
-        <w:u w:val="none"/>
-      </w:rPr>
-    </w:lvl>
-    <w:lvl w:ilvl="1">
-      <w:start w:val="1"/>
-      <w:numFmt w:val="bullet"/>
-      <w:lvlText w:val="○"/>
-      <w:lvlJc w:val="left"/>
-      <w:pPr>
-        <w:ind w:left="2160" w:hanging="360"/>
-      </w:pPr>
-      <w:rPr>
-        <w:u w:val="none"/>
-      </w:rPr>
-    </w:lvl>
-    <w:lvl w:ilvl="2">
-      <w:start w:val="1"/>
-      <w:numFmt w:val="bullet"/>
-      <w:lvlText w:val="■"/>
-      <w:lvlJc w:val="left"/>
-      <w:pPr>
-        <w:ind w:left="2880" w:hanging="360"/>
-      </w:pPr>
-      <w:rPr>
-        <w:u w:val="none"/>
-      </w:rPr>
-    </w:lvl>
-    <w:lvl w:ilvl="3">
-      <w:start w:val="1"/>
-      <w:numFmt w:val="bullet"/>
-      <w:lvlText w:val="●"/>
-      <w:lvlJc w:val="left"/>
-      <w:pPr>
-        <w:ind w:left="3600" w:hanging="360"/>
-      </w:pPr>
-      <w:rPr>
-        <w:u w:val="none"/>
-      </w:rPr>
-    </w:lvl>
-    <w:lvl w:ilvl="4">
-      <w:start w:val="1"/>
-      <w:numFmt w:val="bullet"/>
-      <w:lvlText w:val="○"/>
-      <w:lvlJc w:val="left"/>
-      <w:pPr>
-        <w:ind w:left="4320" w:hanging="360"/>
-      </w:pPr>
-      <w:rPr>
-        <w:u w:val="none"/>
-      </w:rPr>
-    </w:lvl>
-    <w:lvl w:ilvl="5">
-      <w:start w:val="1"/>
-      <w:numFmt w:val="bullet"/>
-      <w:lvlText w:val="■"/>
-      <w:lvlJc w:val="left"/>
-      <w:pPr>
-        <w:ind w:left="5040" w:hanging="360"/>
-      </w:pPr>
-      <w:rPr>
-        <w:u w:val="none"/>
-      </w:rPr>
-    </w:lvl>
-    <w:lvl w:ilvl="6">
-      <w:start w:val="1"/>
-      <w:numFmt w:val="bullet"/>
-      <w:lvlText w:val="●"/>
-      <w:lvlJc w:val="left"/>
-      <w:pPr>
-        <w:ind w:left="5760" w:hanging="360"/>
-      </w:pPr>
-      <w:rPr>
-        <w:u w:val="none"/>
-      </w:rPr>
-    </w:lvl>
-    <w:lvl w:ilvl="7">
-      <w:start w:val="1"/>
-      <w:numFmt w:val="bullet"/>
-      <w:lvlText w:val="○"/>
-      <w:lvlJc w:val="left"/>
-      <w:pPr>
-        <w:ind w:left="6480" w:hanging="360"/>
-      </w:pPr>
-      <w:rPr>
-        <w:u w:val="none"/>
-      </w:rPr>
-    </w:lvl>
-    <w:lvl w:ilvl="8">
-      <w:start w:val="1"/>
-      <w:numFmt w:val="bullet"/>
-      <w:lvlText w:val="■"/>
-      <w:lvlJc w:val="left"/>
-      <w:pPr>
-        <w:ind w:left="7200" w:hanging="360"/>
-      </w:pPr>
-      <w:rPr>
-        <w:u w:val="none"/>
-      </w:rPr>
-    </w:lvl>
-  </w:abstractNum>
-  <w:abstractNum w:abstractNumId="6" w15:restartNumberingAfterBreak="0">
-    <w:nsid w:val="63701EE2"/>
-    <w:multiLevelType w:val="multilevel"/>
-    <w:tmpl w:val="1A86DD62"/>
+    <w:tmpl w:val="62327800"/>
     <w:lvl w:ilvl="0">
       <w:start w:val="1"/>
       <w:numFmt w:val="bullet"/>
@@ -19953,142 +22145,29 @@
       </w:rPr>
     </w:lvl>
   </w:abstractNum>
-  <w:abstractNum w:abstractNumId="7" w15:restartNumberingAfterBreak="0">
-    <w:nsid w:val="7D015C09"/>
-    <w:multiLevelType w:val="multilevel"/>
-    <w:tmpl w:val="338E57DE"/>
-    <w:lvl w:ilvl="0">
-      <w:start w:val="1"/>
-      <w:numFmt w:val="bullet"/>
-      <w:lvlText w:val="●"/>
-      <w:lvlJc w:val="left"/>
-      <w:pPr>
-        <w:ind w:left="720" w:hanging="360"/>
-      </w:pPr>
-      <w:rPr>
-        <w:u w:val="none"/>
-      </w:rPr>
-    </w:lvl>
-    <w:lvl w:ilvl="1">
-      <w:start w:val="1"/>
-      <w:numFmt w:val="bullet"/>
-      <w:lvlText w:val="○"/>
-      <w:lvlJc w:val="left"/>
-      <w:pPr>
-        <w:ind w:left="1440" w:hanging="360"/>
-      </w:pPr>
-      <w:rPr>
-        <w:u w:val="none"/>
-      </w:rPr>
-    </w:lvl>
-    <w:lvl w:ilvl="2">
-      <w:start w:val="1"/>
-      <w:numFmt w:val="bullet"/>
-      <w:lvlText w:val="■"/>
-      <w:lvlJc w:val="left"/>
-      <w:pPr>
-        <w:ind w:left="2160" w:hanging="360"/>
-      </w:pPr>
-      <w:rPr>
-        <w:u w:val="none"/>
-      </w:rPr>
-    </w:lvl>
-    <w:lvl w:ilvl="3">
-      <w:start w:val="1"/>
-      <w:numFmt w:val="bullet"/>
-      <w:lvlText w:val="●"/>
-      <w:lvlJc w:val="left"/>
-      <w:pPr>
-        <w:ind w:left="2880" w:hanging="360"/>
-      </w:pPr>
-      <w:rPr>
-        <w:u w:val="none"/>
-      </w:rPr>
-    </w:lvl>
-    <w:lvl w:ilvl="4">
-      <w:start w:val="1"/>
-      <w:numFmt w:val="bullet"/>
-      <w:lvlText w:val="○"/>
-      <w:lvlJc w:val="left"/>
-      <w:pPr>
-        <w:ind w:left="3600" w:hanging="360"/>
-      </w:pPr>
-      <w:rPr>
-        <w:u w:val="none"/>
-      </w:rPr>
-    </w:lvl>
-    <w:lvl w:ilvl="5">
-      <w:start w:val="1"/>
-      <w:numFmt w:val="bullet"/>
-      <w:lvlText w:val="■"/>
-      <w:lvlJc w:val="left"/>
-      <w:pPr>
-        <w:ind w:left="4320" w:hanging="360"/>
-      </w:pPr>
-      <w:rPr>
-        <w:u w:val="none"/>
-      </w:rPr>
-    </w:lvl>
-    <w:lvl w:ilvl="6">
-      <w:start w:val="1"/>
-      <w:numFmt w:val="bullet"/>
-      <w:lvlText w:val="●"/>
-      <w:lvlJc w:val="left"/>
-      <w:pPr>
-        <w:ind w:left="5040" w:hanging="360"/>
-      </w:pPr>
-      <w:rPr>
-        <w:u w:val="none"/>
-      </w:rPr>
-    </w:lvl>
-    <w:lvl w:ilvl="7">
-      <w:start w:val="1"/>
-      <w:numFmt w:val="bullet"/>
-      <w:lvlText w:val="○"/>
-      <w:lvlJc w:val="left"/>
-      <w:pPr>
-        <w:ind w:left="5760" w:hanging="360"/>
-      </w:pPr>
-      <w:rPr>
-        <w:u w:val="none"/>
-      </w:rPr>
-    </w:lvl>
-    <w:lvl w:ilvl="8">
-      <w:start w:val="1"/>
-      <w:numFmt w:val="bullet"/>
-      <w:lvlText w:val="■"/>
-      <w:lvlJc w:val="left"/>
-      <w:pPr>
-        <w:ind w:left="6480" w:hanging="360"/>
-      </w:pPr>
-      <w:rPr>
-        <w:u w:val="none"/>
-      </w:rPr>
-    </w:lvl>
-  </w:abstractNum>
-  <w:num w:numId="1" w16cid:durableId="1716616042">
+  <w:num w:numId="1" w16cid:durableId="36398013">
+    <w:abstractNumId w:val="4"/>
+  </w:num>
+  <w:num w:numId="2" w16cid:durableId="1797066660">
+    <w:abstractNumId w:val="1"/>
+  </w:num>
+  <w:num w:numId="3" w16cid:durableId="975836826">
     <w:abstractNumId w:val="0"/>
   </w:num>
-  <w:num w:numId="2" w16cid:durableId="2138335724">
+  <w:num w:numId="4" w16cid:durableId="631061849">
+    <w:abstractNumId w:val="3"/>
+  </w:num>
+  <w:num w:numId="5" w16cid:durableId="811557036">
     <w:abstractNumId w:val="2"/>
   </w:num>
-  <w:num w:numId="3" w16cid:durableId="1727871024">
-    <w:abstractNumId w:val="4"/>
-  </w:num>
-  <w:num w:numId="4" w16cid:durableId="913854121">
-    <w:abstractNumId w:val="3"/>
-  </w:num>
-  <w:num w:numId="5" w16cid:durableId="664357143">
-    <w:abstractNumId w:val="1"/>
-  </w:num>
-  <w:num w:numId="6" w16cid:durableId="406809783">
-    <w:abstractNumId w:val="7"/>
-  </w:num>
-  <w:num w:numId="7" w16cid:durableId="486240676">
+  <w:num w:numId="6" w16cid:durableId="1212377965">
     <w:abstractNumId w:val="5"/>
   </w:num>
-  <w:num w:numId="8" w16cid:durableId="2094661779">
+  <w:num w:numId="7" w16cid:durableId="2040087692">
     <w:abstractNumId w:val="6"/>
+  </w:num>
+  <w:num w:numId="8" w16cid:durableId="1946187446">
+    <w:abstractNumId w:val="7"/>
   </w:num>
 </w:numbering>
 </file>

</xml_diff>